<commit_message>
Rédaction du rapport + Petites corrections de bugs
Ajout de commentaires dans le code
JdT à jour
</commit_message>
<xml_diff>
--- a/Livrables/2024-05-30-ghaemmaghami-rapport.docx
+++ b/Livrables/2024-05-30-ghaemmaghami-rapport.docx
@@ -10,11 +10,19 @@
           <w:lang w:val="en-GB"/>
         </w:rPr>
       </w:pPr>
+      <w:proofErr w:type="gramStart"/>
       <w:r>
         <w:rPr>
           <w:lang w:val="en-GB"/>
         </w:rPr>
-        <w:t>TPI : Advanced To Do List</w:t>
+        <w:t>TPI :</w:t>
+      </w:r>
+      <w:proofErr w:type="gramEnd"/>
+      <w:r>
+        <w:rPr>
+          <w:lang w:val="en-GB"/>
+        </w:rPr>
+        <w:t xml:space="preserve"> Advanced To Do List</w:t>
       </w:r>
     </w:p>
     <w:p>
@@ -135,6 +143,7 @@
         <w:tabs>
           <w:tab w:val="left" w:pos="2250"/>
         </w:tabs>
+        <w:spacing w:after="60"/>
         <w:jc w:val="center"/>
         <w:rPr>
           <w:lang w:val="en-GB"/>
@@ -145,6 +154,12 @@
           <w:lang w:val="en-GB"/>
         </w:rPr>
         <w:t>Théo Ghaemmaghami</w:t>
+      </w:r>
+      <w:r>
+        <w:rPr>
+          <w:lang w:val="en-GB"/>
+        </w:rPr>
+        <w:t xml:space="preserve"> – FIN2</w:t>
       </w:r>
     </w:p>
     <w:p>
@@ -152,10 +167,41 @@
         <w:tabs>
           <w:tab w:val="left" w:pos="2250"/>
         </w:tabs>
+        <w:spacing w:after="60"/>
         <w:jc w:val="center"/>
       </w:pPr>
       <w:r>
         <w:t>ETML</w:t>
+      </w:r>
+      <w:r>
+        <w:t xml:space="preserve"> - Lausanne</w:t>
+      </w:r>
+    </w:p>
+    <w:p>
+      <w:pPr>
+        <w:tabs>
+          <w:tab w:val="left" w:pos="2250"/>
+        </w:tabs>
+        <w:spacing w:after="60"/>
+        <w:jc w:val="center"/>
+      </w:pPr>
+      <w:r>
+        <w:t>Du 13 mai 2024 au 3 juin 2024</w:t>
+      </w:r>
+      <w:r>
+        <w:t xml:space="preserve"> </w:t>
+      </w:r>
+    </w:p>
+    <w:p>
+      <w:pPr>
+        <w:tabs>
+          <w:tab w:val="left" w:pos="2250"/>
+        </w:tabs>
+        <w:spacing w:after="60"/>
+        <w:jc w:val="center"/>
+      </w:pPr>
+      <w:r>
+        <w:t>Chef de projet : Monsieur Patrick Chenaux</w:t>
       </w:r>
     </w:p>
     <w:p>
@@ -232,7 +278,7 @@
           <w:r>
             <w:fldChar w:fldCharType="separate"/>
           </w:r>
-          <w:hyperlink w:anchor="_Toc167801909" w:history="1">
+          <w:hyperlink w:anchor="_Toc167972067" w:history="1">
             <w:r>
               <w:rPr>
                 <w:rStyle w:val="Lienhypertexte"/>
@@ -259,7 +305,7 @@
                 <w:noProof/>
                 <w:webHidden/>
               </w:rPr>
-              <w:instrText xml:space="preserve"> PAGEREF _Toc167801909 \h </w:instrText>
+              <w:instrText xml:space="preserve"> PAGEREF _Toc167972067 \h </w:instrText>
             </w:r>
             <w:r>
               <w:rPr>
@@ -302,7 +348,7 @@
               <w:lang w:eastAsia="fr-CH"/>
             </w:rPr>
           </w:pPr>
-          <w:hyperlink w:anchor="_Toc167801910" w:history="1">
+          <w:hyperlink w:anchor="_Toc167972068" w:history="1">
             <w:r>
               <w:rPr>
                 <w:rStyle w:val="Lienhypertexte"/>
@@ -329,7 +375,7 @@
                 <w:noProof/>
                 <w:webHidden/>
               </w:rPr>
-              <w:instrText xml:space="preserve"> PAGEREF _Toc167801910 \h </w:instrText>
+              <w:instrText xml:space="preserve"> PAGEREF _Toc167972068 \h </w:instrText>
             </w:r>
             <w:r>
               <w:rPr>
@@ -373,7 +419,7 @@
               <w:lang w:eastAsia="fr-CH"/>
             </w:rPr>
           </w:pPr>
-          <w:hyperlink w:anchor="_Toc167801911" w:history="1">
+          <w:hyperlink w:anchor="_Toc167972069" w:history="1">
             <w:r>
               <w:rPr>
                 <w:rStyle w:val="Lienhypertexte"/>
@@ -415,7 +461,7 @@
                 <w:noProof/>
                 <w:webHidden/>
               </w:rPr>
-              <w:instrText xml:space="preserve"> PAGEREF _Toc167801911 \h </w:instrText>
+              <w:instrText xml:space="preserve"> PAGEREF _Toc167972069 \h </w:instrText>
             </w:r>
             <w:r>
               <w:rPr>
@@ -459,7 +505,7 @@
               <w:lang w:eastAsia="fr-CH"/>
             </w:rPr>
           </w:pPr>
-          <w:hyperlink w:anchor="_Toc167801912" w:history="1">
+          <w:hyperlink w:anchor="_Toc167972070" w:history="1">
             <w:r>
               <w:rPr>
                 <w:rStyle w:val="Lienhypertexte"/>
@@ -501,7 +547,7 @@
                 <w:noProof/>
                 <w:webHidden/>
               </w:rPr>
-              <w:instrText xml:space="preserve"> PAGEREF _Toc167801912 \h </w:instrText>
+              <w:instrText xml:space="preserve"> PAGEREF _Toc167972070 \h </w:instrText>
             </w:r>
             <w:r>
               <w:rPr>
@@ -521,7 +567,7 @@
                 <w:noProof/>
                 <w:webHidden/>
               </w:rPr>
-              <w:t>15</w:t>
+              <w:t>16</w:t>
             </w:r>
             <w:r>
               <w:rPr>
@@ -545,7 +591,7 @@
               <w:lang w:eastAsia="fr-CH"/>
             </w:rPr>
           </w:pPr>
-          <w:hyperlink w:anchor="_Toc167801913" w:history="1">
+          <w:hyperlink w:anchor="_Toc167972071" w:history="1">
             <w:r>
               <w:rPr>
                 <w:rStyle w:val="Lienhypertexte"/>
@@ -587,7 +633,7 @@
                 <w:noProof/>
                 <w:webHidden/>
               </w:rPr>
-              <w:instrText xml:space="preserve"> PAGEREF _Toc167801913 \h </w:instrText>
+              <w:instrText xml:space="preserve"> PAGEREF _Toc167972071 \h </w:instrText>
             </w:r>
             <w:r>
               <w:rPr>
@@ -607,7 +653,7 @@
                 <w:noProof/>
                 <w:webHidden/>
               </w:rPr>
-              <w:t>15</w:t>
+              <w:t>16</w:t>
             </w:r>
             <w:r>
               <w:rPr>
@@ -631,7 +677,7 @@
               <w:lang w:eastAsia="fr-CH"/>
             </w:rPr>
           </w:pPr>
-          <w:hyperlink w:anchor="_Toc167801914" w:history="1">
+          <w:hyperlink w:anchor="_Toc167972072" w:history="1">
             <w:r>
               <w:rPr>
                 <w:rStyle w:val="Lienhypertexte"/>
@@ -673,7 +719,7 @@
                 <w:noProof/>
                 <w:webHidden/>
               </w:rPr>
-              <w:instrText xml:space="preserve"> PAGEREF _Toc167801914 \h </w:instrText>
+              <w:instrText xml:space="preserve"> PAGEREF _Toc167972072 \h </w:instrText>
             </w:r>
             <w:r>
               <w:rPr>
@@ -693,7 +739,7 @@
                 <w:noProof/>
                 <w:webHidden/>
               </w:rPr>
-              <w:t>15</w:t>
+              <w:t>16</w:t>
             </w:r>
             <w:r>
               <w:rPr>
@@ -717,7 +763,7 @@
               <w:lang w:eastAsia="fr-CH"/>
             </w:rPr>
           </w:pPr>
-          <w:hyperlink w:anchor="_Toc167801915" w:history="1">
+          <w:hyperlink w:anchor="_Toc167972073" w:history="1">
             <w:r>
               <w:rPr>
                 <w:rStyle w:val="Lienhypertexte"/>
@@ -759,7 +805,7 @@
                 <w:noProof/>
                 <w:webHidden/>
               </w:rPr>
-              <w:instrText xml:space="preserve"> PAGEREF _Toc167801915 \h </w:instrText>
+              <w:instrText xml:space="preserve"> PAGEREF _Toc167972073 \h </w:instrText>
             </w:r>
             <w:r>
               <w:rPr>
@@ -779,7 +825,7 @@
                 <w:noProof/>
                 <w:webHidden/>
               </w:rPr>
-              <w:t>15</w:t>
+              <w:t>16</w:t>
             </w:r>
             <w:r>
               <w:rPr>
@@ -803,7 +849,7 @@
               <w:lang w:eastAsia="fr-CH"/>
             </w:rPr>
           </w:pPr>
-          <w:hyperlink w:anchor="_Toc167801916" w:history="1">
+          <w:hyperlink w:anchor="_Toc167972074" w:history="1">
             <w:r>
               <w:rPr>
                 <w:rStyle w:val="Lienhypertexte"/>
@@ -845,7 +891,7 @@
                 <w:noProof/>
                 <w:webHidden/>
               </w:rPr>
-              <w:instrText xml:space="preserve"> PAGEREF _Toc167801916 \h </w:instrText>
+              <w:instrText xml:space="preserve"> PAGEREF _Toc167972074 \h </w:instrText>
             </w:r>
             <w:r>
               <w:rPr>
@@ -865,7 +911,7 @@
                 <w:noProof/>
                 <w:webHidden/>
               </w:rPr>
-              <w:t>17</w:t>
+              <w:t>18</w:t>
             </w:r>
             <w:r>
               <w:rPr>
@@ -889,7 +935,7 @@
               <w:lang w:eastAsia="fr-CH"/>
             </w:rPr>
           </w:pPr>
-          <w:hyperlink w:anchor="_Toc167801917" w:history="1">
+          <w:hyperlink w:anchor="_Toc167972075" w:history="1">
             <w:r>
               <w:rPr>
                 <w:rStyle w:val="Lienhypertexte"/>
@@ -910,7 +956,7 @@
                 <w:rStyle w:val="Lienhypertexte"/>
                 <w:noProof/>
               </w:rPr>
-              <w:t>Stratégie de test</w:t>
+              <w:t>Conception</w:t>
             </w:r>
             <w:r>
               <w:rPr>
@@ -931,7 +977,7 @@
                 <w:noProof/>
                 <w:webHidden/>
               </w:rPr>
-              <w:instrText xml:space="preserve"> PAGEREF _Toc167801917 \h </w:instrText>
+              <w:instrText xml:space="preserve"> PAGEREF _Toc167972075 \h </w:instrText>
             </w:r>
             <w:r>
               <w:rPr>
@@ -951,7 +997,351 @@
                 <w:noProof/>
                 <w:webHidden/>
               </w:rPr>
-              <w:t>17</w:t>
+              <w:t>18</w:t>
+            </w:r>
+            <w:r>
+              <w:rPr>
+                <w:noProof/>
+                <w:webHidden/>
+              </w:rPr>
+              <w:fldChar w:fldCharType="end"/>
+            </w:r>
+          </w:hyperlink>
+        </w:p>
+        <w:p>
+          <w:pPr>
+            <w:pStyle w:val="TM3"/>
+            <w:tabs>
+              <w:tab w:val="left" w:pos="1320"/>
+              <w:tab w:val="right" w:leader="dot" w:pos="9062"/>
+            </w:tabs>
+            <w:rPr>
+              <w:rFonts w:asciiTheme="minorHAnsi" w:eastAsiaTheme="minorEastAsia" w:hAnsiTheme="minorHAnsi"/>
+              <w:noProof/>
+              <w:lang w:eastAsia="fr-CH"/>
+            </w:rPr>
+          </w:pPr>
+          <w:hyperlink w:anchor="_Toc167972076" w:history="1">
+            <w:r>
+              <w:rPr>
+                <w:rStyle w:val="Lienhypertexte"/>
+                <w:noProof/>
+              </w:rPr>
+              <w:t>2.3.1</w:t>
+            </w:r>
+            <w:r>
+              <w:rPr>
+                <w:rFonts w:asciiTheme="minorHAnsi" w:eastAsiaTheme="minorEastAsia" w:hAnsiTheme="minorHAnsi"/>
+                <w:noProof/>
+                <w:lang w:eastAsia="fr-CH"/>
+              </w:rPr>
+              <w:tab/>
+            </w:r>
+            <w:r>
+              <w:rPr>
+                <w:rStyle w:val="Lienhypertexte"/>
+                <w:noProof/>
+              </w:rPr>
+              <w:t>Modélisation de la base de données</w:t>
+            </w:r>
+            <w:r>
+              <w:rPr>
+                <w:noProof/>
+                <w:webHidden/>
+              </w:rPr>
+              <w:tab/>
+            </w:r>
+            <w:r>
+              <w:rPr>
+                <w:noProof/>
+                <w:webHidden/>
+              </w:rPr>
+              <w:fldChar w:fldCharType="begin"/>
+            </w:r>
+            <w:r>
+              <w:rPr>
+                <w:noProof/>
+                <w:webHidden/>
+              </w:rPr>
+              <w:instrText xml:space="preserve"> PAGEREF _Toc167972076 \h </w:instrText>
+            </w:r>
+            <w:r>
+              <w:rPr>
+                <w:noProof/>
+                <w:webHidden/>
+              </w:rPr>
+            </w:r>
+            <w:r>
+              <w:rPr>
+                <w:noProof/>
+                <w:webHidden/>
+              </w:rPr>
+              <w:fldChar w:fldCharType="separate"/>
+            </w:r>
+            <w:r>
+              <w:rPr>
+                <w:noProof/>
+                <w:webHidden/>
+              </w:rPr>
+              <w:t>18</w:t>
+            </w:r>
+            <w:r>
+              <w:rPr>
+                <w:noProof/>
+                <w:webHidden/>
+              </w:rPr>
+              <w:fldChar w:fldCharType="end"/>
+            </w:r>
+          </w:hyperlink>
+        </w:p>
+        <w:p>
+          <w:pPr>
+            <w:pStyle w:val="TM3"/>
+            <w:tabs>
+              <w:tab w:val="left" w:pos="1320"/>
+              <w:tab w:val="right" w:leader="dot" w:pos="9062"/>
+            </w:tabs>
+            <w:rPr>
+              <w:rFonts w:asciiTheme="minorHAnsi" w:eastAsiaTheme="minorEastAsia" w:hAnsiTheme="minorHAnsi"/>
+              <w:noProof/>
+              <w:lang w:eastAsia="fr-CH"/>
+            </w:rPr>
+          </w:pPr>
+          <w:hyperlink w:anchor="_Toc167972077" w:history="1">
+            <w:r>
+              <w:rPr>
+                <w:rStyle w:val="Lienhypertexte"/>
+                <w:noProof/>
+              </w:rPr>
+              <w:t>2.3.2</w:t>
+            </w:r>
+            <w:r>
+              <w:rPr>
+                <w:rFonts w:asciiTheme="minorHAnsi" w:eastAsiaTheme="minorEastAsia" w:hAnsiTheme="minorHAnsi"/>
+                <w:noProof/>
+                <w:lang w:eastAsia="fr-CH"/>
+              </w:rPr>
+              <w:tab/>
+            </w:r>
+            <w:r>
+              <w:rPr>
+                <w:rStyle w:val="Lienhypertexte"/>
+                <w:noProof/>
+              </w:rPr>
+              <w:t>UwAmp</w:t>
+            </w:r>
+            <w:r>
+              <w:rPr>
+                <w:noProof/>
+                <w:webHidden/>
+              </w:rPr>
+              <w:tab/>
+            </w:r>
+            <w:r>
+              <w:rPr>
+                <w:noProof/>
+                <w:webHidden/>
+              </w:rPr>
+              <w:fldChar w:fldCharType="begin"/>
+            </w:r>
+            <w:r>
+              <w:rPr>
+                <w:noProof/>
+                <w:webHidden/>
+              </w:rPr>
+              <w:instrText xml:space="preserve"> PAGEREF _Toc167972077 \h </w:instrText>
+            </w:r>
+            <w:r>
+              <w:rPr>
+                <w:noProof/>
+                <w:webHidden/>
+              </w:rPr>
+            </w:r>
+            <w:r>
+              <w:rPr>
+                <w:noProof/>
+                <w:webHidden/>
+              </w:rPr>
+              <w:fldChar w:fldCharType="separate"/>
+            </w:r>
+            <w:r>
+              <w:rPr>
+                <w:noProof/>
+                <w:webHidden/>
+              </w:rPr>
+              <w:t>20</w:t>
+            </w:r>
+            <w:r>
+              <w:rPr>
+                <w:noProof/>
+                <w:webHidden/>
+              </w:rPr>
+              <w:fldChar w:fldCharType="end"/>
+            </w:r>
+          </w:hyperlink>
+        </w:p>
+        <w:p>
+          <w:pPr>
+            <w:pStyle w:val="TM3"/>
+            <w:tabs>
+              <w:tab w:val="left" w:pos="1320"/>
+              <w:tab w:val="right" w:leader="dot" w:pos="9062"/>
+            </w:tabs>
+            <w:rPr>
+              <w:rFonts w:asciiTheme="minorHAnsi" w:eastAsiaTheme="minorEastAsia" w:hAnsiTheme="minorHAnsi"/>
+              <w:noProof/>
+              <w:lang w:eastAsia="fr-CH"/>
+            </w:rPr>
+          </w:pPr>
+          <w:hyperlink w:anchor="_Toc167972078" w:history="1">
+            <w:r>
+              <w:rPr>
+                <w:rStyle w:val="Lienhypertexte"/>
+                <w:noProof/>
+              </w:rPr>
+              <w:t>2.3.3</w:t>
+            </w:r>
+            <w:r>
+              <w:rPr>
+                <w:rFonts w:asciiTheme="minorHAnsi" w:eastAsiaTheme="minorEastAsia" w:hAnsiTheme="minorHAnsi"/>
+                <w:noProof/>
+                <w:lang w:eastAsia="fr-CH"/>
+              </w:rPr>
+              <w:tab/>
+            </w:r>
+            <w:r>
+              <w:rPr>
+                <w:rStyle w:val="Lienhypertexte"/>
+                <w:noProof/>
+              </w:rPr>
+              <w:t>Maquettes</w:t>
+            </w:r>
+            <w:r>
+              <w:rPr>
+                <w:noProof/>
+                <w:webHidden/>
+              </w:rPr>
+              <w:tab/>
+            </w:r>
+            <w:r>
+              <w:rPr>
+                <w:noProof/>
+                <w:webHidden/>
+              </w:rPr>
+              <w:fldChar w:fldCharType="begin"/>
+            </w:r>
+            <w:r>
+              <w:rPr>
+                <w:noProof/>
+                <w:webHidden/>
+              </w:rPr>
+              <w:instrText xml:space="preserve"> PAGEREF _Toc167972078 \h </w:instrText>
+            </w:r>
+            <w:r>
+              <w:rPr>
+                <w:noProof/>
+                <w:webHidden/>
+              </w:rPr>
+            </w:r>
+            <w:r>
+              <w:rPr>
+                <w:noProof/>
+                <w:webHidden/>
+              </w:rPr>
+              <w:fldChar w:fldCharType="separate"/>
+            </w:r>
+            <w:r>
+              <w:rPr>
+                <w:noProof/>
+                <w:webHidden/>
+              </w:rPr>
+              <w:t>20</w:t>
+            </w:r>
+            <w:r>
+              <w:rPr>
+                <w:noProof/>
+                <w:webHidden/>
+              </w:rPr>
+              <w:fldChar w:fldCharType="end"/>
+            </w:r>
+          </w:hyperlink>
+        </w:p>
+        <w:p>
+          <w:pPr>
+            <w:pStyle w:val="TM3"/>
+            <w:tabs>
+              <w:tab w:val="left" w:pos="1320"/>
+              <w:tab w:val="right" w:leader="dot" w:pos="9062"/>
+            </w:tabs>
+            <w:rPr>
+              <w:rFonts w:asciiTheme="minorHAnsi" w:eastAsiaTheme="minorEastAsia" w:hAnsiTheme="minorHAnsi"/>
+              <w:noProof/>
+              <w:lang w:eastAsia="fr-CH"/>
+            </w:rPr>
+          </w:pPr>
+          <w:hyperlink w:anchor="_Toc167972079" w:history="1">
+            <w:r>
+              <w:rPr>
+                <w:rStyle w:val="Lienhypertexte"/>
+                <w:noProof/>
+              </w:rPr>
+              <w:t>2.3.4</w:t>
+            </w:r>
+            <w:r>
+              <w:rPr>
+                <w:rFonts w:asciiTheme="minorHAnsi" w:eastAsiaTheme="minorEastAsia" w:hAnsiTheme="minorHAnsi"/>
+                <w:noProof/>
+                <w:lang w:eastAsia="fr-CH"/>
+              </w:rPr>
+              <w:tab/>
+            </w:r>
+            <w:r>
+              <w:rPr>
+                <w:rStyle w:val="Lienhypertexte"/>
+                <w:noProof/>
+              </w:rPr>
+              <w:t>Architecture MVC</w:t>
+            </w:r>
+            <w:r>
+              <w:rPr>
+                <w:noProof/>
+                <w:webHidden/>
+              </w:rPr>
+              <w:tab/>
+            </w:r>
+            <w:r>
+              <w:rPr>
+                <w:noProof/>
+                <w:webHidden/>
+              </w:rPr>
+              <w:fldChar w:fldCharType="begin"/>
+            </w:r>
+            <w:r>
+              <w:rPr>
+                <w:noProof/>
+                <w:webHidden/>
+              </w:rPr>
+              <w:instrText xml:space="preserve"> PAGEREF _Toc167972079 \h </w:instrText>
+            </w:r>
+            <w:r>
+              <w:rPr>
+                <w:noProof/>
+                <w:webHidden/>
+              </w:rPr>
+            </w:r>
+            <w:r>
+              <w:rPr>
+                <w:noProof/>
+                <w:webHidden/>
+              </w:rPr>
+              <w:fldChar w:fldCharType="separate"/>
+            </w:r>
+            <w:r>
+              <w:rPr>
+                <w:noProof/>
+                <w:webHidden/>
+              </w:rPr>
+              <w:t>21</w:t>
             </w:r>
             <w:r>
               <w:rPr>
@@ -975,7 +1365,7 @@
               <w:lang w:eastAsia="fr-CH"/>
             </w:rPr>
           </w:pPr>
-          <w:hyperlink w:anchor="_Toc167801918" w:history="1">
+          <w:hyperlink w:anchor="_Toc167972080" w:history="1">
             <w:r>
               <w:rPr>
                 <w:rStyle w:val="Lienhypertexte"/>
@@ -996,7 +1386,7 @@
                 <w:rStyle w:val="Lienhypertexte"/>
                 <w:noProof/>
               </w:rPr>
-              <w:t>Conception</w:t>
+              <w:t>Stratégie de test</w:t>
             </w:r>
             <w:r>
               <w:rPr>
@@ -1017,7 +1407,7 @@
                 <w:noProof/>
                 <w:webHidden/>
               </w:rPr>
-              <w:instrText xml:space="preserve"> PAGEREF _Toc167801918 \h </w:instrText>
+              <w:instrText xml:space="preserve"> PAGEREF _Toc167972080 \h </w:instrText>
             </w:r>
             <w:r>
               <w:rPr>
@@ -1037,7 +1427,179 @@
                 <w:noProof/>
                 <w:webHidden/>
               </w:rPr>
-              <w:t>17</w:t>
+              <w:t>22</w:t>
+            </w:r>
+            <w:r>
+              <w:rPr>
+                <w:noProof/>
+                <w:webHidden/>
+              </w:rPr>
+              <w:fldChar w:fldCharType="end"/>
+            </w:r>
+          </w:hyperlink>
+        </w:p>
+        <w:p>
+          <w:pPr>
+            <w:pStyle w:val="TM1"/>
+            <w:tabs>
+              <w:tab w:val="left" w:pos="440"/>
+              <w:tab w:val="right" w:leader="dot" w:pos="9062"/>
+            </w:tabs>
+            <w:rPr>
+              <w:rFonts w:asciiTheme="minorHAnsi" w:eastAsiaTheme="minorEastAsia" w:hAnsiTheme="minorHAnsi"/>
+              <w:noProof/>
+              <w:lang w:eastAsia="fr-CH"/>
+            </w:rPr>
+          </w:pPr>
+          <w:hyperlink w:anchor="_Toc167972081" w:history="1">
+            <w:r>
+              <w:rPr>
+                <w:rStyle w:val="Lienhypertexte"/>
+                <w:noProof/>
+              </w:rPr>
+              <w:t>3</w:t>
+            </w:r>
+            <w:r>
+              <w:rPr>
+                <w:rFonts w:asciiTheme="minorHAnsi" w:eastAsiaTheme="minorEastAsia" w:hAnsiTheme="minorHAnsi"/>
+                <w:noProof/>
+                <w:lang w:eastAsia="fr-CH"/>
+              </w:rPr>
+              <w:tab/>
+            </w:r>
+            <w:r>
+              <w:rPr>
+                <w:rStyle w:val="Lienhypertexte"/>
+                <w:noProof/>
+              </w:rPr>
+              <w:t>Réalisation</w:t>
+            </w:r>
+            <w:r>
+              <w:rPr>
+                <w:noProof/>
+                <w:webHidden/>
+              </w:rPr>
+              <w:tab/>
+            </w:r>
+            <w:r>
+              <w:rPr>
+                <w:noProof/>
+                <w:webHidden/>
+              </w:rPr>
+              <w:fldChar w:fldCharType="begin"/>
+            </w:r>
+            <w:r>
+              <w:rPr>
+                <w:noProof/>
+                <w:webHidden/>
+              </w:rPr>
+              <w:instrText xml:space="preserve"> PAGEREF _Toc167972081 \h </w:instrText>
+            </w:r>
+            <w:r>
+              <w:rPr>
+                <w:noProof/>
+                <w:webHidden/>
+              </w:rPr>
+            </w:r>
+            <w:r>
+              <w:rPr>
+                <w:noProof/>
+                <w:webHidden/>
+              </w:rPr>
+              <w:fldChar w:fldCharType="separate"/>
+            </w:r>
+            <w:r>
+              <w:rPr>
+                <w:noProof/>
+                <w:webHidden/>
+              </w:rPr>
+              <w:t>23</w:t>
+            </w:r>
+            <w:r>
+              <w:rPr>
+                <w:noProof/>
+                <w:webHidden/>
+              </w:rPr>
+              <w:fldChar w:fldCharType="end"/>
+            </w:r>
+          </w:hyperlink>
+        </w:p>
+        <w:p>
+          <w:pPr>
+            <w:pStyle w:val="TM2"/>
+            <w:tabs>
+              <w:tab w:val="left" w:pos="880"/>
+              <w:tab w:val="right" w:leader="dot" w:pos="9062"/>
+            </w:tabs>
+            <w:rPr>
+              <w:rFonts w:asciiTheme="minorHAnsi" w:eastAsiaTheme="minorEastAsia" w:hAnsiTheme="minorHAnsi"/>
+              <w:noProof/>
+              <w:lang w:eastAsia="fr-CH"/>
+            </w:rPr>
+          </w:pPr>
+          <w:hyperlink w:anchor="_Toc167972082" w:history="1">
+            <w:r>
+              <w:rPr>
+                <w:rStyle w:val="Lienhypertexte"/>
+                <w:noProof/>
+              </w:rPr>
+              <w:t>3.1</w:t>
+            </w:r>
+            <w:r>
+              <w:rPr>
+                <w:rFonts w:asciiTheme="minorHAnsi" w:eastAsiaTheme="minorEastAsia" w:hAnsiTheme="minorHAnsi"/>
+                <w:noProof/>
+                <w:lang w:eastAsia="fr-CH"/>
+              </w:rPr>
+              <w:tab/>
+            </w:r>
+            <w:r>
+              <w:rPr>
+                <w:rStyle w:val="Lienhypertexte"/>
+                <w:noProof/>
+              </w:rPr>
+              <w:t>Compte utilisateur</w:t>
+            </w:r>
+            <w:r>
+              <w:rPr>
+                <w:noProof/>
+                <w:webHidden/>
+              </w:rPr>
+              <w:tab/>
+            </w:r>
+            <w:r>
+              <w:rPr>
+                <w:noProof/>
+                <w:webHidden/>
+              </w:rPr>
+              <w:fldChar w:fldCharType="begin"/>
+            </w:r>
+            <w:r>
+              <w:rPr>
+                <w:noProof/>
+                <w:webHidden/>
+              </w:rPr>
+              <w:instrText xml:space="preserve"> PAGEREF _Toc167972082 \h </w:instrText>
+            </w:r>
+            <w:r>
+              <w:rPr>
+                <w:noProof/>
+                <w:webHidden/>
+              </w:rPr>
+            </w:r>
+            <w:r>
+              <w:rPr>
+                <w:noProof/>
+                <w:webHidden/>
+              </w:rPr>
+              <w:fldChar w:fldCharType="separate"/>
+            </w:r>
+            <w:r>
+              <w:rPr>
+                <w:noProof/>
+                <w:webHidden/>
+              </w:rPr>
+              <w:t>23</w:t>
             </w:r>
             <w:r>
               <w:rPr>
@@ -1061,13 +1623,13 @@
               <w:lang w:eastAsia="fr-CH"/>
             </w:rPr>
           </w:pPr>
-          <w:hyperlink w:anchor="_Toc167801919" w:history="1">
+          <w:hyperlink w:anchor="_Toc167972083" w:history="1">
             <w:r>
               <w:rPr>
                 <w:rStyle w:val="Lienhypertexte"/>
                 <w:noProof/>
               </w:rPr>
-              <w:t>2.4.1</w:t>
+              <w:t>3.1.1</w:t>
             </w:r>
             <w:r>
               <w:rPr>
@@ -1082,7 +1644,7 @@
                 <w:rStyle w:val="Lienhypertexte"/>
                 <w:noProof/>
               </w:rPr>
-              <w:t>Architecture MVC</w:t>
+              <w:t>Hachage</w:t>
             </w:r>
             <w:r>
               <w:rPr>
@@ -1103,7 +1665,7 @@
                 <w:noProof/>
                 <w:webHidden/>
               </w:rPr>
-              <w:instrText xml:space="preserve"> PAGEREF _Toc167801919 \h </w:instrText>
+              <w:instrText xml:space="preserve"> PAGEREF _Toc167972083 \h </w:instrText>
             </w:r>
             <w:r>
               <w:rPr>
@@ -1123,7 +1685,7 @@
                 <w:noProof/>
                 <w:webHidden/>
               </w:rPr>
-              <w:t>20</w:t>
+              <w:t>23</w:t>
             </w:r>
             <w:r>
               <w:rPr>
@@ -1147,13 +1709,13 @@
               <w:lang w:eastAsia="fr-CH"/>
             </w:rPr>
           </w:pPr>
-          <w:hyperlink w:anchor="_Toc167801920" w:history="1">
+          <w:hyperlink w:anchor="_Toc167972084" w:history="1">
             <w:r>
               <w:rPr>
                 <w:rStyle w:val="Lienhypertexte"/>
                 <w:noProof/>
               </w:rPr>
-              <w:t>2.4.2</w:t>
+              <w:t>3.1.2</w:t>
             </w:r>
             <w:r>
               <w:rPr>
@@ -1168,7 +1730,7 @@
                 <w:rStyle w:val="Lienhypertexte"/>
                 <w:noProof/>
               </w:rPr>
-              <w:t>Modélisation de la base de données</w:t>
+              <w:t>Création de compte</w:t>
             </w:r>
             <w:r>
               <w:rPr>
@@ -1189,7 +1751,7 @@
                 <w:noProof/>
                 <w:webHidden/>
               </w:rPr>
-              <w:instrText xml:space="preserve"> PAGEREF _Toc167801920 \h </w:instrText>
+              <w:instrText xml:space="preserve"> PAGEREF _Toc167972084 \h </w:instrText>
             </w:r>
             <w:r>
               <w:rPr>
@@ -1209,7 +1771,7 @@
                 <w:noProof/>
                 <w:webHidden/>
               </w:rPr>
-              <w:t>17</w:t>
+              <w:t>23</w:t>
             </w:r>
             <w:r>
               <w:rPr>
@@ -1233,13 +1795,13 @@
               <w:lang w:eastAsia="fr-CH"/>
             </w:rPr>
           </w:pPr>
-          <w:hyperlink w:anchor="_Toc167801921" w:history="1">
+          <w:hyperlink w:anchor="_Toc167972085" w:history="1">
             <w:r>
               <w:rPr>
                 <w:rStyle w:val="Lienhypertexte"/>
                 <w:noProof/>
               </w:rPr>
-              <w:t>2.4.3</w:t>
+              <w:t>3.1.3</w:t>
             </w:r>
             <w:r>
               <w:rPr>
@@ -1254,7 +1816,7 @@
                 <w:rStyle w:val="Lienhypertexte"/>
                 <w:noProof/>
               </w:rPr>
-              <w:t>UwAmp</w:t>
+              <w:t>Login (Connexion à un compte existant)</w:t>
             </w:r>
             <w:r>
               <w:rPr>
@@ -1275,7 +1837,7 @@
                 <w:noProof/>
                 <w:webHidden/>
               </w:rPr>
-              <w:instrText xml:space="preserve"> PAGEREF _Toc167801921 \h </w:instrText>
+              <w:instrText xml:space="preserve"> PAGEREF _Toc167972085 \h </w:instrText>
             </w:r>
             <w:r>
               <w:rPr>
@@ -1295,93 +1857,7 @@
                 <w:noProof/>
                 <w:webHidden/>
               </w:rPr>
-              <w:t>19</w:t>
-            </w:r>
-            <w:r>
-              <w:rPr>
-                <w:noProof/>
-                <w:webHidden/>
-              </w:rPr>
-              <w:fldChar w:fldCharType="end"/>
-            </w:r>
-          </w:hyperlink>
-        </w:p>
-        <w:p>
-          <w:pPr>
-            <w:pStyle w:val="TM3"/>
-            <w:tabs>
-              <w:tab w:val="left" w:pos="1320"/>
-              <w:tab w:val="right" w:leader="dot" w:pos="9062"/>
-            </w:tabs>
-            <w:rPr>
-              <w:rFonts w:asciiTheme="minorHAnsi" w:eastAsiaTheme="minorEastAsia" w:hAnsiTheme="minorHAnsi"/>
-              <w:noProof/>
-              <w:lang w:eastAsia="fr-CH"/>
-            </w:rPr>
-          </w:pPr>
-          <w:hyperlink w:anchor="_Toc167801922" w:history="1">
-            <w:r>
-              <w:rPr>
-                <w:rStyle w:val="Lienhypertexte"/>
-                <w:noProof/>
-              </w:rPr>
-              <w:t>2.4.4</w:t>
-            </w:r>
-            <w:r>
-              <w:rPr>
-                <w:rFonts w:asciiTheme="minorHAnsi" w:eastAsiaTheme="minorEastAsia" w:hAnsiTheme="minorHAnsi"/>
-                <w:noProof/>
-                <w:lang w:eastAsia="fr-CH"/>
-              </w:rPr>
-              <w:tab/>
-            </w:r>
-            <w:r>
-              <w:rPr>
-                <w:rStyle w:val="Lienhypertexte"/>
-                <w:noProof/>
-              </w:rPr>
-              <w:t>Maquettes</w:t>
-            </w:r>
-            <w:r>
-              <w:rPr>
-                <w:noProof/>
-                <w:webHidden/>
-              </w:rPr>
-              <w:tab/>
-            </w:r>
-            <w:r>
-              <w:rPr>
-                <w:noProof/>
-                <w:webHidden/>
-              </w:rPr>
-              <w:fldChar w:fldCharType="begin"/>
-            </w:r>
-            <w:r>
-              <w:rPr>
-                <w:noProof/>
-                <w:webHidden/>
-              </w:rPr>
-              <w:instrText xml:space="preserve"> PAGEREF _Toc167801922 \h </w:instrText>
-            </w:r>
-            <w:r>
-              <w:rPr>
-                <w:noProof/>
-                <w:webHidden/>
-              </w:rPr>
-            </w:r>
-            <w:r>
-              <w:rPr>
-                <w:noProof/>
-                <w:webHidden/>
-              </w:rPr>
-              <w:fldChar w:fldCharType="separate"/>
-            </w:r>
-            <w:r>
-              <w:rPr>
-                <w:noProof/>
-                <w:webHidden/>
-              </w:rPr>
-              <w:t>19</w:t>
+              <w:t>25</w:t>
             </w:r>
             <w:r>
               <w:rPr>
@@ -1405,13 +1881,13 @@
               <w:lang w:eastAsia="fr-CH"/>
             </w:rPr>
           </w:pPr>
-          <w:hyperlink w:anchor="_Toc167801923" w:history="1">
+          <w:hyperlink w:anchor="_Toc167972086" w:history="1">
             <w:r>
               <w:rPr>
                 <w:rStyle w:val="Lienhypertexte"/>
                 <w:noProof/>
               </w:rPr>
-              <w:t>3</w:t>
+              <w:t>4</w:t>
             </w:r>
             <w:r>
               <w:rPr>
@@ -1426,7 +1902,7 @@
                 <w:rStyle w:val="Lienhypertexte"/>
                 <w:noProof/>
               </w:rPr>
-              <w:t>Réalisation</w:t>
+              <w:t>Tests</w:t>
             </w:r>
             <w:r>
               <w:rPr>
@@ -1447,7 +1923,7 @@
                 <w:noProof/>
                 <w:webHidden/>
               </w:rPr>
-              <w:instrText xml:space="preserve"> PAGEREF _Toc167801923 \h </w:instrText>
+              <w:instrText xml:space="preserve"> PAGEREF _Toc167972086 \h </w:instrText>
             </w:r>
             <w:r>
               <w:rPr>
@@ -1467,7 +1943,179 @@
                 <w:noProof/>
                 <w:webHidden/>
               </w:rPr>
-              <w:t>22</w:t>
+              <w:t>26</w:t>
+            </w:r>
+            <w:r>
+              <w:rPr>
+                <w:noProof/>
+                <w:webHidden/>
+              </w:rPr>
+              <w:fldChar w:fldCharType="end"/>
+            </w:r>
+          </w:hyperlink>
+        </w:p>
+        <w:p>
+          <w:pPr>
+            <w:pStyle w:val="TM1"/>
+            <w:tabs>
+              <w:tab w:val="left" w:pos="440"/>
+              <w:tab w:val="right" w:leader="dot" w:pos="9062"/>
+            </w:tabs>
+            <w:rPr>
+              <w:rFonts w:asciiTheme="minorHAnsi" w:eastAsiaTheme="minorEastAsia" w:hAnsiTheme="minorHAnsi"/>
+              <w:noProof/>
+              <w:lang w:eastAsia="fr-CH"/>
+            </w:rPr>
+          </w:pPr>
+          <w:hyperlink w:anchor="_Toc167972087" w:history="1">
+            <w:r>
+              <w:rPr>
+                <w:rStyle w:val="Lienhypertexte"/>
+                <w:noProof/>
+              </w:rPr>
+              <w:t>5</w:t>
+            </w:r>
+            <w:r>
+              <w:rPr>
+                <w:rFonts w:asciiTheme="minorHAnsi" w:eastAsiaTheme="minorEastAsia" w:hAnsiTheme="minorHAnsi"/>
+                <w:noProof/>
+                <w:lang w:eastAsia="fr-CH"/>
+              </w:rPr>
+              <w:tab/>
+            </w:r>
+            <w:r>
+              <w:rPr>
+                <w:rStyle w:val="Lienhypertexte"/>
+                <w:noProof/>
+              </w:rPr>
+              <w:t>Conclusion</w:t>
+            </w:r>
+            <w:r>
+              <w:rPr>
+                <w:noProof/>
+                <w:webHidden/>
+              </w:rPr>
+              <w:tab/>
+            </w:r>
+            <w:r>
+              <w:rPr>
+                <w:noProof/>
+                <w:webHidden/>
+              </w:rPr>
+              <w:fldChar w:fldCharType="begin"/>
+            </w:r>
+            <w:r>
+              <w:rPr>
+                <w:noProof/>
+                <w:webHidden/>
+              </w:rPr>
+              <w:instrText xml:space="preserve"> PAGEREF _Toc167972087 \h </w:instrText>
+            </w:r>
+            <w:r>
+              <w:rPr>
+                <w:noProof/>
+                <w:webHidden/>
+              </w:rPr>
+            </w:r>
+            <w:r>
+              <w:rPr>
+                <w:noProof/>
+                <w:webHidden/>
+              </w:rPr>
+              <w:fldChar w:fldCharType="separate"/>
+            </w:r>
+            <w:r>
+              <w:rPr>
+                <w:noProof/>
+                <w:webHidden/>
+              </w:rPr>
+              <w:t>27</w:t>
+            </w:r>
+            <w:r>
+              <w:rPr>
+                <w:noProof/>
+                <w:webHidden/>
+              </w:rPr>
+              <w:fldChar w:fldCharType="end"/>
+            </w:r>
+          </w:hyperlink>
+        </w:p>
+        <w:p>
+          <w:pPr>
+            <w:pStyle w:val="TM1"/>
+            <w:tabs>
+              <w:tab w:val="left" w:pos="440"/>
+              <w:tab w:val="right" w:leader="dot" w:pos="9062"/>
+            </w:tabs>
+            <w:rPr>
+              <w:rFonts w:asciiTheme="minorHAnsi" w:eastAsiaTheme="minorEastAsia" w:hAnsiTheme="minorHAnsi"/>
+              <w:noProof/>
+              <w:lang w:eastAsia="fr-CH"/>
+            </w:rPr>
+          </w:pPr>
+          <w:hyperlink w:anchor="_Toc167972088" w:history="1">
+            <w:r>
+              <w:rPr>
+                <w:rStyle w:val="Lienhypertexte"/>
+                <w:noProof/>
+              </w:rPr>
+              <w:t>6</w:t>
+            </w:r>
+            <w:r>
+              <w:rPr>
+                <w:rFonts w:asciiTheme="minorHAnsi" w:eastAsiaTheme="minorEastAsia" w:hAnsiTheme="minorHAnsi"/>
+                <w:noProof/>
+                <w:lang w:eastAsia="fr-CH"/>
+              </w:rPr>
+              <w:tab/>
+            </w:r>
+            <w:r>
+              <w:rPr>
+                <w:rStyle w:val="Lienhypertexte"/>
+                <w:noProof/>
+              </w:rPr>
+              <w:t>Annexes</w:t>
+            </w:r>
+            <w:r>
+              <w:rPr>
+                <w:noProof/>
+                <w:webHidden/>
+              </w:rPr>
+              <w:tab/>
+            </w:r>
+            <w:r>
+              <w:rPr>
+                <w:noProof/>
+                <w:webHidden/>
+              </w:rPr>
+              <w:fldChar w:fldCharType="begin"/>
+            </w:r>
+            <w:r>
+              <w:rPr>
+                <w:noProof/>
+                <w:webHidden/>
+              </w:rPr>
+              <w:instrText xml:space="preserve"> PAGEREF _Toc167972088 \h </w:instrText>
+            </w:r>
+            <w:r>
+              <w:rPr>
+                <w:noProof/>
+                <w:webHidden/>
+              </w:rPr>
+            </w:r>
+            <w:r>
+              <w:rPr>
+                <w:noProof/>
+                <w:webHidden/>
+              </w:rPr>
+              <w:fldChar w:fldCharType="separate"/>
+            </w:r>
+            <w:r>
+              <w:rPr>
+                <w:noProof/>
+                <w:webHidden/>
+              </w:rPr>
+              <w:t>28</w:t>
             </w:r>
             <w:r>
               <w:rPr>
@@ -1491,13 +2139,13 @@
               <w:lang w:eastAsia="fr-CH"/>
             </w:rPr>
           </w:pPr>
-          <w:hyperlink w:anchor="_Toc167801924" w:history="1">
+          <w:hyperlink w:anchor="_Toc167972089" w:history="1">
             <w:r>
               <w:rPr>
                 <w:rStyle w:val="Lienhypertexte"/>
                 <w:noProof/>
               </w:rPr>
-              <w:t>3.1</w:t>
+              <w:t>6.1</w:t>
             </w:r>
             <w:r>
               <w:rPr>
@@ -1512,7 +2160,7 @@
                 <w:rStyle w:val="Lienhypertexte"/>
                 <w:noProof/>
               </w:rPr>
-              <w:t>Compte utilisateur</w:t>
+              <w:t>Table des illustrations</w:t>
             </w:r>
             <w:r>
               <w:rPr>
@@ -1533,7 +2181,7 @@
                 <w:noProof/>
                 <w:webHidden/>
               </w:rPr>
-              <w:instrText xml:space="preserve"> PAGEREF _Toc167801924 \h </w:instrText>
+              <w:instrText xml:space="preserve"> PAGEREF _Toc167972089 \h </w:instrText>
             </w:r>
             <w:r>
               <w:rPr>
@@ -1553,437 +2201,7 @@
                 <w:noProof/>
                 <w:webHidden/>
               </w:rPr>
-              <w:t>22</w:t>
-            </w:r>
-            <w:r>
-              <w:rPr>
-                <w:noProof/>
-                <w:webHidden/>
-              </w:rPr>
-              <w:fldChar w:fldCharType="end"/>
-            </w:r>
-          </w:hyperlink>
-        </w:p>
-        <w:p>
-          <w:pPr>
-            <w:pStyle w:val="TM3"/>
-            <w:tabs>
-              <w:tab w:val="left" w:pos="1320"/>
-              <w:tab w:val="right" w:leader="dot" w:pos="9062"/>
-            </w:tabs>
-            <w:rPr>
-              <w:rFonts w:asciiTheme="minorHAnsi" w:eastAsiaTheme="minorEastAsia" w:hAnsiTheme="minorHAnsi"/>
-              <w:noProof/>
-              <w:lang w:eastAsia="fr-CH"/>
-            </w:rPr>
-          </w:pPr>
-          <w:hyperlink w:anchor="_Toc167801925" w:history="1">
-            <w:r>
-              <w:rPr>
-                <w:rStyle w:val="Lienhypertexte"/>
-                <w:noProof/>
-              </w:rPr>
-              <w:t>3.1.1</w:t>
-            </w:r>
-            <w:r>
-              <w:rPr>
-                <w:rFonts w:asciiTheme="minorHAnsi" w:eastAsiaTheme="minorEastAsia" w:hAnsiTheme="minorHAnsi"/>
-                <w:noProof/>
-                <w:lang w:eastAsia="fr-CH"/>
-              </w:rPr>
-              <w:tab/>
-            </w:r>
-            <w:r>
-              <w:rPr>
-                <w:rStyle w:val="Lienhypertexte"/>
-                <w:noProof/>
-              </w:rPr>
-              <w:t>Hachage</w:t>
-            </w:r>
-            <w:r>
-              <w:rPr>
-                <w:noProof/>
-                <w:webHidden/>
-              </w:rPr>
-              <w:tab/>
-            </w:r>
-            <w:r>
-              <w:rPr>
-                <w:noProof/>
-                <w:webHidden/>
-              </w:rPr>
-              <w:fldChar w:fldCharType="begin"/>
-            </w:r>
-            <w:r>
-              <w:rPr>
-                <w:noProof/>
-                <w:webHidden/>
-              </w:rPr>
-              <w:instrText xml:space="preserve"> PAGEREF _Toc167801925 \h </w:instrText>
-            </w:r>
-            <w:r>
-              <w:rPr>
-                <w:noProof/>
-                <w:webHidden/>
-              </w:rPr>
-            </w:r>
-            <w:r>
-              <w:rPr>
-                <w:noProof/>
-                <w:webHidden/>
-              </w:rPr>
-              <w:fldChar w:fldCharType="separate"/>
-            </w:r>
-            <w:r>
-              <w:rPr>
-                <w:noProof/>
-                <w:webHidden/>
-              </w:rPr>
-              <w:t>22</w:t>
-            </w:r>
-            <w:r>
-              <w:rPr>
-                <w:noProof/>
-                <w:webHidden/>
-              </w:rPr>
-              <w:fldChar w:fldCharType="end"/>
-            </w:r>
-          </w:hyperlink>
-        </w:p>
-        <w:p>
-          <w:pPr>
-            <w:pStyle w:val="TM3"/>
-            <w:tabs>
-              <w:tab w:val="left" w:pos="1320"/>
-              <w:tab w:val="right" w:leader="dot" w:pos="9062"/>
-            </w:tabs>
-            <w:rPr>
-              <w:rFonts w:asciiTheme="minorHAnsi" w:eastAsiaTheme="minorEastAsia" w:hAnsiTheme="minorHAnsi"/>
-              <w:noProof/>
-              <w:lang w:eastAsia="fr-CH"/>
-            </w:rPr>
-          </w:pPr>
-          <w:hyperlink w:anchor="_Toc167801926" w:history="1">
-            <w:r>
-              <w:rPr>
-                <w:rStyle w:val="Lienhypertexte"/>
-                <w:noProof/>
-              </w:rPr>
-              <w:t>3.1.2</w:t>
-            </w:r>
-            <w:r>
-              <w:rPr>
-                <w:rFonts w:asciiTheme="minorHAnsi" w:eastAsiaTheme="minorEastAsia" w:hAnsiTheme="minorHAnsi"/>
-                <w:noProof/>
-                <w:lang w:eastAsia="fr-CH"/>
-              </w:rPr>
-              <w:tab/>
-            </w:r>
-            <w:r>
-              <w:rPr>
-                <w:rStyle w:val="Lienhypertexte"/>
-                <w:noProof/>
-              </w:rPr>
-              <w:t>Création de compte et login</w:t>
-            </w:r>
-            <w:r>
-              <w:rPr>
-                <w:noProof/>
-                <w:webHidden/>
-              </w:rPr>
-              <w:tab/>
-            </w:r>
-            <w:r>
-              <w:rPr>
-                <w:noProof/>
-                <w:webHidden/>
-              </w:rPr>
-              <w:fldChar w:fldCharType="begin"/>
-            </w:r>
-            <w:r>
-              <w:rPr>
-                <w:noProof/>
-                <w:webHidden/>
-              </w:rPr>
-              <w:instrText xml:space="preserve"> PAGEREF _Toc167801926 \h </w:instrText>
-            </w:r>
-            <w:r>
-              <w:rPr>
-                <w:noProof/>
-                <w:webHidden/>
-              </w:rPr>
-            </w:r>
-            <w:r>
-              <w:rPr>
-                <w:noProof/>
-                <w:webHidden/>
-              </w:rPr>
-              <w:fldChar w:fldCharType="separate"/>
-            </w:r>
-            <w:r>
-              <w:rPr>
-                <w:noProof/>
-                <w:webHidden/>
-              </w:rPr>
-              <w:t>22</w:t>
-            </w:r>
-            <w:r>
-              <w:rPr>
-                <w:noProof/>
-                <w:webHidden/>
-              </w:rPr>
-              <w:fldChar w:fldCharType="end"/>
-            </w:r>
-          </w:hyperlink>
-        </w:p>
-        <w:p>
-          <w:pPr>
-            <w:pStyle w:val="TM1"/>
-            <w:tabs>
-              <w:tab w:val="left" w:pos="440"/>
-              <w:tab w:val="right" w:leader="dot" w:pos="9062"/>
-            </w:tabs>
-            <w:rPr>
-              <w:rFonts w:asciiTheme="minorHAnsi" w:eastAsiaTheme="minorEastAsia" w:hAnsiTheme="minorHAnsi"/>
-              <w:noProof/>
-              <w:lang w:eastAsia="fr-CH"/>
-            </w:rPr>
-          </w:pPr>
-          <w:hyperlink w:anchor="_Toc167801927" w:history="1">
-            <w:r>
-              <w:rPr>
-                <w:rStyle w:val="Lienhypertexte"/>
-                <w:noProof/>
-              </w:rPr>
-              <w:t>4</w:t>
-            </w:r>
-            <w:r>
-              <w:rPr>
-                <w:rFonts w:asciiTheme="minorHAnsi" w:eastAsiaTheme="minorEastAsia" w:hAnsiTheme="minorHAnsi"/>
-                <w:noProof/>
-                <w:lang w:eastAsia="fr-CH"/>
-              </w:rPr>
-              <w:tab/>
-            </w:r>
-            <w:r>
-              <w:rPr>
-                <w:rStyle w:val="Lienhypertexte"/>
-                <w:noProof/>
-              </w:rPr>
-              <w:t>Tests</w:t>
-            </w:r>
-            <w:r>
-              <w:rPr>
-                <w:noProof/>
-                <w:webHidden/>
-              </w:rPr>
-              <w:tab/>
-            </w:r>
-            <w:r>
-              <w:rPr>
-                <w:noProof/>
-                <w:webHidden/>
-              </w:rPr>
-              <w:fldChar w:fldCharType="begin"/>
-            </w:r>
-            <w:r>
-              <w:rPr>
-                <w:noProof/>
-                <w:webHidden/>
-              </w:rPr>
-              <w:instrText xml:space="preserve"> PAGEREF _Toc167801927 \h </w:instrText>
-            </w:r>
-            <w:r>
-              <w:rPr>
-                <w:noProof/>
-                <w:webHidden/>
-              </w:rPr>
-            </w:r>
-            <w:r>
-              <w:rPr>
-                <w:noProof/>
-                <w:webHidden/>
-              </w:rPr>
-              <w:fldChar w:fldCharType="separate"/>
-            </w:r>
-            <w:r>
-              <w:rPr>
-                <w:noProof/>
-                <w:webHidden/>
-              </w:rPr>
-              <w:t>24</w:t>
-            </w:r>
-            <w:r>
-              <w:rPr>
-                <w:noProof/>
-                <w:webHidden/>
-              </w:rPr>
-              <w:fldChar w:fldCharType="end"/>
-            </w:r>
-          </w:hyperlink>
-        </w:p>
-        <w:p>
-          <w:pPr>
-            <w:pStyle w:val="TM1"/>
-            <w:tabs>
-              <w:tab w:val="left" w:pos="440"/>
-              <w:tab w:val="right" w:leader="dot" w:pos="9062"/>
-            </w:tabs>
-            <w:rPr>
-              <w:rFonts w:asciiTheme="minorHAnsi" w:eastAsiaTheme="minorEastAsia" w:hAnsiTheme="minorHAnsi"/>
-              <w:noProof/>
-              <w:lang w:eastAsia="fr-CH"/>
-            </w:rPr>
-          </w:pPr>
-          <w:hyperlink w:anchor="_Toc167801928" w:history="1">
-            <w:r>
-              <w:rPr>
-                <w:rStyle w:val="Lienhypertexte"/>
-                <w:noProof/>
-              </w:rPr>
-              <w:t>5</w:t>
-            </w:r>
-            <w:r>
-              <w:rPr>
-                <w:rFonts w:asciiTheme="minorHAnsi" w:eastAsiaTheme="minorEastAsia" w:hAnsiTheme="minorHAnsi"/>
-                <w:noProof/>
-                <w:lang w:eastAsia="fr-CH"/>
-              </w:rPr>
-              <w:tab/>
-            </w:r>
-            <w:r>
-              <w:rPr>
-                <w:rStyle w:val="Lienhypertexte"/>
-                <w:noProof/>
-              </w:rPr>
-              <w:t>Conclusion</w:t>
-            </w:r>
-            <w:r>
-              <w:rPr>
-                <w:noProof/>
-                <w:webHidden/>
-              </w:rPr>
-              <w:tab/>
-            </w:r>
-            <w:r>
-              <w:rPr>
-                <w:noProof/>
-                <w:webHidden/>
-              </w:rPr>
-              <w:fldChar w:fldCharType="begin"/>
-            </w:r>
-            <w:r>
-              <w:rPr>
-                <w:noProof/>
-                <w:webHidden/>
-              </w:rPr>
-              <w:instrText xml:space="preserve"> PAGEREF _Toc167801928 \h </w:instrText>
-            </w:r>
-            <w:r>
-              <w:rPr>
-                <w:noProof/>
-                <w:webHidden/>
-              </w:rPr>
-            </w:r>
-            <w:r>
-              <w:rPr>
-                <w:noProof/>
-                <w:webHidden/>
-              </w:rPr>
-              <w:fldChar w:fldCharType="separate"/>
-            </w:r>
-            <w:r>
-              <w:rPr>
-                <w:noProof/>
-                <w:webHidden/>
-              </w:rPr>
-              <w:t>25</w:t>
-            </w:r>
-            <w:r>
-              <w:rPr>
-                <w:noProof/>
-                <w:webHidden/>
-              </w:rPr>
-              <w:fldChar w:fldCharType="end"/>
-            </w:r>
-          </w:hyperlink>
-        </w:p>
-        <w:p>
-          <w:pPr>
-            <w:pStyle w:val="TM1"/>
-            <w:tabs>
-              <w:tab w:val="left" w:pos="440"/>
-              <w:tab w:val="right" w:leader="dot" w:pos="9062"/>
-            </w:tabs>
-            <w:rPr>
-              <w:rFonts w:asciiTheme="minorHAnsi" w:eastAsiaTheme="minorEastAsia" w:hAnsiTheme="minorHAnsi"/>
-              <w:noProof/>
-              <w:lang w:eastAsia="fr-CH"/>
-            </w:rPr>
-          </w:pPr>
-          <w:hyperlink w:anchor="_Toc167801929" w:history="1">
-            <w:r>
-              <w:rPr>
-                <w:rStyle w:val="Lienhypertexte"/>
-                <w:noProof/>
-              </w:rPr>
-              <w:t>6</w:t>
-            </w:r>
-            <w:r>
-              <w:rPr>
-                <w:rFonts w:asciiTheme="minorHAnsi" w:eastAsiaTheme="minorEastAsia" w:hAnsiTheme="minorHAnsi"/>
-                <w:noProof/>
-                <w:lang w:eastAsia="fr-CH"/>
-              </w:rPr>
-              <w:tab/>
-            </w:r>
-            <w:r>
-              <w:rPr>
-                <w:rStyle w:val="Lienhypertexte"/>
-                <w:noProof/>
-              </w:rPr>
-              <w:t>Annexes</w:t>
-            </w:r>
-            <w:r>
-              <w:rPr>
-                <w:noProof/>
-                <w:webHidden/>
-              </w:rPr>
-              <w:tab/>
-            </w:r>
-            <w:r>
-              <w:rPr>
-                <w:noProof/>
-                <w:webHidden/>
-              </w:rPr>
-              <w:fldChar w:fldCharType="begin"/>
-            </w:r>
-            <w:r>
-              <w:rPr>
-                <w:noProof/>
-                <w:webHidden/>
-              </w:rPr>
-              <w:instrText xml:space="preserve"> PAGEREF _Toc167801929 \h </w:instrText>
-            </w:r>
-            <w:r>
-              <w:rPr>
-                <w:noProof/>
-                <w:webHidden/>
-              </w:rPr>
-            </w:r>
-            <w:r>
-              <w:rPr>
-                <w:noProof/>
-                <w:webHidden/>
-              </w:rPr>
-              <w:fldChar w:fldCharType="separate"/>
-            </w:r>
-            <w:r>
-              <w:rPr>
-                <w:noProof/>
-                <w:webHidden/>
-              </w:rPr>
-              <w:t>26</w:t>
+              <w:t>28</w:t>
             </w:r>
             <w:r>
               <w:rPr>
@@ -2023,7 +2241,7 @@
           <w:numId w:val="0"/>
         </w:numPr>
       </w:pPr>
-      <w:bookmarkStart w:id="0" w:name="_Toc167801909"/>
+      <w:bookmarkStart w:id="0" w:name="_Toc167972067"/>
       <w:r>
         <w:lastRenderedPageBreak/>
         <w:t>Remerciements</w:t>
@@ -2042,7 +2260,15 @@
     </w:p>
     <w:p>
       <w:r>
-        <w:t xml:space="preserve">Je remercie également et particulièrement les deux experts, Monsieur Berney et Monsieur Wenger, </w:t>
+        <w:t xml:space="preserve">Je remercie également et particulièrement les deux experts, Monsieur </w:t>
+      </w:r>
+      <w:proofErr w:type="spellStart"/>
+      <w:r>
+        <w:t>Berney</w:t>
+      </w:r>
+      <w:proofErr w:type="spellEnd"/>
+      <w:r>
+        <w:t xml:space="preserve"> et Monsieur Wenger, </w:t>
       </w:r>
       <w:r>
         <w:t>d’avoir accordé de leur temps, d’avoir contribué à l’amélioration de mon projet grâce à leurs retours</w:t>
@@ -2056,7 +2282,7 @@
           <w:numId w:val="0"/>
         </w:numPr>
       </w:pPr>
-      <w:bookmarkStart w:id="1" w:name="_Toc167801910"/>
+      <w:bookmarkStart w:id="1" w:name="_Toc167972068"/>
       <w:r>
         <w:lastRenderedPageBreak/>
         <w:t>Introduction</w:t>
@@ -2174,7 +2400,7 @@
       <w:pPr>
         <w:pStyle w:val="Titre1"/>
       </w:pPr>
-      <w:bookmarkStart w:id="2" w:name="_Toc167801911"/>
+      <w:bookmarkStart w:id="2" w:name="_Toc167972069"/>
       <w:r>
         <w:lastRenderedPageBreak/>
         <w:t>Planification initiale</w:t>
@@ -2383,6 +2609,7 @@
         </w:tabs>
       </w:pPr>
       <w:r>
+        <w:lastRenderedPageBreak/>
         <w:tab/>
       </w:r>
     </w:p>
@@ -2391,7 +2618,6 @@
         <w:rPr>
           <w:noProof/>
         </w:rPr>
-        <w:lastRenderedPageBreak/>
         <w:drawing>
           <wp:anchor distT="0" distB="0" distL="114300" distR="114300" simplePos="0" relativeHeight="251651072" behindDoc="0" locked="0" layoutInCell="1" allowOverlap="1" wp14:anchorId="465065C2" wp14:editId="030DF03D">
             <wp:simplePos x="0" y="0"/>
@@ -2516,6 +2742,7 @@
         <w:rPr>
           <w:noProof/>
         </w:rPr>
+        <w:lastRenderedPageBreak/>
         <w:drawing>
           <wp:anchor distT="0" distB="0" distL="114300" distR="114300" simplePos="0" relativeHeight="251653120" behindDoc="0" locked="0" layoutInCell="1" allowOverlap="1" wp14:anchorId="2E4F6E08" wp14:editId="6DF222FA">
             <wp:simplePos x="0" y="0"/>
@@ -2578,7 +2805,6 @@
         <w:rPr>
           <w:noProof/>
         </w:rPr>
-        <w:lastRenderedPageBreak/>
         <w:drawing>
           <wp:anchor distT="0" distB="0" distL="114300" distR="114300" simplePos="0" relativeHeight="251654144" behindDoc="0" locked="0" layoutInCell="1" allowOverlap="1" wp14:anchorId="40A977B9" wp14:editId="7D34BB11">
             <wp:simplePos x="0" y="0"/>
@@ -2641,6 +2867,7 @@
         <w:rPr>
           <w:noProof/>
         </w:rPr>
+        <w:lastRenderedPageBreak/>
         <w:drawing>
           <wp:anchor distT="0" distB="0" distL="114300" distR="114300" simplePos="0" relativeHeight="251655168" behindDoc="0" locked="0" layoutInCell="1" allowOverlap="1" wp14:anchorId="790BB9E6" wp14:editId="6AF96AE4">
             <wp:simplePos x="0" y="0"/>
@@ -2765,7 +2992,6 @@
         <w:rPr>
           <w:noProof/>
         </w:rPr>
-        <w:lastRenderedPageBreak/>
         <w:drawing>
           <wp:anchor distT="0" distB="0" distL="114300" distR="114300" simplePos="0" relativeHeight="251657216" behindDoc="0" locked="0" layoutInCell="1" allowOverlap="1" wp14:anchorId="0E9D97B9" wp14:editId="31ABE909">
             <wp:simplePos x="0" y="0"/>
@@ -2828,6 +3054,7 @@
         <w:rPr>
           <w:noProof/>
         </w:rPr>
+        <w:lastRenderedPageBreak/>
         <w:drawing>
           <wp:anchor distT="0" distB="0" distL="114300" distR="114300" simplePos="0" relativeHeight="251658240" behindDoc="0" locked="0" layoutInCell="1" allowOverlap="1" wp14:anchorId="53DF023C" wp14:editId="2B17C9B9">
             <wp:simplePos x="0" y="0"/>
@@ -2952,7 +3179,6 @@
         <w:rPr>
           <w:noProof/>
         </w:rPr>
-        <w:lastRenderedPageBreak/>
         <w:drawing>
           <wp:anchor distT="0" distB="0" distL="114300" distR="114300" simplePos="0" relativeHeight="251660288" behindDoc="0" locked="0" layoutInCell="1" allowOverlap="1" wp14:anchorId="1C026E93" wp14:editId="5A2E7BD9">
             <wp:simplePos x="0" y="0"/>
@@ -3015,6 +3241,7 @@
         <w:rPr>
           <w:noProof/>
         </w:rPr>
+        <w:lastRenderedPageBreak/>
         <w:drawing>
           <wp:anchor distT="0" distB="0" distL="114300" distR="114300" simplePos="0" relativeHeight="251661312" behindDoc="0" locked="0" layoutInCell="1" allowOverlap="1" wp14:anchorId="75616718" wp14:editId="44522D37">
             <wp:simplePos x="0" y="0"/>
@@ -3077,7 +3304,6 @@
         <w:rPr>
           <w:noProof/>
         </w:rPr>
-        <w:lastRenderedPageBreak/>
         <w:drawing>
           <wp:anchor distT="0" distB="0" distL="114300" distR="114300" simplePos="0" relativeHeight="251662336" behindDoc="0" locked="0" layoutInCell="1" allowOverlap="1" wp14:anchorId="0129EB83" wp14:editId="1F9D7AB6">
             <wp:simplePos x="0" y="0"/>
@@ -3140,6 +3366,7 @@
         <w:rPr>
           <w:noProof/>
         </w:rPr>
+        <w:lastRenderedPageBreak/>
         <w:drawing>
           <wp:anchor distT="0" distB="0" distL="114300" distR="114300" simplePos="0" relativeHeight="251663360" behindDoc="0" locked="0" layoutInCell="1" allowOverlap="1" wp14:anchorId="4DBD077B" wp14:editId="777968E3">
             <wp:simplePos x="0" y="0"/>
@@ -3264,7 +3491,6 @@
         <w:rPr>
           <w:noProof/>
         </w:rPr>
-        <w:lastRenderedPageBreak/>
         <w:drawing>
           <wp:anchor distT="0" distB="0" distL="114300" distR="114300" simplePos="0" relativeHeight="251665408" behindDoc="0" locked="0" layoutInCell="1" allowOverlap="1" wp14:anchorId="4807CD0A" wp14:editId="7CD3DA8A">
             <wp:simplePos x="0" y="0"/>
@@ -3327,6 +3553,7 @@
         <w:rPr>
           <w:noProof/>
         </w:rPr>
+        <w:lastRenderedPageBreak/>
         <w:drawing>
           <wp:anchor distT="0" distB="0" distL="114300" distR="114300" simplePos="0" relativeHeight="251666432" behindDoc="0" locked="0" layoutInCell="1" allowOverlap="1" wp14:anchorId="40F4F578" wp14:editId="6673D4B8">
             <wp:simplePos x="0" y="0"/>
@@ -3451,7 +3678,6 @@
         <w:rPr>
           <w:noProof/>
         </w:rPr>
-        <w:lastRenderedPageBreak/>
         <w:drawing>
           <wp:anchor distT="0" distB="0" distL="114300" distR="114300" simplePos="0" relativeHeight="251668480" behindDoc="0" locked="0" layoutInCell="1" allowOverlap="1" wp14:anchorId="25D07AB8" wp14:editId="1CF71159">
             <wp:simplePos x="0" y="0"/>
@@ -3514,6 +3740,7 @@
         <w:rPr>
           <w:noProof/>
         </w:rPr>
+        <w:lastRenderedPageBreak/>
         <w:drawing>
           <wp:anchor distT="0" distB="0" distL="114300" distR="114300" simplePos="0" relativeHeight="251669504" behindDoc="0" locked="0" layoutInCell="1" allowOverlap="1" wp14:anchorId="53619B22" wp14:editId="4D613DDA">
             <wp:simplePos x="0" y="0"/>
@@ -3958,7 +4185,7 @@
       <w:pPr>
         <w:pStyle w:val="Titre1"/>
       </w:pPr>
-      <w:bookmarkStart w:id="3" w:name="_Toc167801912"/>
+      <w:bookmarkStart w:id="3" w:name="_Toc167972070"/>
       <w:r>
         <w:lastRenderedPageBreak/>
         <w:t>Analyse</w:t>
@@ -3969,7 +4196,7 @@
       <w:pPr>
         <w:pStyle w:val="Titre2"/>
       </w:pPr>
-      <w:bookmarkStart w:id="4" w:name="_Toc167801913"/>
+      <w:bookmarkStart w:id="4" w:name="_Toc167972071"/>
       <w:r>
         <w:t>Planification détaillée</w:t>
       </w:r>
@@ -3980,7 +4207,7 @@
       <w:pPr>
         <w:pStyle w:val="Titre2"/>
       </w:pPr>
-      <w:bookmarkStart w:id="5" w:name="_Toc167801914"/>
+      <w:bookmarkStart w:id="5" w:name="_Toc167972072"/>
       <w:r>
         <w:t>Méthodologie</w:t>
       </w:r>
@@ -3993,7 +4220,7 @@
       <w:pPr>
         <w:pStyle w:val="Titre3"/>
       </w:pPr>
-      <w:bookmarkStart w:id="6" w:name="_Toc167801915"/>
+      <w:bookmarkStart w:id="6" w:name="_Toc167972073"/>
       <w:r>
         <w:t>Méthode de gestion de projet</w:t>
       </w:r>
@@ -4004,7 +4231,15 @@
     </w:p>
     <w:p>
       <w:r>
-        <w:t xml:space="preserve">La méthode de gestion de projet « Waterfall », plus particulièrement la méthode </w:t>
+        <w:t>La méthode de gestion de projet « </w:t>
+      </w:r>
+      <w:proofErr w:type="spellStart"/>
+      <w:r>
+        <w:t>Waterfall</w:t>
+      </w:r>
+      <w:proofErr w:type="spellEnd"/>
+      <w:r>
+        <w:t xml:space="preserve"> », plus particulièrement la méthode </w:t>
       </w:r>
       <w:r>
         <w:t xml:space="preserve">des « 6 pas » a été choisie et va être appliqué à ce projet. </w:t>
@@ -4121,7 +4356,15 @@
         <w:t xml:space="preserve"> ainsi que la date de rendue</w:t>
       </w:r>
       <w:r>
-        <w:t xml:space="preserve">, la méthode des 6 pas s’est rapidement présentée comme une solution fiable, envisageable et adaptée à la situation. </w:t>
+        <w:t xml:space="preserve">, la méthode des 6 </w:t>
+      </w:r>
+      <w:proofErr w:type="spellStart"/>
+      <w:r>
+        <w:t>pas</w:t>
+      </w:r>
+      <w:proofErr w:type="spellEnd"/>
+      <w:r>
+        <w:t xml:space="preserve"> s’est rapidement présentée comme une solution fiable, envisageable et adaptée à la situation. </w:t>
       </w:r>
     </w:p>
     <w:p>
@@ -4239,6 +4482,7 @@
     </w:p>
     <w:p>
       <w:r>
+        <w:lastRenderedPageBreak/>
         <w:t xml:space="preserve">La </w:t>
       </w:r>
       <w:r>
@@ -4264,7 +4508,6 @@
     </w:p>
     <w:p>
       <w:r>
-        <w:lastRenderedPageBreak/>
         <w:t xml:space="preserve">L’aspect « sécurité » de la fonctionnalité (exécution des requêtes sécurisée, </w:t>
       </w:r>
       <w:r>
@@ -4315,7 +4558,15 @@
     </w:p>
     <w:p>
       <w:r>
-        <w:t>En me documentant sur internet, en utilisant ChatGPT, en demandant de l’aide à un camarade ou à mon chef de projet.</w:t>
+        <w:t xml:space="preserve">En me documentant sur internet, en utilisant </w:t>
+      </w:r>
+      <w:proofErr w:type="spellStart"/>
+      <w:r>
+        <w:t>ChatGPT</w:t>
+      </w:r>
+      <w:proofErr w:type="spellEnd"/>
+      <w:r>
+        <w:t>, en demandant de l’aide à un camarade ou à mon chef de projet.</w:t>
       </w:r>
     </w:p>
     <w:p>
@@ -4513,10 +4764,26 @@
         <w:t>me documenter sur internet. Si cela ne suffit pas, j</w:t>
       </w:r>
       <w:r>
-        <w:t>’utiliserai ChatGPT et si cela n’est pas encore suffisant, je demanderai de l’aide à mon chef de projet.</w:t>
-      </w:r>
-      <w:r>
-        <w:t xml:space="preserve"> Concernant le hachage du mot de passe, je pense utiliser BCrypt et mes recherches internet me confirmeront mon choix.</w:t>
+        <w:t xml:space="preserve">’utiliserai </w:t>
+      </w:r>
+      <w:proofErr w:type="spellStart"/>
+      <w:r>
+        <w:t>ChatGPT</w:t>
+      </w:r>
+      <w:proofErr w:type="spellEnd"/>
+      <w:r>
+        <w:t xml:space="preserve"> et si cela n’est pas encore suffisant, je demanderai de l’aide à mon chef de projet.</w:t>
+      </w:r>
+      <w:r>
+        <w:t xml:space="preserve"> Concernant le hachage du mot de passe, je pense utiliser </w:t>
+      </w:r>
+      <w:proofErr w:type="spellStart"/>
+      <w:r>
+        <w:t>BCrypt</w:t>
+      </w:r>
+      <w:proofErr w:type="spellEnd"/>
+      <w:r>
+        <w:t xml:space="preserve"> et mes recherches internet me confirmeront mon choix.</w:t>
       </w:r>
     </w:p>
     <w:p>
@@ -4616,6 +4883,7 @@
           <w:b/>
           <w:bCs/>
         </w:rPr>
+        <w:lastRenderedPageBreak/>
         <w:t>Evaluer</w:t>
       </w:r>
       <w:r>
@@ -4653,7 +4921,6 @@
     </w:p>
     <w:p>
       <w:r>
-        <w:lastRenderedPageBreak/>
         <w:t>La façon dont je traite les « notifications (MVC) », que j’ai laissé de côté, pourrai</w:t>
       </w:r>
       <w:r>
@@ -4716,7 +4983,7 @@
       <w:pPr>
         <w:pStyle w:val="Titre3"/>
       </w:pPr>
-      <w:bookmarkStart w:id="7" w:name="_Toc167801916"/>
+      <w:bookmarkStart w:id="7" w:name="_Toc167972074"/>
       <w:r>
         <w:t>Sauvegarde</w:t>
       </w:r>
@@ -4935,34 +5202,23 @@
       <w:pPr>
         <w:pStyle w:val="Titre2"/>
       </w:pPr>
-      <w:bookmarkStart w:id="8" w:name="_Toc167801917"/>
-      <w:r>
-        <w:t>Stratégie de test</w:t>
+      <w:bookmarkStart w:id="8" w:name="_Toc167972075"/>
+      <w:r>
+        <w:t>Conception</w:t>
       </w:r>
       <w:bookmarkEnd w:id="8"/>
     </w:p>
-    <w:p/>
-    <w:p>
-      <w:pPr>
-        <w:pStyle w:val="Titre2"/>
-      </w:pPr>
-      <w:bookmarkStart w:id="9" w:name="_Toc167801918"/>
-      <w:r>
-        <w:t>Conception</w:t>
+    <w:p>
+      <w:pPr>
+        <w:pStyle w:val="Titre3"/>
+      </w:pPr>
+      <w:bookmarkStart w:id="9" w:name="_Toc167972076"/>
+      <w:r>
+        <w:t>Modélisation de la base de données</w:t>
       </w:r>
       <w:bookmarkEnd w:id="9"/>
     </w:p>
     <w:p>
-      <w:pPr>
-        <w:pStyle w:val="Titre3"/>
-      </w:pPr>
-      <w:bookmarkStart w:id="10" w:name="_Toc167801920"/>
-      <w:r>
-        <w:t>Modélisation de la base de données</w:t>
-      </w:r>
-      <w:bookmarkEnd w:id="10"/>
-    </w:p>
-    <w:p>
       <w:r>
         <w:t xml:space="preserve">Avant de me lancer dans la création </w:t>
       </w:r>
@@ -5030,6 +5286,7 @@
         </w:rPr>
       </w:pPr>
       <w:r>
+        <w:lastRenderedPageBreak/>
         <w:t>Dans le cadre de l’élaboration d’une base de données, MERISE</w:t>
       </w:r>
       <w:r>
@@ -5057,14 +5314,58 @@
         <w:t xml:space="preserve"> particulièrement</w:t>
       </w:r>
       <w:r>
-        <w:t xml:space="preserve"> en évidence comment les éléments sont liés entre eux.</w:t>
+        <w:t xml:space="preserve"> en évidence comment les éléments sont liés entre eux</w:t>
+      </w:r>
+      <w:r>
+        <w:t>, comme le démontre la présence de « cardinalités »</w:t>
+      </w:r>
+      <w:r>
+        <w:t>.</w:t>
       </w:r>
       <w:r>
         <w:t xml:space="preserve"> </w:t>
       </w:r>
       <w:r>
-        <w:lastRenderedPageBreak/>
-        <w:t xml:space="preserve">Cette étape analytique permet de </w:t>
+        <w:t xml:space="preserve">Par exemple, </w:t>
+      </w:r>
+      <w:r>
+        <w:t>dans le schéma ci-dessous</w:t>
+      </w:r>
+      <w:r>
+        <w:t xml:space="preserve">, </w:t>
+      </w:r>
+      <w:r>
+        <w:t xml:space="preserve">les cardinalités indiquent que chaque utilisateur (USER) peut créer zéro ou plusieurs tâches (TASK), alors qu'une tâche doit être créée par un seul </w:t>
+      </w:r>
+      <w:r>
+        <w:t>u</w:t>
+      </w:r>
+      <w:r>
+        <w:t>tilisateur.</w:t>
+      </w:r>
+      <w:r>
+        <w:t xml:space="preserve"> </w:t>
+      </w:r>
+      <w:r>
+        <w:t xml:space="preserve">Cela </w:t>
+      </w:r>
+      <w:r>
+        <w:t>souligne</w:t>
+      </w:r>
+      <w:r>
+        <w:t xml:space="preserve"> une dépendance</w:t>
+      </w:r>
+      <w:r>
+        <w:t xml:space="preserve"> : une tâche ne peut pas exister sans un utilisateur. Cette observation, nous le verrons plus tard, sera déterminante pour le développement de l’application. En bref, Le MCD est </w:t>
+      </w:r>
+      <w:r>
+        <w:t xml:space="preserve">étape analytique </w:t>
+      </w:r>
+      <w:r>
+        <w:t xml:space="preserve">qui </w:t>
+      </w:r>
+      <w:r>
+        <w:t xml:space="preserve">permet de </w:t>
       </w:r>
       <w:r>
         <w:t>faire une première « ébauche » de la structure de la base de données à partir de ce qui est demandé (dans mon cas, par le cahier des charges).</w:t>
@@ -5137,14 +5438,27 @@
       <w:r>
         <w:t xml:space="preserve">Figure </w:t>
       </w:r>
-      <w:fldSimple w:instr=" SEQ Figure \* ARABIC ">
-        <w:r>
-          <w:rPr>
-            <w:noProof/>
-          </w:rPr>
-          <w:t>1</w:t>
-        </w:r>
-      </w:fldSimple>
+      <w:r>
+        <w:fldChar w:fldCharType="begin"/>
+      </w:r>
+      <w:r>
+        <w:instrText xml:space="preserve"> SEQ Figure \* ARABIC </w:instrText>
+      </w:r>
+      <w:r>
+        <w:fldChar w:fldCharType="separate"/>
+      </w:r>
+      <w:r>
+        <w:rPr>
+          <w:noProof/>
+        </w:rPr>
+        <w:t>1</w:t>
+      </w:r>
+      <w:r>
+        <w:rPr>
+          <w:noProof/>
+        </w:rPr>
+        <w:fldChar w:fldCharType="end"/>
+      </w:r>
       <w:r>
         <w:t xml:space="preserve"> :</w:t>
       </w:r>
@@ -5162,13 +5476,48 @@
         <w:t xml:space="preserve">Une fois que le MCD est terminé, le Modèle Logique des Données (MLD) peut être construit. Le MLD reprend le contenu du MCD et le transpose dans un format plus </w:t>
       </w:r>
       <w:r>
-        <w:t>« technique », prêt à être implément</w:t>
+        <w:t xml:space="preserve">« technique », </w:t>
+      </w:r>
+      <w:r>
+        <w:t xml:space="preserve">se rapprochant bien plus du résultat final qui sera </w:t>
+      </w:r>
+      <w:r>
+        <w:t>prê</w:t>
+      </w:r>
+      <w:r>
+        <w:t>t</w:t>
+      </w:r>
+      <w:r>
+        <w:t xml:space="preserve"> à être implément</w:t>
       </w:r>
       <w:r>
         <w:t>é</w:t>
       </w:r>
       <w:r>
-        <w:t xml:space="preserve"> dans un Système de Gestion de Base de Données. Par exemple ici, les entités TASK et USER deviennent des tables</w:t>
+        <w:t xml:space="preserve"> dans un Système de Gestion de Base de Données. </w:t>
+      </w:r>
+      <w:r>
+        <w:t>Cela se reflète notamment dans le nom des attributs comme « </w:t>
+      </w:r>
+      <w:proofErr w:type="spellStart"/>
+      <w:r>
+        <w:t>useLogin</w:t>
+      </w:r>
+      <w:proofErr w:type="spellEnd"/>
+      <w:r>
+        <w:t> »</w:t>
+      </w:r>
+      <w:r>
+        <w:t xml:space="preserve"> ou encore dans les</w:t>
+      </w:r>
+      <w:r>
+        <w:t xml:space="preserve"> entités TASK et USER </w:t>
+      </w:r>
+      <w:r>
+        <w:t xml:space="preserve">qui </w:t>
+      </w:r>
+      <w:r>
+        <w:t>deviennent des tables</w:t>
       </w:r>
       <w:r>
         <w:t xml:space="preserve"> et l</w:t>
@@ -5180,13 +5529,31 @@
         <w:t>,</w:t>
       </w:r>
       <w:r>
-        <w:t xml:space="preserve"> qui représentent les relations entre les entités, sont traduits en clés étrangères.</w:t>
+        <w:t xml:space="preserve"> qui représentent les relations entre les entités, </w:t>
+      </w:r>
+      <w:r>
+        <w:t xml:space="preserve">qui </w:t>
+      </w:r>
+      <w:r>
+        <w:t>sont traduit</w:t>
+      </w:r>
+      <w:r>
+        <w:t>es</w:t>
+      </w:r>
+      <w:r>
+        <w:t xml:space="preserve"> en clés étrangères.</w:t>
       </w:r>
       <w:r>
         <w:rPr>
           <w:noProof/>
         </w:rPr>
         <w:t xml:space="preserve"> </w:t>
+      </w:r>
+      <w:r>
+        <w:rPr>
+          <w:noProof/>
+        </w:rPr>
+        <w:t>Tous ces changements seront conservés lors de l’implémentation dans la base de données.</w:t>
       </w:r>
     </w:p>
     <w:p>
@@ -5250,14 +5617,27 @@
       <w:r>
         <w:t xml:space="preserve">Figure </w:t>
       </w:r>
-      <w:fldSimple w:instr=" SEQ Figure \* ARABIC ">
-        <w:r>
-          <w:rPr>
-            <w:noProof/>
-          </w:rPr>
-          <w:t>2</w:t>
-        </w:r>
-      </w:fldSimple>
+      <w:r>
+        <w:fldChar w:fldCharType="begin"/>
+      </w:r>
+      <w:r>
+        <w:instrText xml:space="preserve"> SEQ Figure \* ARABIC </w:instrText>
+      </w:r>
+      <w:r>
+        <w:fldChar w:fldCharType="separate"/>
+      </w:r>
+      <w:r>
+        <w:rPr>
+          <w:noProof/>
+        </w:rPr>
+        <w:t>2</w:t>
+      </w:r>
+      <w:r>
+        <w:rPr>
+          <w:noProof/>
+        </w:rPr>
+        <w:fldChar w:fldCharType="end"/>
+      </w:r>
       <w:r>
         <w:t xml:space="preserve"> : Modèle Logique des Données (fait sur Looping)</w:t>
       </w:r>
@@ -5268,7 +5648,19 @@
         <w:jc w:val="center"/>
       </w:pPr>
       <w:r>
-        <w:t>Le Modèle Physique des données (MPD) est la dernière étape de la méthode MERISE dans la conception d’une base de données. Il représente concrètement la structure de la base de données en détaillant notamment les types de données (int, varchar, …). Contrairement au MCD et au MLD, le MPD est spécifique au système de gestion de base de données, ici SQL.</w:t>
+        <w:t>Le Modèle Physique des données (MPD) est la dernière étape de la méthode MERISE dans la conception d’une base de données. Il représente concrètement la structure de la base de données en détaillant notamment les types de données (</w:t>
+      </w:r>
+      <w:proofErr w:type="spellStart"/>
+      <w:r>
+        <w:t>int</w:t>
+      </w:r>
+      <w:proofErr w:type="spellEnd"/>
+      <w:r>
+        <w:t xml:space="preserve">, varchar, …). Contrairement au </w:t>
+      </w:r>
+      <w:r>
+        <w:lastRenderedPageBreak/>
+        <w:t>MCD et au MLD, le MPD est spécifique au système de gestion de base de données, ici SQL.</w:t>
       </w:r>
       <w:r>
         <w:rPr>
@@ -5332,14 +5724,27 @@
       <w:r>
         <w:t xml:space="preserve">Figure </w:t>
       </w:r>
-      <w:fldSimple w:instr=" SEQ Figure \* ARABIC ">
-        <w:r>
-          <w:rPr>
-            <w:noProof/>
-          </w:rPr>
-          <w:t>3</w:t>
-        </w:r>
-      </w:fldSimple>
+      <w:r>
+        <w:fldChar w:fldCharType="begin"/>
+      </w:r>
+      <w:r>
+        <w:instrText xml:space="preserve"> SEQ Figure \* ARABIC </w:instrText>
+      </w:r>
+      <w:r>
+        <w:fldChar w:fldCharType="separate"/>
+      </w:r>
+      <w:r>
+        <w:rPr>
+          <w:noProof/>
+        </w:rPr>
+        <w:t>3</w:t>
+      </w:r>
+      <w:r>
+        <w:rPr>
+          <w:noProof/>
+        </w:rPr>
+        <w:fldChar w:fldCharType="end"/>
+      </w:r>
       <w:r>
         <w:t xml:space="preserve"> : </w:t>
       </w:r>
@@ -5351,62 +5756,106 @@
       <w:pPr>
         <w:pStyle w:val="Titre3"/>
       </w:pPr>
-      <w:bookmarkStart w:id="11" w:name="_Toc167801921"/>
-      <w:r>
-        <w:lastRenderedPageBreak/>
+      <w:bookmarkStart w:id="10" w:name="_Toc167972077"/>
+      <w:proofErr w:type="spellStart"/>
+      <w:r>
         <w:t>UwAmp</w:t>
       </w:r>
+      <w:bookmarkEnd w:id="10"/>
+      <w:proofErr w:type="spellEnd"/>
+    </w:p>
+    <w:p>
+      <w:proofErr w:type="spellStart"/>
+      <w:r>
+        <w:t>UwAmp</w:t>
+      </w:r>
+      <w:proofErr w:type="spellEnd"/>
+      <w:r>
+        <w:t xml:space="preserve"> est un serveur </w:t>
+      </w:r>
+      <w:proofErr w:type="spellStart"/>
+      <w:r>
+        <w:t>Wamp</w:t>
+      </w:r>
+      <w:proofErr w:type="spellEnd"/>
+      <w:r>
+        <w:t xml:space="preserve"> léger et portable permettant d’exécuter Apache, PHP, PHPMyAdmi</w:t>
+      </w:r>
+      <w:r>
+        <w:t>n, etc.</w:t>
+      </w:r>
+      <w:r>
+        <w:t xml:space="preserve"> qui donne la possibilité de tester son site web ou encore sa base de données. </w:t>
+      </w:r>
+    </w:p>
+    <w:p>
+      <w:r>
+        <w:t xml:space="preserve">J’ai choisi d’utiliser </w:t>
+      </w:r>
+      <w:proofErr w:type="spellStart"/>
+      <w:r>
+        <w:t>UwAmp</w:t>
+      </w:r>
+      <w:proofErr w:type="spellEnd"/>
+      <w:r>
+        <w:t xml:space="preserve"> en lieu et place de Docker car </w:t>
+      </w:r>
+      <w:proofErr w:type="spellStart"/>
+      <w:r>
+        <w:t>UwAmp</w:t>
+      </w:r>
+      <w:proofErr w:type="spellEnd"/>
+      <w:r>
+        <w:t xml:space="preserve"> est une solution portable, ne nécessitant aucune installation. A travers les divers projets (PHP, MySQL) que j’ai mené</w:t>
+      </w:r>
+      <w:r>
+        <w:t>s</w:t>
+      </w:r>
+      <w:r>
+        <w:t xml:space="preserve">, je me suis familiarisé avec </w:t>
+      </w:r>
+      <w:proofErr w:type="spellStart"/>
+      <w:r>
+        <w:t>UwAmp</w:t>
+      </w:r>
+      <w:proofErr w:type="spellEnd"/>
+      <w:r>
+        <w:t xml:space="preserve"> et toujours dans cette quête de gestion du temps, j’ai préféré </w:t>
+      </w:r>
+      <w:r>
+        <w:t>privilégier</w:t>
+      </w:r>
+      <w:r>
+        <w:t xml:space="preserve"> un logiciel que je connais très bien et qui répond à ce dont j’ai besoin pour réussir ce projet à la place de Docker, qui, malgré ses nombreuses qualités, n’est pas un outil avec lequel j’ai eu l’opportunité de </w:t>
+      </w:r>
+      <w:r>
+        <w:t xml:space="preserve">vraiment </w:t>
+      </w:r>
+      <w:r>
+        <w:t>travailler.</w:t>
+      </w:r>
+    </w:p>
+    <w:p>
+      <w:pPr>
+        <w:pStyle w:val="Titre3"/>
+      </w:pPr>
+      <w:bookmarkStart w:id="11" w:name="_Toc167972078"/>
+      <w:r>
+        <w:t>Maquettes</w:t>
+      </w:r>
       <w:bookmarkEnd w:id="11"/>
     </w:p>
     <w:p>
       <w:r>
-        <w:t>UwAmp est un serveur Wamp léger et portable permettant d’exécuter Apache, PHP, PHPMyAdmi</w:t>
-      </w:r>
-      <w:r>
-        <w:t>n, etc.</w:t>
-      </w:r>
-      <w:r>
-        <w:t xml:space="preserve"> qui donne la possibilité de tester son site web ou encore sa base de données. </w:t>
-      </w:r>
-    </w:p>
-    <w:p>
-      <w:r>
-        <w:t>J’ai choisi d’utiliser UwAmp en lieu et place de Docker car UwAmp est une solution portable, ne nécessitant aucune installation. A travers les divers projets (PHP, MySQL) que j’ai mené</w:t>
-      </w:r>
-      <w:r>
-        <w:t>s</w:t>
-      </w:r>
-      <w:r>
-        <w:t xml:space="preserve">, je me suis familiarisé avec UwAmp et toujours dans cette quête de gestion du temps, j’ai préféré </w:t>
-      </w:r>
-      <w:r>
-        <w:t>privilégier</w:t>
-      </w:r>
-      <w:r>
-        <w:t xml:space="preserve"> un logiciel que je connais très bien et qui répond à ce dont j’ai besoin pour réussir ce projet à la place de Docker, qui, malgré ses nombreuses qualités, n’est pas un outil avec lequel j’ai eu l’opportunité de </w:t>
-      </w:r>
-      <w:r>
-        <w:t xml:space="preserve">vraiment </w:t>
-      </w:r>
-      <w:r>
-        <w:t>travailler.</w:t>
-      </w:r>
-    </w:p>
-    <w:p>
-      <w:pPr>
-        <w:pStyle w:val="Titre3"/>
-      </w:pPr>
-      <w:bookmarkStart w:id="12" w:name="_Maquettes"/>
-      <w:bookmarkStart w:id="13" w:name="_Toc167801922"/>
-      <w:bookmarkEnd w:id="12"/>
-      <w:r>
-        <w:t>Maquettes</w:t>
-      </w:r>
-      <w:bookmarkEnd w:id="13"/>
-    </w:p>
-    <w:p>
-      <w:r>
-        <w:t xml:space="preserve">Pour établir une cohérence graphique, j’ai réalisé des maquettes de chaque interface de mon application sur Figma. </w:t>
+        <w:t xml:space="preserve">Pour établir une cohérence graphique, j’ai réalisé des maquettes de chaque interface de mon application sur </w:t>
+      </w:r>
+      <w:proofErr w:type="spellStart"/>
+      <w:r>
+        <w:t>Figma</w:t>
+      </w:r>
+      <w:proofErr w:type="spellEnd"/>
+      <w:r>
+        <w:t xml:space="preserve">. </w:t>
       </w:r>
     </w:p>
     <w:p>
@@ -5417,7 +5866,7 @@
         <mc:AlternateContent>
           <mc:Choice Requires="wpg">
             <w:drawing>
-              <wp:anchor distT="0" distB="0" distL="114300" distR="114300" simplePos="0" relativeHeight="251709440" behindDoc="0" locked="0" layoutInCell="1" allowOverlap="1" wp14:anchorId="3A00F290" wp14:editId="094B8AAA">
+              <wp:anchor distT="0" distB="0" distL="114300" distR="114300" simplePos="0" relativeHeight="251709440" behindDoc="0" locked="0" layoutInCell="1" allowOverlap="1" wp14:anchorId="3A00F290" wp14:editId="4122C1B5">
                 <wp:simplePos x="0" y="0"/>
                 <wp:positionH relativeFrom="column">
                   <wp:posOffset>3894455</wp:posOffset>
@@ -5508,14 +5957,27 @@
                               <w:r>
                                 <w:t xml:space="preserve">Figure </w:t>
                               </w:r>
-                              <w:fldSimple w:instr=" SEQ Figure \* ARABIC ">
-                                <w:r>
-                                  <w:rPr>
-                                    <w:noProof/>
-                                  </w:rPr>
-                                  <w:t>4</w:t>
-                                </w:r>
-                              </w:fldSimple>
+                              <w:r>
+                                <w:fldChar w:fldCharType="begin"/>
+                              </w:r>
+                              <w:r>
+                                <w:instrText xml:space="preserve"> SEQ Figure \* ARABIC </w:instrText>
+                              </w:r>
+                              <w:r>
+                                <w:fldChar w:fldCharType="separate"/>
+                              </w:r>
+                              <w:r>
+                                <w:rPr>
+                                  <w:noProof/>
+                                </w:rPr>
+                                <w:t>4</w:t>
+                              </w:r>
+                              <w:r>
+                                <w:rPr>
+                                  <w:noProof/>
+                                </w:rPr>
+                                <w:fldChar w:fldCharType="end"/>
+                              </w:r>
                               <w:r>
                                 <w:t xml:space="preserve"> : Post-It </w:t>
                               </w:r>
@@ -5579,14 +6041,27 @@
                         <w:r>
                           <w:t xml:space="preserve">Figure </w:t>
                         </w:r>
-                        <w:fldSimple w:instr=" SEQ Figure \* ARABIC ">
-                          <w:r>
-                            <w:rPr>
-                              <w:noProof/>
-                            </w:rPr>
-                            <w:t>4</w:t>
-                          </w:r>
-                        </w:fldSimple>
+                        <w:r>
+                          <w:fldChar w:fldCharType="begin"/>
+                        </w:r>
+                        <w:r>
+                          <w:instrText xml:space="preserve"> SEQ Figure \* ARABIC </w:instrText>
+                        </w:r>
+                        <w:r>
+                          <w:fldChar w:fldCharType="separate"/>
+                        </w:r>
+                        <w:r>
+                          <w:rPr>
+                            <w:noProof/>
+                          </w:rPr>
+                          <w:t>4</w:t>
+                        </w:r>
+                        <w:r>
+                          <w:rPr>
+                            <w:noProof/>
+                          </w:rPr>
+                          <w:fldChar w:fldCharType="end"/>
+                        </w:r>
                         <w:r>
                           <w:t xml:space="preserve"> : Post-It </w:t>
                         </w:r>
@@ -5601,12 +6076,40 @@
         </mc:AlternateContent>
       </w:r>
       <w:r>
-        <w:t xml:space="preserve">J’ai commencé par chercher un logo pour mon application. J’ai essayé d’utiliser ChatGPT 4 pour générer un logo correspondant à une application « To Do List », en vain. Les résultats proposés ne m’ont pas satisfait malgré les multiples essais. </w:t>
-      </w:r>
-    </w:p>
-    <w:p>
-      <w:r>
-        <w:t>J’ai donc fini par réaliser le logo moi-même sur Canva. Je voulais une image simpliste et parlante. J’ai choisi le jaune comme couleur principale car, au-delà d’être une couleur qui attire l’œil, elle me rappelle les Post-It que beaucoup utilisaient pour noter leurs tâches.</w:t>
+        <w:t xml:space="preserve">J’ai commencé par chercher un logo pour mon application. J’ai essayé d’utiliser </w:t>
+      </w:r>
+      <w:proofErr w:type="spellStart"/>
+      <w:r>
+        <w:t>ChatGPT</w:t>
+      </w:r>
+      <w:proofErr w:type="spellEnd"/>
+      <w:r>
+        <w:t xml:space="preserve"> 4 pour générer un logo correspondant à une application « To Do List », en vain. Les résultats proposés</w:t>
+      </w:r>
+      <w:r>
+        <w:t xml:space="preserve"> étaient soit trop brouillon ou soit ils ne me satisfaisaient pas</w:t>
+      </w:r>
+      <w:r>
+        <w:t xml:space="preserve"> malgré les multiples </w:t>
+      </w:r>
+      <w:r>
+        <w:t>tentatives</w:t>
+      </w:r>
+      <w:r>
+        <w:t xml:space="preserve">. </w:t>
+      </w:r>
+    </w:p>
+    <w:p>
+      <w:r>
+        <w:t xml:space="preserve">J’ai donc fini par réaliser le logo moi-même sur </w:t>
+      </w:r>
+      <w:proofErr w:type="spellStart"/>
+      <w:r>
+        <w:t>Canva</w:t>
+      </w:r>
+      <w:proofErr w:type="spellEnd"/>
+      <w:r>
+        <w:t>. Je voulais une image simpliste et parlante. J’ai choisi le jaune comme couleur principale car, au-delà d’être une couleur qui attire l’œil, elle me rappelle les Post-It que beaucoup utilisaient pour noter leurs tâches.</w:t>
       </w:r>
     </w:p>
     <w:p>
@@ -5618,6 +6121,7 @@
         <w:rPr>
           <w:noProof/>
         </w:rPr>
+        <w:lastRenderedPageBreak/>
         <w:drawing>
           <wp:inline distT="0" distB="0" distL="0" distR="0" wp14:anchorId="0D6DECC1" wp14:editId="348C4FC2">
             <wp:extent cx="2417196" cy="2491067"/>
@@ -5662,29 +6166,46 @@
       <w:r>
         <w:t xml:space="preserve">Figure </w:t>
       </w:r>
-      <w:fldSimple w:instr=" SEQ Figure \* ARABIC ">
-        <w:r>
-          <w:rPr>
-            <w:noProof/>
-          </w:rPr>
-          <w:t>5</w:t>
-        </w:r>
-      </w:fldSimple>
-      <w:r>
-        <w:t xml:space="preserve"> : Logo de MyTaskManager</w:t>
-      </w:r>
+      <w:r>
+        <w:fldChar w:fldCharType="begin"/>
+      </w:r>
+      <w:r>
+        <w:instrText xml:space="preserve"> SEQ Figure \* ARABIC </w:instrText>
+      </w:r>
+      <w:r>
+        <w:fldChar w:fldCharType="separate"/>
+      </w:r>
+      <w:r>
+        <w:rPr>
+          <w:noProof/>
+        </w:rPr>
+        <w:t>5</w:t>
+      </w:r>
+      <w:r>
+        <w:rPr>
+          <w:noProof/>
+        </w:rPr>
+        <w:fldChar w:fldCharType="end"/>
+      </w:r>
+      <w:r>
+        <w:t xml:space="preserve"> : Logo de </w:t>
+      </w:r>
+      <w:proofErr w:type="spellStart"/>
+      <w:r>
+        <w:t>MyTaskManager</w:t>
+      </w:r>
+      <w:proofErr w:type="spellEnd"/>
     </w:p>
     <w:p/>
     <w:p>
       <w:pPr>
         <w:pStyle w:val="Titre3"/>
       </w:pPr>
-      <w:bookmarkStart w:id="14" w:name="_Toc167801919"/>
-      <w:r>
-        <w:lastRenderedPageBreak/>
+      <w:bookmarkStart w:id="12" w:name="_Toc167972079"/>
+      <w:r>
         <w:t>Architecture MVC</w:t>
       </w:r>
-      <w:bookmarkEnd w:id="14"/>
+      <w:bookmarkEnd w:id="12"/>
     </w:p>
     <w:p>
       <w:r>
@@ -5694,13 +6215,13 @@
         <mc:AlternateContent>
           <mc:Choice Requires="wpg">
             <w:drawing>
-              <wp:anchor distT="0" distB="0" distL="114300" distR="114300" simplePos="0" relativeHeight="251702272" behindDoc="0" locked="0" layoutInCell="1" allowOverlap="1" wp14:anchorId="11888317" wp14:editId="67950467">
+              <wp:anchor distT="0" distB="0" distL="114300" distR="114300" simplePos="0" relativeHeight="251702272" behindDoc="0" locked="0" layoutInCell="1" allowOverlap="1" wp14:anchorId="11888317" wp14:editId="07FE2A20">
                 <wp:simplePos x="0" y="0"/>
-                <wp:positionH relativeFrom="column">
-                  <wp:posOffset>-9249</wp:posOffset>
+                <wp:positionH relativeFrom="margin">
+                  <wp:align>center</wp:align>
                 </wp:positionH>
                 <wp:positionV relativeFrom="paragraph">
-                  <wp:posOffset>336992</wp:posOffset>
+                  <wp:posOffset>484224</wp:posOffset>
                 </wp:positionV>
                 <wp:extent cx="5762625" cy="2921635"/>
                 <wp:effectExtent l="0" t="0" r="9525" b="0"/>
@@ -5781,22 +6302,35 @@
                                   <w:szCs w:val="22"/>
                                 </w:rPr>
                               </w:pPr>
-                              <w:bookmarkStart w:id="15" w:name="_Toc167819660"/>
+                              <w:bookmarkStart w:id="13" w:name="_Toc167819660"/>
                               <w:r>
                                 <w:t xml:space="preserve">Figure </w:t>
                               </w:r>
-                              <w:fldSimple w:instr=" SEQ Figure \* ARABIC ">
-                                <w:r>
-                                  <w:rPr>
-                                    <w:noProof/>
-                                  </w:rPr>
-                                  <w:t>6</w:t>
-                                </w:r>
-                              </w:fldSimple>
+                              <w:r>
+                                <w:fldChar w:fldCharType="begin"/>
+                              </w:r>
+                              <w:r>
+                                <w:instrText xml:space="preserve"> SEQ Figure \* ARABIC </w:instrText>
+                              </w:r>
+                              <w:r>
+                                <w:fldChar w:fldCharType="separate"/>
+                              </w:r>
+                              <w:r>
+                                <w:rPr>
+                                  <w:noProof/>
+                                </w:rPr>
+                                <w:t>6</w:t>
+                              </w:r>
+                              <w:r>
+                                <w:rPr>
+                                  <w:noProof/>
+                                </w:rPr>
+                                <w:fldChar w:fldCharType="end"/>
+                              </w:r>
                               <w:r>
                                 <w:t xml:space="preserve"> : Fonctionnement du MVC schématisé</w:t>
                               </w:r>
-                              <w:bookmarkEnd w:id="15"/>
+                              <w:bookmarkEnd w:id="13"/>
                             </w:p>
                           </w:txbxContent>
                         </wps:txbx>
@@ -5810,12 +6344,15 @@
                     </wpg:wgp>
                   </a:graphicData>
                 </a:graphic>
+                <wp14:sizeRelV relativeFrom="margin">
+                  <wp14:pctHeight>0</wp14:pctHeight>
+                </wp14:sizeRelV>
               </wp:anchor>
             </w:drawing>
           </mc:Choice>
           <mc:Fallback>
             <w:pict>
-              <v:group w14:anchorId="11888317" id="Groupe 4" o:spid="_x0000_s1029" style="position:absolute;left:0;text-align:left;margin-left:-.75pt;margin-top:26.55pt;width:453.75pt;height:230.05pt;z-index:251702272" coordsize="57626,29216" o:gfxdata="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">
+              <v:group w14:anchorId="11888317" id="Groupe 4" o:spid="_x0000_s1029" style="position:absolute;left:0;text-align:left;margin-left:0;margin-top:38.15pt;width:453.75pt;height:230.05pt;z-index:251702272;mso-position-horizontal:center;mso-position-horizontal-relative:margin;mso-height-relative:margin" coordsize="57626,29216" o:gfxdata="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">
                 <v:shape id="Image 8" o:spid="_x0000_s1030" type="#_x0000_t75" alt="Une image contenant texte, capture d’écran, Police, diagramme&#10;&#10;Description générée automatiquement" style="position:absolute;width:57626;height:26041;visibility:visible;mso-wrap-style:square" o:gfxdata="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">
                   <v:imagedata r:id="rId45" o:title="Une image contenant texte, capture d’écran, Police, diagramme&#10;&#10;Description générée automatiquement"/>
                 </v:shape>
@@ -5830,27 +6367,40 @@
                             <w:szCs w:val="22"/>
                           </w:rPr>
                         </w:pPr>
-                        <w:bookmarkStart w:id="16" w:name="_Toc167819660"/>
+                        <w:bookmarkStart w:id="14" w:name="_Toc167819660"/>
                         <w:r>
                           <w:t xml:space="preserve">Figure </w:t>
                         </w:r>
-                        <w:fldSimple w:instr=" SEQ Figure \* ARABIC ">
-                          <w:r>
-                            <w:rPr>
-                              <w:noProof/>
-                            </w:rPr>
-                            <w:t>6</w:t>
-                          </w:r>
-                        </w:fldSimple>
+                        <w:r>
+                          <w:fldChar w:fldCharType="begin"/>
+                        </w:r>
+                        <w:r>
+                          <w:instrText xml:space="preserve"> SEQ Figure \* ARABIC </w:instrText>
+                        </w:r>
+                        <w:r>
+                          <w:fldChar w:fldCharType="separate"/>
+                        </w:r>
+                        <w:r>
+                          <w:rPr>
+                            <w:noProof/>
+                          </w:rPr>
+                          <w:t>6</w:t>
+                        </w:r>
+                        <w:r>
+                          <w:rPr>
+                            <w:noProof/>
+                          </w:rPr>
+                          <w:fldChar w:fldCharType="end"/>
+                        </w:r>
                         <w:r>
                           <w:t xml:space="preserve"> : Fonctionnement du MVC schématisé</w:t>
                         </w:r>
-                        <w:bookmarkEnd w:id="16"/>
+                        <w:bookmarkEnd w:id="14"/>
                       </w:p>
                     </w:txbxContent>
                   </v:textbox>
                 </v:shape>
-                <w10:wrap type="topAndBottom"/>
+                <w10:wrap type="topAndBottom" anchorx="margin"/>
               </v:group>
             </w:pict>
           </mc:Fallback>
@@ -5877,36 +6427,20 @@
           <w:bCs/>
         </w:rPr>
       </w:pPr>
-      <w:r>
+    </w:p>
+    <w:p>
+      <w:pPr>
         <w:rPr>
           <w:b/>
           <w:bCs/>
         </w:rPr>
-        <w:t>Chaque composant se charge d’un aspect spécifique de l’application.</w:t>
-      </w:r>
-    </w:p>
-    <w:p>
+      </w:pPr>
       <w:r>
         <w:rPr>
           <w:b/>
           <w:bCs/>
         </w:rPr>
-        <w:t>Le Modèle :</w:t>
-      </w:r>
-      <w:r>
-        <w:t xml:space="preserve"> Il contient les données manipulées par le programme. Il assure la gestion de ces données et garantit leur intégrité. Dans le cas typique d’une base de données, c’est le modèle qui </w:t>
-      </w:r>
-      <w:r>
-        <w:t>a accès à la base de données</w:t>
-      </w:r>
-      <w:r>
-        <w:rPr>
-          <w:rStyle w:val="Appelnotedebasdep"/>
-        </w:rPr>
-        <w:footnoteReference w:id="1"/>
-      </w:r>
-      <w:r>
-        <w:t>. Concrètement, il contient les opérations servant à manipuler les données, en incluant, par exemple, une méthode permettant d’ajouter (créer) un nouvel utilisateur.</w:t>
+        <w:t>Chaque composant se charge d’un aspect spécifique de l’application.</w:t>
       </w:r>
     </w:p>
     <w:p>
@@ -5915,13 +6449,26 @@
           <w:b/>
           <w:bCs/>
         </w:rPr>
-        <w:t>La Vue :</w:t>
-      </w:r>
-      <w:r>
-        <w:t xml:space="preserve"> Elle gère toute la logique interface utilisateur. Elle génère l’interface que l’utilisateur va voir et utiliser. Elle est chargée d’afficher les données (fournies par le Modèle) et de recevoir les actions de l’utilisateur (clic de souris, remplissage d’un champ, </w:t>
-      </w:r>
-      <w:r>
-        <w:t>etc.).</w:t>
+        <w:t>Le Modèle :</w:t>
+      </w:r>
+      <w:r>
+        <w:t xml:space="preserve"> Il contient les données manipulées par le programme. Il assure la gestion de ces données et garantit leur intégrité. Dans le cas typique d’une base de données, c’est le modèle qui </w:t>
+      </w:r>
+      <w:r>
+        <w:t>a accès à la base de données</w:t>
+      </w:r>
+      <w:r>
+        <w:rPr>
+          <w:rStyle w:val="Appelnotedebasdep"/>
+        </w:rPr>
+        <w:footnoteReference w:id="1"/>
+      </w:r>
+      <w:r>
+        <w:t xml:space="preserve">. Concrètement, il contient les opérations servant à </w:t>
+      </w:r>
+      <w:r>
+        <w:lastRenderedPageBreak/>
+        <w:t>manipuler les données, en incluant, par exemple, une méthode permettant d’ajouter (créer) un nouvel utilisateur.</w:t>
       </w:r>
     </w:p>
     <w:p>
@@ -5930,6 +6477,21 @@
           <w:b/>
           <w:bCs/>
         </w:rPr>
+        <w:t>La Vue :</w:t>
+      </w:r>
+      <w:r>
+        <w:t xml:space="preserve"> Elle gère toute la logique interface utilisateur. Elle génère l’interface que l’utilisateur va voir et utiliser. Elle est chargée d’afficher les données (fournies par le Modèle) et de recevoir les actions de l’utilisateur (clic de souris, remplissage d’un champ, </w:t>
+      </w:r>
+      <w:r>
+        <w:t>etc.).</w:t>
+      </w:r>
+    </w:p>
+    <w:p>
+      <w:r>
+        <w:rPr>
+          <w:b/>
+          <w:bCs/>
+        </w:rPr>
         <w:t>Le Contrôleur :</w:t>
       </w:r>
       <w:r>
@@ -5951,7 +6513,6 @@
         <w:rPr>
           <w:noProof/>
         </w:rPr>
-        <w:lastRenderedPageBreak/>
         <w:drawing>
           <wp:anchor distT="0" distB="0" distL="114300" distR="114300" simplePos="0" relativeHeight="251699200" behindDoc="0" locked="0" layoutInCell="1" allowOverlap="1" wp14:anchorId="1D8868B4" wp14:editId="7457CE5F">
             <wp:simplePos x="0" y="0"/>
@@ -6005,66 +6566,138 @@
     </w:p>
     <w:p>
       <w:r>
-        <w:t>Toujours dans l’optique de structurer le code et répartir spécifiquement les aspects de l’application, j’ai opté pour une séparation entre la partie Utilisateur et la partie Tâche du programme. C’est pourquoi j’ai deux Contrôleurs (MyTaskController et UserController) ainsi que deux Modèles (MyTaskModel et UserModel).</w:t>
-      </w:r>
+        <w:t>Toujours dans l’optique de structurer le code et répartir spécifiquement les aspects de l’application, j’ai opté pour une séparation entre la partie Utilisateur et la partie Tâche du programme. C’est pourquoi j’ai deux Contrôleurs (</w:t>
+      </w:r>
+      <w:proofErr w:type="spellStart"/>
+      <w:r>
+        <w:t>MyTaskController</w:t>
+      </w:r>
+      <w:proofErr w:type="spellEnd"/>
+      <w:r>
+        <w:t xml:space="preserve"> et </w:t>
+      </w:r>
+      <w:proofErr w:type="spellStart"/>
+      <w:r>
+        <w:t>UserController</w:t>
+      </w:r>
+      <w:proofErr w:type="spellEnd"/>
+      <w:r>
+        <w:t>) ainsi que deux Modèles (</w:t>
+      </w:r>
+      <w:proofErr w:type="spellStart"/>
+      <w:r>
+        <w:t>MyTaskModel</w:t>
+      </w:r>
+      <w:proofErr w:type="spellEnd"/>
+      <w:r>
+        <w:t xml:space="preserve"> et </w:t>
+      </w:r>
+      <w:proofErr w:type="spellStart"/>
+      <w:r>
+        <w:t>UserModel</w:t>
+      </w:r>
+      <w:proofErr w:type="spellEnd"/>
+      <w:r>
+        <w:t>).</w:t>
+      </w:r>
+    </w:p>
+    <w:p>
+      <w:pPr>
+        <w:pStyle w:val="Titre2"/>
+      </w:pPr>
+      <w:bookmarkStart w:id="15" w:name="_Toc167972080"/>
+      <w:r>
+        <w:t>Stratégie de test</w:t>
+      </w:r>
+      <w:bookmarkEnd w:id="15"/>
     </w:p>
     <w:p/>
+    <w:p/>
     <w:p>
       <w:pPr>
         <w:pStyle w:val="Titre1"/>
       </w:pPr>
-      <w:bookmarkStart w:id="17" w:name="_Toc167801923"/>
+      <w:bookmarkStart w:id="16" w:name="_Toc167972081"/>
       <w:r>
         <w:lastRenderedPageBreak/>
         <w:t>Réalisation</w:t>
       </w:r>
+      <w:bookmarkEnd w:id="16"/>
+    </w:p>
+    <w:p>
+      <w:r>
+        <w:t xml:space="preserve">Le chapitre « Réalisation » va couvrir toute la partie « Pratique » de ce projet. A travers ce chapitre, je vais expliquer le fonctionnement du code de mon application, raconter et justifier mes choix pour vous donner un aperçu de ma façon de faire et de penser. </w:t>
+      </w:r>
+    </w:p>
+    <w:p>
+      <w:r>
+        <w:t xml:space="preserve">J’aimerais d’abord clarifier la chronologie de la réalisation. L’application </w:t>
+      </w:r>
+      <w:proofErr w:type="spellStart"/>
+      <w:r>
+        <w:t>MyTaskManager</w:t>
+      </w:r>
+      <w:proofErr w:type="spellEnd"/>
+      <w:r>
+        <w:t xml:space="preserve"> peut être séparé</w:t>
+      </w:r>
+      <w:r>
+        <w:t>e</w:t>
+      </w:r>
+      <w:r>
+        <w:t xml:space="preserve"> en deux parties : gestion des utilisateurs et gestion des tâches. </w:t>
+      </w:r>
+    </w:p>
+    <w:p>
+      <w:r>
+        <w:t xml:space="preserve">J’ai </w:t>
+      </w:r>
+    </w:p>
+    <w:p>
+      <w:pPr>
+        <w:pStyle w:val="Titre2"/>
+      </w:pPr>
+      <w:bookmarkStart w:id="17" w:name="_Toc167972082"/>
+      <w:r>
+        <w:t>Compte utilisateur</w:t>
+      </w:r>
       <w:bookmarkEnd w:id="17"/>
     </w:p>
     <w:p>
       <w:pPr>
-        <w:pStyle w:val="Titre2"/>
-      </w:pPr>
-      <w:bookmarkStart w:id="18" w:name="_Toc167801924"/>
-      <w:r>
-        <w:t>Compte utilisateur</w:t>
+        <w:pStyle w:val="Titre3"/>
+      </w:pPr>
+      <w:bookmarkStart w:id="18" w:name="_Toc167972083"/>
+      <w:r>
+        <w:t>Ha</w:t>
+      </w:r>
+      <w:r>
+        <w:t>c</w:t>
+      </w:r>
+      <w:r>
+        <w:t>hage</w:t>
       </w:r>
       <w:bookmarkEnd w:id="18"/>
     </w:p>
     <w:p>
-      <w:pPr>
-        <w:pStyle w:val="Titre3"/>
-      </w:pPr>
-      <w:bookmarkStart w:id="19" w:name="_Toc167801925"/>
-      <w:r>
-        <w:t>Ha</w:t>
+      <w:r>
+        <w:t xml:space="preserve">Les comptes utilisateurs contenant des informations particulièrement sensibles, notamment comme un mot de passe, il est indispensable de protéger et sécuriser ces données. </w:t>
+      </w:r>
+    </w:p>
+    <w:p>
+      <w:r>
+        <w:t>C’est là que le ha</w:t>
       </w:r>
       <w:r>
         <w:t>c</w:t>
       </w:r>
       <w:r>
-        <w:t>hage</w:t>
-      </w:r>
-      <w:bookmarkEnd w:id="19"/>
-    </w:p>
-    <w:p>
-      <w:r>
-        <w:t xml:space="preserve">Les comptes utilisateurs contenant des informations particulièrement sensibles, notamment comme un mot de passe, il est indispensable de protéger et sécuriser ces données. </w:t>
-      </w:r>
-    </w:p>
-    <w:p>
-      <w:r>
-        <w:t>C’est là que le ha</w:t>
+        <w:t>hage intervient. En effet, le ha</w:t>
       </w:r>
       <w:r>
         <w:t>c</w:t>
       </w:r>
       <w:r>
-        <w:t>hage intervient. En effet, le ha</w:t>
-      </w:r>
-      <w:r>
-        <w:t>c</w:t>
-      </w:r>
-      <w:r>
         <w:t>hage est un processus unidirectionnel qui permet de convertir une donnée comme un mot de passe en texte chiffré à l’aide « d’algorithmes de hachage »</w:t>
       </w:r>
       <w:r>
@@ -6097,8 +6730,13 @@
         <w:t>pour l’utilisation de</w:t>
       </w:r>
       <w:r>
-        <w:t xml:space="preserve"> la bibliothèque BCrypt</w:t>
-      </w:r>
+        <w:t xml:space="preserve"> la bibliothèque </w:t>
+      </w:r>
+      <w:proofErr w:type="spellStart"/>
+      <w:r>
+        <w:t>BCrypt</w:t>
+      </w:r>
+      <w:proofErr w:type="spellEnd"/>
       <w:r>
         <w:t>, principalement</w:t>
       </w:r>
@@ -6120,9 +6758,11 @@
       <w:r>
         <w:t xml:space="preserve"> pour les mots de passe. </w:t>
       </w:r>
+      <w:proofErr w:type="spellStart"/>
       <w:r>
         <w:t>BCrypt</w:t>
       </w:r>
+      <w:proofErr w:type="spellEnd"/>
       <w:r>
         <w:t xml:space="preserve"> est pratique en termes de développement car elle </w:t>
       </w:r>
@@ -6150,8 +6790,13 @@
       <w:r>
         <w:t xml:space="preserve">Au-delà de l’aspect « pratique », </w:t>
       </w:r>
-      <w:r>
-        <w:t xml:space="preserve">BCrypt utilise également le salage dans sa fonction de hachage. Le salage ajoute des caractères aléatoires au hachage, </w:t>
+      <w:proofErr w:type="spellStart"/>
+      <w:r>
+        <w:t>BCrypt</w:t>
+      </w:r>
+      <w:proofErr w:type="spellEnd"/>
+      <w:r>
+        <w:t xml:space="preserve"> utilise également le salage dans sa fonction de hachage. Le salage ajoute des caractères aléatoires au hachage, </w:t>
       </w:r>
       <w:r>
         <w:t xml:space="preserve">assurant ainsi que chaque hash généré est unique. </w:t>
@@ -6166,7 +6811,23 @@
         <w:t>dans le cas où</w:t>
       </w:r>
       <w:r>
-        <w:t xml:space="preserve"> deux utilisateurs ont le même mot de passe, BCrypt produit deux hashes distincts, </w:t>
+        <w:t xml:space="preserve"> deux utilisateurs ont le même mot de passe, </w:t>
+      </w:r>
+      <w:proofErr w:type="spellStart"/>
+      <w:r>
+        <w:t>BCrypt</w:t>
+      </w:r>
+      <w:proofErr w:type="spellEnd"/>
+      <w:r>
+        <w:t xml:space="preserve"> produit deux </w:t>
+      </w:r>
+      <w:proofErr w:type="spellStart"/>
+      <w:r>
+        <w:t>hashes</w:t>
+      </w:r>
+      <w:proofErr w:type="spellEnd"/>
+      <w:r>
+        <w:t xml:space="preserve"> distincts, </w:t>
       </w:r>
       <w:r>
         <w:t xml:space="preserve">ce qui renforce la sécurité et permet d’éviter les </w:t>
@@ -6239,11 +6900,11 @@
       <w:pPr>
         <w:pStyle w:val="Titre3"/>
       </w:pPr>
-      <w:bookmarkStart w:id="20" w:name="_Toc167801926"/>
+      <w:bookmarkStart w:id="19" w:name="_Toc167972084"/>
       <w:r>
         <w:t>Création de compte</w:t>
       </w:r>
-      <w:bookmarkEnd w:id="20"/>
+      <w:bookmarkEnd w:id="19"/>
     </w:p>
     <w:p>
       <w:r>
@@ -6285,12 +6946,41 @@
     </w:p>
     <w:p>
       <w:r>
-        <w:t>Le Modèle se charge d’ouvrir la connexion entre l’application et la base de données et, après avoir hashé le mot de passe comme mentionné dans le chapitre précédent, de préparer la requête SQL que la base de données va exécuter pour ajouter le nouvel utilisateur.</w:t>
-      </w:r>
-    </w:p>
-    <w:p>
-      <w:r>
-        <w:t xml:space="preserve">Les valeurs de </w:t>
+        <w:lastRenderedPageBreak/>
+        <w:t xml:space="preserve">Le Modèle se charge d’ouvrir la connexion entre l’application et la base de données et, après avoir </w:t>
+      </w:r>
+      <w:proofErr w:type="spellStart"/>
+      <w:r>
+        <w:t>hashé</w:t>
+      </w:r>
+      <w:proofErr w:type="spellEnd"/>
+      <w:r>
+        <w:t xml:space="preserve"> le mot de passe comme mentionné dans le chapitre précédent, de préparer la requête SQL que la base de données va exécuter pour ajouter le nouvel utilisateur.</w:t>
+      </w:r>
+    </w:p>
+    <w:p>
+      <w:r>
+        <w:t>Afin de protéger mon application et ma base de données des attaques par injections SQL, l</w:t>
+      </w:r>
+      <w:r>
+        <w:t xml:space="preserve">es valeurs </w:t>
+      </w:r>
+      <w:r>
+        <w:t xml:space="preserve">ne sont pas directement injectées dans la requête SQL. </w:t>
+      </w:r>
+      <w:r>
+        <w:t>A la place, j’ai utilisé des paramètres SQL (@useFirstName). J’appelle ensuite la méthode « </w:t>
+      </w:r>
+      <w:proofErr w:type="spellStart"/>
+      <w:r>
+        <w:t>AddWithValue</w:t>
+      </w:r>
+      <w:proofErr w:type="spellEnd"/>
+      <w:r>
+        <w:t> »</w:t>
+      </w:r>
+      <w:r>
+        <w:t xml:space="preserve"> qui permet de lier le paramètre SQL avec la valeur correspondante. Cette étape renforce la sécurité de l’application.</w:t>
       </w:r>
     </w:p>
     <w:p/>
@@ -6304,9 +6994,9 @@
         </w:rPr>
         <w:lastRenderedPageBreak/>
         <w:drawing>
-          <wp:inline distT="0" distB="0" distL="0" distR="0" wp14:anchorId="32B2F8DA" wp14:editId="45629DAF">
-            <wp:extent cx="5038725" cy="4096740"/>
-            <wp:effectExtent l="0" t="0" r="0" b="0"/>
+          <wp:inline distT="0" distB="0" distL="0" distR="0" wp14:anchorId="32B2F8DA" wp14:editId="6330A184">
+            <wp:extent cx="5848350" cy="4755007"/>
+            <wp:effectExtent l="0" t="0" r="0" b="7620"/>
             <wp:docPr id="1485063835" name="Image 1" descr="Une image contenant texte, capture d’écran, logiciel&#10;&#10;Description générée automatiquement"/>
             <wp:cNvGraphicFramePr>
               <a:graphicFrameLocks xmlns:a="http://schemas.openxmlformats.org/drawingml/2006/main" noChangeAspect="1"/>
@@ -6327,7 +7017,7 @@
                   <pic:spPr>
                     <a:xfrm>
                       <a:off x="0" y="0"/>
-                      <a:ext cx="5048856" cy="4104977"/>
+                      <a:ext cx="5863260" cy="4767129"/>
                     </a:xfrm>
                     <a:prstGeom prst="rect">
                       <a:avLst/>
@@ -6384,9 +7074,11 @@
       <w:pPr>
         <w:pStyle w:val="Titre3"/>
       </w:pPr>
+      <w:bookmarkStart w:id="20" w:name="_Toc167972085"/>
       <w:r>
         <w:t>Login (Connexion à un compte existant)</w:t>
       </w:r>
+      <w:bookmarkEnd w:id="20"/>
     </w:p>
     <w:p>
       <w:r>
@@ -6395,7 +7087,15 @@
     </w:p>
     <w:p>
       <w:r>
-        <w:t>Une fois que l’on a crée un compte Utilisateur, il est évident que l’on souhaite s’y connecter.</w:t>
+        <w:t xml:space="preserve">Une fois que l’on a </w:t>
+      </w:r>
+      <w:proofErr w:type="spellStart"/>
+      <w:r>
+        <w:t>crée</w:t>
+      </w:r>
+      <w:proofErr w:type="spellEnd"/>
+      <w:r>
+        <w:t xml:space="preserve"> un compte Utilisateur, il est évident que l’on souhaite s’y connecter.</w:t>
       </w:r>
     </w:p>
     <w:p>
@@ -6408,7 +7108,7 @@
       <w:pPr>
         <w:pStyle w:val="Titre1"/>
       </w:pPr>
-      <w:bookmarkStart w:id="21" w:name="_Toc167801927"/>
+      <w:bookmarkStart w:id="21" w:name="_Toc167972086"/>
       <w:r>
         <w:lastRenderedPageBreak/>
         <w:t>Tests</w:t>
@@ -6419,7 +7119,7 @@
       <w:pPr>
         <w:pStyle w:val="Titre1"/>
       </w:pPr>
-      <w:bookmarkStart w:id="22" w:name="_Toc167801928"/>
+      <w:bookmarkStart w:id="22" w:name="_Toc167972087"/>
       <w:r>
         <w:lastRenderedPageBreak/>
         <w:t>Conclusion</w:t>
@@ -6430,7 +7130,7 @@
       <w:pPr>
         <w:pStyle w:val="Titre1"/>
       </w:pPr>
-      <w:bookmarkStart w:id="23" w:name="_Toc167801929"/>
+      <w:bookmarkStart w:id="23" w:name="_Toc167972088"/>
       <w:r>
         <w:lastRenderedPageBreak/>
         <w:t>Annexes</w:t>
@@ -6441,9 +7141,11 @@
       <w:pPr>
         <w:pStyle w:val="Titre2"/>
       </w:pPr>
+      <w:bookmarkStart w:id="24" w:name="_Toc167972089"/>
       <w:r>
         <w:t>Table des illustrations</w:t>
       </w:r>
+      <w:bookmarkEnd w:id="24"/>
     </w:p>
     <w:p>
       <w:pPr>
@@ -6917,7 +7619,7 @@
             <w:rPr>
               <w:noProof/>
             </w:rPr>
-            <w:t>29.05.24</w:t>
+            <w:t>30.05.24</w:t>
           </w:r>
           <w:r>
             <w:fldChar w:fldCharType="end"/>
@@ -7137,7 +7839,21 @@
         <w:rPr>
           <w:lang w:val="fr-CH"/>
         </w:rPr>
-        <w:t xml:space="preserve"> Pourquoi BCrypt est une solution pour le hachage des mots de passe : </w:t>
+        <w:t xml:space="preserve"> Pourquoi </w:t>
+      </w:r>
+      <w:proofErr w:type="spellStart"/>
+      <w:r>
+        <w:rPr>
+          <w:lang w:val="fr-CH"/>
+        </w:rPr>
+        <w:t>BCrypt</w:t>
+      </w:r>
+      <w:proofErr w:type="spellEnd"/>
+      <w:r>
+        <w:rPr>
+          <w:lang w:val="fr-CH"/>
+        </w:rPr>
+        <w:t xml:space="preserve"> est une solution pour le hachage des mots de passe : </w:t>
       </w:r>
     </w:p>
     <w:p>
@@ -8268,9 +8984,8 @@
   <w:style w:type="paragraph" w:default="1" w:styleId="Normal">
     <w:name w:val="Normal"/>
     <w:qFormat/>
-    <w:rsid w:val="00E56074"/>
+    <w:rsid w:val="000F023C"/>
     <w:pPr>
-      <w:spacing w:after="120"/>
       <w:jc w:val="both"/>
     </w:pPr>
     <w:rPr>
@@ -8284,7 +8999,7 @@
     <w:link w:val="Titre1Car"/>
     <w:uiPriority w:val="9"/>
     <w:qFormat/>
-    <w:rsid w:val="007A5D02"/>
+    <w:rsid w:val="000F023C"/>
     <w:pPr>
       <w:keepNext/>
       <w:keepLines/>
@@ -8293,7 +9008,7 @@
         <w:numId w:val="1"/>
       </w:numPr>
       <w:shd w:val="solid" w:color="B4C6E7" w:themeColor="accent1" w:themeTint="66" w:fill="auto"/>
-      <w:spacing w:before="240" w:after="360"/>
+      <w:spacing w:before="480" w:after="320"/>
       <w:ind w:left="431" w:hanging="431"/>
       <w:outlineLvl w:val="0"/>
     </w:pPr>
@@ -8312,7 +9027,7 @@
     <w:uiPriority w:val="9"/>
     <w:unhideWhenUsed/>
     <w:qFormat/>
-    <w:rsid w:val="004020DE"/>
+    <w:rsid w:val="000F023C"/>
     <w:pPr>
       <w:keepNext/>
       <w:keepLines/>
@@ -8323,7 +9038,7 @@
       <w:pBdr>
         <w:bottom w:val="single" w:sz="4" w:space="1" w:color="auto"/>
       </w:pBdr>
-      <w:spacing w:before="160" w:after="240"/>
+      <w:spacing w:before="360" w:after="240"/>
       <w:ind w:left="578" w:hanging="578"/>
       <w:outlineLvl w:val="1"/>
     </w:pPr>
@@ -8344,7 +9059,7 @@
     <w:uiPriority w:val="9"/>
     <w:unhideWhenUsed/>
     <w:qFormat/>
-    <w:rsid w:val="00714CDD"/>
+    <w:rsid w:val="000F023C"/>
     <w:pPr>
       <w:keepNext/>
       <w:keepLines/>
@@ -8352,7 +9067,7 @@
         <w:ilvl w:val="2"/>
         <w:numId w:val="1"/>
       </w:numPr>
-      <w:spacing w:before="120" w:after="160"/>
+      <w:spacing w:before="240"/>
       <w:outlineLvl w:val="2"/>
     </w:pPr>
     <w:rPr>
@@ -8589,7 +9304,7 @@
     <w:basedOn w:val="Policepardfaut"/>
     <w:link w:val="Titre1"/>
     <w:uiPriority w:val="9"/>
-    <w:rsid w:val="007A5D02"/>
+    <w:rsid w:val="000F023C"/>
     <w:rPr>
       <w:rFonts w:ascii="Arial" w:eastAsiaTheme="majorEastAsia" w:hAnsi="Arial" w:cstheme="majorBidi"/>
       <w:b/>
@@ -8717,7 +9432,7 @@
     <w:basedOn w:val="Policepardfaut"/>
     <w:link w:val="Titre2"/>
     <w:uiPriority w:val="9"/>
-    <w:rsid w:val="004020DE"/>
+    <w:rsid w:val="000F023C"/>
     <w:rPr>
       <w:rFonts w:ascii="Arial" w:eastAsiaTheme="majorEastAsia" w:hAnsi="Arial" w:cstheme="majorBidi"/>
       <w:b/>
@@ -8742,7 +9457,7 @@
     <w:basedOn w:val="Policepardfaut"/>
     <w:link w:val="Titre3"/>
     <w:uiPriority w:val="9"/>
-    <w:rsid w:val="00714CDD"/>
+    <w:rsid w:val="000F023C"/>
     <w:rPr>
       <w:rFonts w:ascii="Arial" w:eastAsiaTheme="majorEastAsia" w:hAnsi="Arial" w:cstheme="majorBidi"/>
       <w:i/>
@@ -9135,6 +9850,7 @@
     <w:rsid w:val="002C3EB8"/>
     <w:rsid w:val="0037619C"/>
     <w:rsid w:val="00382595"/>
+    <w:rsid w:val="003B1BC3"/>
     <w:rsid w:val="003B324A"/>
     <w:rsid w:val="00472DCB"/>
     <w:rsid w:val="004A0BB2"/>
@@ -9149,6 +9865,7 @@
     <w:rsid w:val="00B90EEE"/>
     <w:rsid w:val="00CB5E9F"/>
     <w:rsid w:val="00D27D42"/>
+    <w:rsid w:val="00D74807"/>
     <w:rsid w:val="00D87A17"/>
     <w:rsid w:val="00DC7F09"/>
     <w:rsid w:val="00E97F40"/>

</xml_diff>

<commit_message>
Amélioration de la gestion des erreurs et Rédaction du rapport
HEURES SUPPLEMENTAIRES
JdT à jour
</commit_message>
<xml_diff>
--- a/Livrables/2024-05-30-ghaemmaghami-rapport.docx
+++ b/Livrables/2024-05-30-ghaemmaghami-rapport.docx
@@ -1,6 +1,6 @@
 
 <file path=word/document.xml><?xml version="1.0" encoding="utf-8"?>
-<w:document xmlns:wpc="http://schemas.microsoft.com/office/word/2010/wordprocessingCanvas" xmlns:cx="http://schemas.microsoft.com/office/drawing/2014/chartex" xmlns:cx1="http://schemas.microsoft.com/office/drawing/2015/9/8/chartex" xmlns:cx2="http://schemas.microsoft.com/office/drawing/2015/10/21/chartex" xmlns:cx3="http://schemas.microsoft.com/office/drawing/2016/5/9/chartex" xmlns:cx4="http://schemas.microsoft.com/office/drawing/2016/5/10/chartex" xmlns:cx5="http://schemas.microsoft.com/office/drawing/2016/5/11/chartex" xmlns:cx6="http://schemas.microsoft.com/office/drawing/2016/5/12/chartex" xmlns:cx7="http://schemas.microsoft.com/office/drawing/2016/5/13/chartex" xmlns:cx8="http://schemas.microsoft.com/office/drawing/2016/5/14/chartex" xmlns:mc="http://schemas.openxmlformats.org/markup-compatibility/2006" xmlns:aink="http://schemas.microsoft.com/office/drawing/2016/ink" xmlns:am3d="http://schemas.microsoft.com/office/drawing/2017/model3d" xmlns:o="urn:schemas-microsoft-com:office:office" xmlns:oel="http://schemas.microsoft.com/office/2019/extlst" xmlns:r="http://schemas.openxmlformats.org/officeDocument/2006/relationships" xmlns:m="http://schemas.openxmlformats.org/officeDocument/2006/math" xmlns:v="urn:schemas-microsoft-com:vml" xmlns:wp14="http://schemas.microsoft.com/office/word/2010/wordprocessingDrawing" xmlns:wp="http://schemas.openxmlformats.org/drawingml/2006/wordprocessingDrawing" xmlns:w10="urn:schemas-microsoft-com:office:word" xmlns:w="http://schemas.openxmlformats.org/wordprocessingml/2006/main" xmlns:w14="http://schemas.microsoft.com/office/word/2010/wordml" xmlns:w15="http://schemas.microsoft.com/office/word/2012/wordml" xmlns:w16cex="http://schemas.microsoft.com/office/word/2018/wordml/cex" xmlns:w16cid="http://schemas.microsoft.com/office/word/2016/wordml/cid" xmlns:w16="http://schemas.microsoft.com/office/word/2018/wordml" xmlns:w16sdtdh="http://schemas.microsoft.com/office/word/2020/wordml/sdtdatahash" xmlns:w16se="http://schemas.microsoft.com/office/word/2015/wordml/symex" xmlns:wpg="http://schemas.microsoft.com/office/word/2010/wordprocessingGroup" xmlns:wpi="http://schemas.microsoft.com/office/word/2010/wordprocessingInk" xmlns:wne="http://schemas.microsoft.com/office/word/2006/wordml" xmlns:wps="http://schemas.microsoft.com/office/word/2010/wordprocessingShape" mc:Ignorable="w14 w15 w16se w16cid w16 w16cex w16sdtdh wp14">
+<w:document xmlns:wpc="http://schemas.microsoft.com/office/word/2010/wordprocessingCanvas" xmlns:cx="http://schemas.microsoft.com/office/drawing/2014/chartex" xmlns:cx1="http://schemas.microsoft.com/office/drawing/2015/9/8/chartex" xmlns:cx2="http://schemas.microsoft.com/office/drawing/2015/10/21/chartex" xmlns:cx3="http://schemas.microsoft.com/office/drawing/2016/5/9/chartex" xmlns:cx4="http://schemas.microsoft.com/office/drawing/2016/5/10/chartex" xmlns:cx5="http://schemas.microsoft.com/office/drawing/2016/5/11/chartex" xmlns:cx6="http://schemas.microsoft.com/office/drawing/2016/5/12/chartex" xmlns:cx7="http://schemas.microsoft.com/office/drawing/2016/5/13/chartex" xmlns:cx8="http://schemas.microsoft.com/office/drawing/2016/5/14/chartex" xmlns:mc="http://schemas.openxmlformats.org/markup-compatibility/2006" xmlns:aink="http://schemas.microsoft.com/office/drawing/2016/ink" xmlns:am3d="http://schemas.microsoft.com/office/drawing/2017/model3d" xmlns:o="urn:schemas-microsoft-com:office:office" xmlns:oel="http://schemas.microsoft.com/office/2019/extlst" xmlns:r="http://schemas.openxmlformats.org/officeDocument/2006/relationships" xmlns:m="http://schemas.openxmlformats.org/officeDocument/2006/math" xmlns:v="urn:schemas-microsoft-com:vml" xmlns:wp14="http://schemas.microsoft.com/office/word/2010/wordprocessingDrawing" xmlns:wp="http://schemas.openxmlformats.org/drawingml/2006/wordprocessingDrawing" xmlns:w10="urn:schemas-microsoft-com:office:word" xmlns:w="http://schemas.openxmlformats.org/wordprocessingml/2006/main" xmlns:w14="http://schemas.microsoft.com/office/word/2010/wordml" xmlns:w15="http://schemas.microsoft.com/office/word/2012/wordml" xmlns:w16cex="http://schemas.microsoft.com/office/word/2018/wordml/cex" xmlns:w16cid="http://schemas.microsoft.com/office/word/2016/wordml/cid" xmlns:w16="http://schemas.microsoft.com/office/word/2018/wordml" xmlns:w16du="http://schemas.microsoft.com/office/word/2023/wordml/word16du" xmlns:w16sdtdh="http://schemas.microsoft.com/office/word/2020/wordml/sdtdatahash" xmlns:w16se="http://schemas.microsoft.com/office/word/2015/wordml/symex" xmlns:wpg="http://schemas.microsoft.com/office/word/2010/wordprocessingGroup" xmlns:wpi="http://schemas.microsoft.com/office/word/2010/wordprocessingInk" xmlns:wne="http://schemas.microsoft.com/office/word/2006/wordml" xmlns:wps="http://schemas.microsoft.com/office/word/2010/wordprocessingShape" mc:Ignorable="w14 w15 w16se w16cid w16 w16cex w16sdtdh w16du wp14">
   <w:body>
     <w:p>
       <w:pPr>
@@ -5435,6 +5435,7 @@
       <w:pPr>
         <w:pStyle w:val="Lgende"/>
       </w:pPr>
+      <w:bookmarkStart w:id="10" w:name="_Toc167992079"/>
       <w:r>
         <w:t xml:space="preserve">Figure </w:t>
       </w:r>
@@ -5465,6 +5466,7 @@
       <w:r>
         <w:t xml:space="preserve"> Modèle Conceptuel des Données</w:t>
       </w:r>
+      <w:bookmarkEnd w:id="10"/>
     </w:p>
     <w:p>
       <w:pPr>
@@ -5614,6 +5616,7 @@
       <w:pPr>
         <w:pStyle w:val="Lgende"/>
       </w:pPr>
+      <w:bookmarkStart w:id="11" w:name="_Toc167992080"/>
       <w:r>
         <w:t xml:space="preserve">Figure </w:t>
       </w:r>
@@ -5641,6 +5644,7 @@
       <w:r>
         <w:t xml:space="preserve"> : Modèle Logique des Données (fait sur Looping)</w:t>
       </w:r>
+      <w:bookmarkEnd w:id="11"/>
     </w:p>
     <w:p>
       <w:pPr>
@@ -5721,6 +5725,7 @@
       <w:pPr>
         <w:pStyle w:val="Lgende"/>
       </w:pPr>
+      <w:bookmarkStart w:id="12" w:name="_Toc167992081"/>
       <w:r>
         <w:t xml:space="preserve">Figure </w:t>
       </w:r>
@@ -5751,17 +5756,167 @@
       <w:r>
         <w:t>Modèle Physique des Données (représentation depuis PHPMyAdmin)</w:t>
       </w:r>
+      <w:bookmarkEnd w:id="12"/>
+    </w:p>
+    <w:p>
+      <w:pPr>
+        <w:rPr>
+          <w:b/>
+          <w:bCs/>
+        </w:rPr>
+      </w:pPr>
+      <w:r>
+        <w:rPr>
+          <w:b/>
+          <w:bCs/>
+        </w:rPr>
+        <w:t>Explication des s</w:t>
+      </w:r>
+      <w:r>
+        <w:rPr>
+          <w:b/>
+          <w:bCs/>
+        </w:rPr>
+        <w:t xml:space="preserve">pécificités de la </w:t>
+      </w:r>
+      <w:r>
+        <w:rPr>
+          <w:b/>
+          <w:bCs/>
+        </w:rPr>
+        <w:t>table User :</w:t>
+      </w:r>
+    </w:p>
+    <w:p>
+      <w:proofErr w:type="spellStart"/>
+      <w:proofErr w:type="gramStart"/>
+      <w:r>
+        <w:t>useLogin</w:t>
+      </w:r>
+      <w:proofErr w:type="spellEnd"/>
+      <w:proofErr w:type="gramEnd"/>
+      <w:r>
+        <w:t xml:space="preserve"> est unique. Cela signifie que deux comptes utilisateurs ne peuvent pas posséder le même login. </w:t>
+      </w:r>
+      <w:r>
+        <w:t xml:space="preserve">J’ai appliqué cette propriété pour éviter que deux comptes partageant exactement les mêmes informations puissent coexister dans la base de données, afin d’empêcher les brèches de sécurité que cela pourrait provoquer.  </w:t>
+      </w:r>
+    </w:p>
+    <w:p>
+      <w:pPr>
+        <w:rPr>
+          <w:b/>
+          <w:bCs/>
+        </w:rPr>
+      </w:pPr>
+      <w:r>
+        <w:rPr>
+          <w:b/>
+          <w:bCs/>
+        </w:rPr>
+        <w:t>Explication des s</w:t>
+      </w:r>
+      <w:r>
+        <w:rPr>
+          <w:b/>
+          <w:bCs/>
+        </w:rPr>
+        <w:t xml:space="preserve">pécificités de la </w:t>
+      </w:r>
+      <w:r>
+        <w:rPr>
+          <w:b/>
+          <w:bCs/>
+        </w:rPr>
+        <w:t xml:space="preserve">table </w:t>
+      </w:r>
+      <w:proofErr w:type="spellStart"/>
+      <w:r>
+        <w:rPr>
+          <w:b/>
+          <w:bCs/>
+        </w:rPr>
+        <w:t>Task</w:t>
+      </w:r>
+      <w:proofErr w:type="spellEnd"/>
+      <w:r>
+        <w:rPr>
+          <w:b/>
+          <w:bCs/>
+        </w:rPr>
+        <w:t> :</w:t>
+      </w:r>
+    </w:p>
+    <w:p>
+      <w:proofErr w:type="spellStart"/>
+      <w:proofErr w:type="gramStart"/>
+      <w:r>
+        <w:t>tasCreation</w:t>
+      </w:r>
+      <w:proofErr w:type="spellEnd"/>
+      <w:proofErr w:type="gramEnd"/>
+      <w:r>
+        <w:t xml:space="preserve"> et </w:t>
+      </w:r>
+      <w:proofErr w:type="spellStart"/>
+      <w:r>
+        <w:t>tasEndDate</w:t>
+      </w:r>
+      <w:proofErr w:type="spellEnd"/>
+      <w:r>
+        <w:t xml:space="preserve"> ont pour type d’attributs « Date » et non pas « </w:t>
+      </w:r>
+      <w:proofErr w:type="spellStart"/>
+      <w:r>
+        <w:t>DateTime</w:t>
+      </w:r>
+      <w:proofErr w:type="spellEnd"/>
+      <w:r>
+        <w:t xml:space="preserve"> » car je souhaite uniquement stocker des dates, et non pas des dates avec les heures. </w:t>
+      </w:r>
+    </w:p>
+    <w:p>
+      <w:proofErr w:type="spellStart"/>
+      <w:proofErr w:type="gramStart"/>
+      <w:r>
+        <w:t>tasUrl</w:t>
+      </w:r>
+      <w:proofErr w:type="spellEnd"/>
+      <w:proofErr w:type="gramEnd"/>
+      <w:r>
+        <w:t xml:space="preserve"> est un « blob » car je souhaite stocker les images directement dans la base de données</w:t>
+      </w:r>
+      <w:r>
+        <w:t xml:space="preserve"> malgré le fait que cela puisse potentiellement ralentir les performances de cette dernière. </w:t>
+      </w:r>
+      <w:r>
+        <w:t>Tout d’abord, parce que cette façon de faire est la plus simple à gérer. De plus, d</w:t>
+      </w:r>
+      <w:r>
+        <w:t xml:space="preserve">ans son état actuel, </w:t>
+      </w:r>
+      <w:proofErr w:type="spellStart"/>
+      <w:r>
+        <w:t>MyTaskManager</w:t>
+      </w:r>
+      <w:proofErr w:type="spellEnd"/>
+      <w:r>
+        <w:t xml:space="preserve"> est un « petit projet ». Stocker directement les images n</w:t>
+      </w:r>
+      <w:r>
+        <w:t>e risque pas d’avoir de grande conséquence sur les performances et sur l’expérience de l’utilisateur. De plus, comme je vous l’expliquerai dans la pratique, j’ai tenté de limiter l’espace de stockage que prennent les images en portant une attention sur le format de ces dernières.</w:t>
+      </w:r>
     </w:p>
     <w:p>
       <w:pPr>
         <w:pStyle w:val="Titre3"/>
       </w:pPr>
-      <w:bookmarkStart w:id="10" w:name="_Toc167972077"/>
+      <w:bookmarkStart w:id="13" w:name="_Toc167972077"/>
       <w:proofErr w:type="spellStart"/>
       <w:r>
         <w:t>UwAmp</w:t>
       </w:r>
-      <w:bookmarkEnd w:id="10"/>
+      <w:bookmarkEnd w:id="13"/>
       <w:proofErr w:type="spellEnd"/>
     </w:p>
     <w:p>
@@ -5839,11 +5994,11 @@
       <w:pPr>
         <w:pStyle w:val="Titre3"/>
       </w:pPr>
-      <w:bookmarkStart w:id="11" w:name="_Toc167972078"/>
+      <w:bookmarkStart w:id="14" w:name="_Toc167972078"/>
       <w:r>
         <w:t>Maquettes</w:t>
       </w:r>
-      <w:bookmarkEnd w:id="11"/>
+      <w:bookmarkEnd w:id="14"/>
     </w:p>
     <w:p>
       <w:r>
@@ -5863,10 +6018,11 @@
         <w:rPr>
           <w:noProof/>
         </w:rPr>
+        <w:lastRenderedPageBreak/>
         <mc:AlternateContent>
           <mc:Choice Requires="wpg">
             <w:drawing>
-              <wp:anchor distT="0" distB="0" distL="114300" distR="114300" simplePos="0" relativeHeight="251709440" behindDoc="0" locked="0" layoutInCell="1" allowOverlap="1" wp14:anchorId="3A00F290" wp14:editId="4122C1B5">
+              <wp:anchor distT="0" distB="0" distL="114300" distR="114300" simplePos="0" relativeHeight="251709440" behindDoc="0" locked="0" layoutInCell="1" allowOverlap="1" wp14:anchorId="3A00F290" wp14:editId="33D6D9CB">
                 <wp:simplePos x="0" y="0"/>
                 <wp:positionH relativeFrom="column">
                   <wp:posOffset>3894455</wp:posOffset>
@@ -5954,6 +6110,7 @@
                                   <w:szCs w:val="22"/>
                                 </w:rPr>
                               </w:pPr>
+                              <w:bookmarkStart w:id="15" w:name="_Toc167992082"/>
                               <w:r>
                                 <w:t xml:space="preserve">Figure </w:t>
                               </w:r>
@@ -5979,7 +6136,11 @@
                                 <w:fldChar w:fldCharType="end"/>
                               </w:r>
                               <w:r>
-                                <w:t xml:space="preserve"> : Post-It </w:t>
+                                <w:t xml:space="preserve"> : Post-It</w:t>
+                              </w:r>
+                              <w:bookmarkEnd w:id="15"/>
+                              <w:r>
+                                <w:t xml:space="preserve"> </w:t>
                               </w:r>
                             </w:p>
                           </w:txbxContent>
@@ -6038,6 +6199,7 @@
                             <w:szCs w:val="22"/>
                           </w:rPr>
                         </w:pPr>
+                        <w:bookmarkStart w:id="16" w:name="_Toc167992082"/>
                         <w:r>
                           <w:t xml:space="preserve">Figure </w:t>
                         </w:r>
@@ -6063,7 +6225,11 @@
                           <w:fldChar w:fldCharType="end"/>
                         </w:r>
                         <w:r>
-                          <w:t xml:space="preserve"> : Post-It </w:t>
+                          <w:t xml:space="preserve"> : Post-It</w:t>
+                        </w:r>
+                        <w:bookmarkEnd w:id="16"/>
+                        <w:r>
+                          <w:t xml:space="preserve"> </w:t>
                         </w:r>
                       </w:p>
                     </w:txbxContent>
@@ -6121,7 +6287,6 @@
         <w:rPr>
           <w:noProof/>
         </w:rPr>
-        <w:lastRenderedPageBreak/>
         <w:drawing>
           <wp:inline distT="0" distB="0" distL="0" distR="0" wp14:anchorId="0D6DECC1" wp14:editId="348C4FC2">
             <wp:extent cx="2417196" cy="2491067"/>
@@ -6163,6 +6328,7 @@
       <w:pPr>
         <w:pStyle w:val="Lgende"/>
       </w:pPr>
+      <w:bookmarkStart w:id="17" w:name="_Toc167992083"/>
       <w:r>
         <w:t xml:space="preserve">Figure </w:t>
       </w:r>
@@ -6194,6 +6360,7 @@
       <w:r>
         <w:t>MyTaskManager</w:t>
       </w:r>
+      <w:bookmarkEnd w:id="17"/>
       <w:proofErr w:type="spellEnd"/>
     </w:p>
     <w:p/>
@@ -6201,11 +6368,11 @@
       <w:pPr>
         <w:pStyle w:val="Titre3"/>
       </w:pPr>
-      <w:bookmarkStart w:id="12" w:name="_Toc167972079"/>
+      <w:bookmarkStart w:id="18" w:name="_Toc167972079"/>
       <w:r>
         <w:t>Architecture MVC</w:t>
       </w:r>
-      <w:bookmarkEnd w:id="12"/>
+      <w:bookmarkEnd w:id="18"/>
     </w:p>
     <w:p>
       <w:r>
@@ -6302,7 +6469,7 @@
                                   <w:szCs w:val="22"/>
                                 </w:rPr>
                               </w:pPr>
-                              <w:bookmarkStart w:id="13" w:name="_Toc167819660"/>
+                              <w:bookmarkStart w:id="19" w:name="_Toc167992084"/>
                               <w:r>
                                 <w:t xml:space="preserve">Figure </w:t>
                               </w:r>
@@ -6330,7 +6497,7 @@
                               <w:r>
                                 <w:t xml:space="preserve"> : Fonctionnement du MVC schématisé</w:t>
                               </w:r>
-                              <w:bookmarkEnd w:id="13"/>
+                              <w:bookmarkEnd w:id="19"/>
                             </w:p>
                           </w:txbxContent>
                         </wps:txbx>
@@ -6367,7 +6534,7 @@
                             <w:szCs w:val="22"/>
                           </w:rPr>
                         </w:pPr>
-                        <w:bookmarkStart w:id="14" w:name="_Toc167819660"/>
+                        <w:bookmarkStart w:id="20" w:name="_Toc167992084"/>
                         <w:r>
                           <w:t xml:space="preserve">Figure </w:t>
                         </w:r>
@@ -6395,7 +6562,7 @@
                         <w:r>
                           <w:t xml:space="preserve"> : Fonctionnement du MVC schématisé</w:t>
                         </w:r>
-                        <w:bookmarkEnd w:id="14"/>
+                        <w:bookmarkEnd w:id="20"/>
                       </w:p>
                     </w:txbxContent>
                   </v:textbox>
@@ -6464,11 +6631,7 @@
         <w:footnoteReference w:id="1"/>
       </w:r>
       <w:r>
-        <w:t xml:space="preserve">. Concrètement, il contient les opérations servant à </w:t>
-      </w:r>
-      <w:r>
-        <w:lastRenderedPageBreak/>
-        <w:t>manipuler les données, en incluant, par exemple, une méthode permettant d’ajouter (créer) un nouvel utilisateur.</w:t>
+        <w:t>. Concrètement, il contient les opérations servant à manipuler les données, en incluant, par exemple, une méthode permettant d’ajouter (créer) un nouvel utilisateur.</w:t>
       </w:r>
     </w:p>
     <w:p>
@@ -6605,11 +6768,11 @@
       <w:pPr>
         <w:pStyle w:val="Titre2"/>
       </w:pPr>
-      <w:bookmarkStart w:id="15" w:name="_Toc167972080"/>
+      <w:bookmarkStart w:id="21" w:name="_Toc167972080"/>
       <w:r>
         <w:t>Stratégie de test</w:t>
       </w:r>
-      <w:bookmarkEnd w:id="15"/>
+      <w:bookmarkEnd w:id="21"/>
     </w:p>
     <w:p/>
     <w:p/>
@@ -6617,12 +6780,12 @@
       <w:pPr>
         <w:pStyle w:val="Titre1"/>
       </w:pPr>
-      <w:bookmarkStart w:id="16" w:name="_Toc167972081"/>
+      <w:bookmarkStart w:id="22" w:name="_Toc167972081"/>
       <w:r>
         <w:lastRenderedPageBreak/>
         <w:t>Réalisation</w:t>
       </w:r>
-      <w:bookmarkEnd w:id="16"/>
+      <w:bookmarkEnd w:id="22"/>
     </w:p>
     <w:p>
       <w:r>
@@ -6657,17 +6820,17 @@
       <w:pPr>
         <w:pStyle w:val="Titre2"/>
       </w:pPr>
-      <w:bookmarkStart w:id="17" w:name="_Toc167972082"/>
+      <w:bookmarkStart w:id="23" w:name="_Toc167972082"/>
       <w:r>
         <w:t>Compte utilisateur</w:t>
       </w:r>
-      <w:bookmarkEnd w:id="17"/>
+      <w:bookmarkEnd w:id="23"/>
     </w:p>
     <w:p>
       <w:pPr>
         <w:pStyle w:val="Titre3"/>
       </w:pPr>
-      <w:bookmarkStart w:id="18" w:name="_Toc167972083"/>
+      <w:bookmarkStart w:id="24" w:name="_Toc167972083"/>
       <w:r>
         <w:t>Ha</w:t>
       </w:r>
@@ -6677,7 +6840,7 @@
       <w:r>
         <w:t>hage</w:t>
       </w:r>
-      <w:bookmarkEnd w:id="18"/>
+      <w:bookmarkEnd w:id="24"/>
     </w:p>
     <w:p>
       <w:r>
@@ -6900,11 +7063,11 @@
       <w:pPr>
         <w:pStyle w:val="Titre3"/>
       </w:pPr>
-      <w:bookmarkStart w:id="19" w:name="_Toc167972084"/>
+      <w:bookmarkStart w:id="25" w:name="_Toc167972084"/>
       <w:r>
         <w:t>Création de compte</w:t>
       </w:r>
-      <w:bookmarkEnd w:id="19"/>
+      <w:bookmarkEnd w:id="25"/>
     </w:p>
     <w:p>
       <w:r>
@@ -6959,6 +7122,11 @@
       </w:r>
     </w:p>
     <w:p>
+      <w:pPr>
+        <w:rPr>
+          <w:noProof/>
+        </w:rPr>
+      </w:pPr>
       <w:r>
         <w:t>Afin de protéger mon application et ma base de données des attaques par injections SQL, l</w:t>
       </w:r>
@@ -6982,22 +7150,36 @@
       <w:r>
         <w:t xml:space="preserve"> qui permet de lier le paramètre SQL avec la valeur correspondante. Cette étape renforce la sécurité de l’application.</w:t>
       </w:r>
-    </w:p>
-    <w:p/>
+      <w:r>
+        <w:rPr>
+          <w:noProof/>
+        </w:rPr>
+        <w:t xml:space="preserve"> </w:t>
+      </w:r>
+    </w:p>
+    <w:p>
+      <w:pPr>
+        <w:rPr>
+          <w:noProof/>
+        </w:rPr>
+      </w:pPr>
+      <w:r>
+        <w:rPr>
+          <w:noProof/>
+        </w:rPr>
+        <w:t xml:space="preserve">Pour notifier l’utilisateur du résultat du processus, chaque méthode dans le Contrôleur ou dans le Modèle retourne un booléen et une exception. </w:t>
+      </w:r>
+    </w:p>
     <w:p>
       <w:pPr>
         <w:jc w:val="center"/>
       </w:pPr>
       <w:r>
-        <w:rPr>
-          <w:noProof/>
-        </w:rPr>
-        <w:lastRenderedPageBreak/>
         <w:drawing>
-          <wp:inline distT="0" distB="0" distL="0" distR="0" wp14:anchorId="32B2F8DA" wp14:editId="6330A184">
-            <wp:extent cx="5848350" cy="4755007"/>
-            <wp:effectExtent l="0" t="0" r="0" b="7620"/>
-            <wp:docPr id="1485063835" name="Image 1" descr="Une image contenant texte, capture d’écran, logiciel&#10;&#10;Description générée automatiquement"/>
+          <wp:inline distT="0" distB="0" distL="0" distR="0" wp14:anchorId="4FACAFF2" wp14:editId="4FB28703">
+            <wp:extent cx="5760720" cy="4838700"/>
+            <wp:effectExtent l="0" t="0" r="0" b="0"/>
+            <wp:docPr id="595659424" name="Image 1" descr="Une image contenant texte, capture d’écran, logiciel&#10;&#10;Description générée automatiquement"/>
             <wp:cNvGraphicFramePr>
               <a:graphicFrameLocks xmlns:a="http://schemas.openxmlformats.org/drawingml/2006/main" noChangeAspect="1"/>
             </wp:cNvGraphicFramePr>
@@ -7005,7 +7187,7 @@
               <a:graphicData uri="http://schemas.openxmlformats.org/drawingml/2006/picture">
                 <pic:pic xmlns:pic="http://schemas.openxmlformats.org/drawingml/2006/picture">
                   <pic:nvPicPr>
-                    <pic:cNvPr id="1485063835" name="Image 1" descr="Une image contenant texte, capture d’écran, logiciel&#10;&#10;Description générée automatiquement"/>
+                    <pic:cNvPr id="595659424" name="Image 1" descr="Une image contenant texte, capture d’écran, logiciel&#10;&#10;Description générée automatiquement"/>
                     <pic:cNvPicPr/>
                   </pic:nvPicPr>
                   <pic:blipFill>
@@ -7017,7 +7199,7 @@
                   <pic:spPr>
                     <a:xfrm>
                       <a:off x="0" y="0"/>
-                      <a:ext cx="5863260" cy="4767129"/>
+                      <a:ext cx="5760720" cy="4838700"/>
                     </a:xfrm>
                     <a:prstGeom prst="rect">
                       <a:avLst/>
@@ -7029,15 +7211,14 @@
           </wp:inline>
         </w:drawing>
       </w:r>
-      <w:r>
-        <w:rPr>
-          <w:noProof/>
-        </w:rPr>
+    </w:p>
+    <w:p>
+      <w:r>
         <w:drawing>
-          <wp:inline distT="0" distB="0" distL="0" distR="0" wp14:anchorId="269F2100" wp14:editId="7E63DF5B">
-            <wp:extent cx="5231959" cy="2937210"/>
-            <wp:effectExtent l="0" t="0" r="6985" b="0"/>
-            <wp:docPr id="1333909101" name="Image 1" descr="Une image contenant texte, capture d’écran, logiciel&#10;&#10;Description générée automatiquement"/>
+          <wp:inline distT="0" distB="0" distL="0" distR="0" wp14:anchorId="28A0A5D2" wp14:editId="5FFEF0DF">
+            <wp:extent cx="5760720" cy="1722120"/>
+            <wp:effectExtent l="0" t="0" r="0" b="0"/>
+            <wp:docPr id="723868338" name="Image 1" descr="Une image contenant texte, capture d’écran, logiciel, Logiciel multimédia&#10;&#10;Description générée automatiquement"/>
             <wp:cNvGraphicFramePr>
               <a:graphicFrameLocks xmlns:a="http://schemas.openxmlformats.org/drawingml/2006/main" noChangeAspect="1"/>
             </wp:cNvGraphicFramePr>
@@ -7045,7 +7226,7 @@
               <a:graphicData uri="http://schemas.openxmlformats.org/drawingml/2006/picture">
                 <pic:pic xmlns:pic="http://schemas.openxmlformats.org/drawingml/2006/picture">
                   <pic:nvPicPr>
-                    <pic:cNvPr id="1333909101" name="Image 1" descr="Une image contenant texte, capture d’écran, logiciel&#10;&#10;Description générée automatiquement"/>
+                    <pic:cNvPr id="723868338" name="Image 1" descr="Une image contenant texte, capture d’écran, logiciel, Logiciel multimédia&#10;&#10;Description générée automatiquement"/>
                     <pic:cNvPicPr/>
                   </pic:nvPicPr>
                   <pic:blipFill>
@@ -7057,7 +7238,7 @@
                   <pic:spPr>
                     <a:xfrm>
                       <a:off x="0" y="0"/>
-                      <a:ext cx="5237230" cy="2940169"/>
+                      <a:ext cx="5760720" cy="1722120"/>
                     </a:xfrm>
                     <a:prstGeom prst="rect">
                       <a:avLst/>
@@ -7072,13 +7253,56 @@
     </w:p>
     <w:p>
       <w:pPr>
+        <w:jc w:val="center"/>
+      </w:pPr>
+      <w:r>
+        <w:lastRenderedPageBreak/>
+        <w:drawing>
+          <wp:inline distT="0" distB="0" distL="0" distR="0" wp14:anchorId="5BDB11A4" wp14:editId="74C4BC0C">
+            <wp:extent cx="5760720" cy="1263015"/>
+            <wp:effectExtent l="0" t="0" r="0" b="0"/>
+            <wp:docPr id="1087914621" name="Image 1" descr="Une image contenant texte, logiciel, Logiciel multimédia, capture d’écran&#10;&#10;Description générée automatiquement"/>
+            <wp:cNvGraphicFramePr>
+              <a:graphicFrameLocks xmlns:a="http://schemas.openxmlformats.org/drawingml/2006/main" noChangeAspect="1"/>
+            </wp:cNvGraphicFramePr>
+            <a:graphic xmlns:a="http://schemas.openxmlformats.org/drawingml/2006/main">
+              <a:graphicData uri="http://schemas.openxmlformats.org/drawingml/2006/picture">
+                <pic:pic xmlns:pic="http://schemas.openxmlformats.org/drawingml/2006/picture">
+                  <pic:nvPicPr>
+                    <pic:cNvPr id="1087914621" name="Image 1" descr="Une image contenant texte, logiciel, Logiciel multimédia, capture d’écran&#10;&#10;Description générée automatiquement"/>
+                    <pic:cNvPicPr/>
+                  </pic:nvPicPr>
+                  <pic:blipFill>
+                    <a:blip r:embed="rId50"/>
+                    <a:stretch>
+                      <a:fillRect/>
+                    </a:stretch>
+                  </pic:blipFill>
+                  <pic:spPr>
+                    <a:xfrm>
+                      <a:off x="0" y="0"/>
+                      <a:ext cx="5760720" cy="1263015"/>
+                    </a:xfrm>
+                    <a:prstGeom prst="rect">
+                      <a:avLst/>
+                    </a:prstGeom>
+                  </pic:spPr>
+                </pic:pic>
+              </a:graphicData>
+            </a:graphic>
+          </wp:inline>
+        </w:drawing>
+      </w:r>
+    </w:p>
+    <w:p>
+      <w:pPr>
         <w:pStyle w:val="Titre3"/>
       </w:pPr>
-      <w:bookmarkStart w:id="20" w:name="_Toc167972085"/>
+      <w:bookmarkStart w:id="26" w:name="_Toc167972085"/>
       <w:r>
         <w:t>Login (Connexion à un compte existant)</w:t>
       </w:r>
-      <w:bookmarkEnd w:id="20"/>
+      <w:bookmarkEnd w:id="26"/>
     </w:p>
     <w:p>
       <w:r>
@@ -7089,11 +7313,9 @@
       <w:r>
         <w:t xml:space="preserve">Une fois que l’on a </w:t>
       </w:r>
-      <w:proofErr w:type="spellStart"/>
-      <w:r>
-        <w:t>crée</w:t>
-      </w:r>
-      <w:proofErr w:type="spellEnd"/>
+      <w:r>
+        <w:t>créé</w:t>
+      </w:r>
       <w:r>
         <w:t xml:space="preserve"> un compte Utilisateur, il est évident que l’on souhaite s’y connecter.</w:t>
       </w:r>
@@ -7108,44 +7330,44 @@
       <w:pPr>
         <w:pStyle w:val="Titre1"/>
       </w:pPr>
-      <w:bookmarkStart w:id="21" w:name="_Toc167972086"/>
+      <w:bookmarkStart w:id="27" w:name="_Toc167972086"/>
       <w:r>
         <w:lastRenderedPageBreak/>
         <w:t>Tests</w:t>
       </w:r>
-      <w:bookmarkEnd w:id="21"/>
+      <w:bookmarkEnd w:id="27"/>
     </w:p>
     <w:p>
       <w:pPr>
         <w:pStyle w:val="Titre1"/>
       </w:pPr>
-      <w:bookmarkStart w:id="22" w:name="_Toc167972087"/>
+      <w:bookmarkStart w:id="28" w:name="_Toc167972087"/>
       <w:r>
         <w:lastRenderedPageBreak/>
         <w:t>Conclusion</w:t>
       </w:r>
-      <w:bookmarkEnd w:id="22"/>
+      <w:bookmarkEnd w:id="28"/>
     </w:p>
     <w:p>
       <w:pPr>
         <w:pStyle w:val="Titre1"/>
       </w:pPr>
-      <w:bookmarkStart w:id="23" w:name="_Toc167972088"/>
+      <w:bookmarkStart w:id="29" w:name="_Toc167972088"/>
       <w:r>
         <w:lastRenderedPageBreak/>
         <w:t>Annexes</w:t>
       </w:r>
-      <w:bookmarkEnd w:id="23"/>
+      <w:bookmarkEnd w:id="29"/>
     </w:p>
     <w:p>
       <w:pPr>
         <w:pStyle w:val="Titre2"/>
       </w:pPr>
-      <w:bookmarkStart w:id="24" w:name="_Toc167972089"/>
+      <w:bookmarkStart w:id="30" w:name="_Toc167972089"/>
       <w:r>
         <w:t>Table des illustrations</w:t>
       </w:r>
-      <w:bookmarkEnd w:id="24"/>
+      <w:bookmarkEnd w:id="30"/>
     </w:p>
     <w:p>
       <w:pPr>
@@ -7170,7 +7392,7 @@
       <w:r>
         <w:fldChar w:fldCharType="separate"/>
       </w:r>
-      <w:hyperlink w:anchor="_Toc167819657" w:history="1">
+      <w:hyperlink w:anchor="_Toc167992079" w:history="1">
         <w:r>
           <w:rPr>
             <w:rStyle w:val="Lienhypertexte"/>
@@ -7197,7 +7419,7 @@
             <w:noProof/>
             <w:webHidden/>
           </w:rPr>
-          <w:instrText xml:space="preserve"> PAGEREF _Toc167819657 \h </w:instrText>
+          <w:instrText xml:space="preserve"> PAGEREF _Toc167992079 \h </w:instrText>
         </w:r>
         <w:r>
           <w:rPr>
@@ -7214,13 +7436,10 @@
         </w:r>
         <w:r>
           <w:rPr>
-            <w:b/>
-            <w:bCs/>
             <w:noProof/>
             <w:webHidden/>
-            <w:lang w:val="fr-FR"/>
           </w:rPr>
-          <w:t>Erreur ! Signet non défini.</w:t>
+          <w:t>19</w:t>
         </w:r>
         <w:r>
           <w:rPr>
@@ -7245,13 +7464,13 @@
           <w:lang w:eastAsia="fr-CH"/>
         </w:rPr>
       </w:pPr>
-      <w:hyperlink w:anchor="_Toc167819658" w:history="1">
+      <w:hyperlink w:anchor="_Toc167992080" w:history="1">
         <w:r>
           <w:rPr>
             <w:rStyle w:val="Lienhypertexte"/>
             <w:noProof/>
           </w:rPr>
-          <w:t>Figure 2 : Modèle Logique des Données (fait avec le logiciel Looping)</w:t>
+          <w:t>Figure 2 : Modèle Logique des Données (fait sur Looping)</w:t>
         </w:r>
         <w:r>
           <w:rPr>
@@ -7272,7 +7491,7 @@
             <w:noProof/>
             <w:webHidden/>
           </w:rPr>
-          <w:instrText xml:space="preserve"> PAGEREF _Toc167819658 \h </w:instrText>
+          <w:instrText xml:space="preserve"> PAGEREF _Toc167992080 \h </w:instrText>
         </w:r>
         <w:r>
           <w:rPr>
@@ -7289,13 +7508,10 @@
         </w:r>
         <w:r>
           <w:rPr>
-            <w:b/>
-            <w:bCs/>
             <w:noProof/>
             <w:webHidden/>
-            <w:lang w:val="fr-FR"/>
           </w:rPr>
-          <w:t>Erreur ! Signet non défini.</w:t>
+          <w:t>19</w:t>
         </w:r>
         <w:r>
           <w:rPr>
@@ -7320,7 +7536,7 @@
           <w:lang w:eastAsia="fr-CH"/>
         </w:rPr>
       </w:pPr>
-      <w:hyperlink w:anchor="_Toc167819659" w:history="1">
+      <w:hyperlink w:anchor="_Toc167992081" w:history="1">
         <w:r>
           <w:rPr>
             <w:rStyle w:val="Lienhypertexte"/>
@@ -7347,82 +7563,7 @@
             <w:noProof/>
             <w:webHidden/>
           </w:rPr>
-          <w:instrText xml:space="preserve"> PAGEREF _Toc167819659 \h </w:instrText>
-        </w:r>
-        <w:r>
-          <w:rPr>
-            <w:noProof/>
-            <w:webHidden/>
-          </w:rPr>
-        </w:r>
-        <w:r>
-          <w:rPr>
-            <w:noProof/>
-            <w:webHidden/>
-          </w:rPr>
-          <w:fldChar w:fldCharType="separate"/>
-        </w:r>
-        <w:r>
-          <w:rPr>
-            <w:b/>
-            <w:bCs/>
-            <w:noProof/>
-            <w:webHidden/>
-            <w:lang w:val="fr-FR"/>
-          </w:rPr>
-          <w:t>Erreur ! Signet non défini.</w:t>
-        </w:r>
-        <w:r>
-          <w:rPr>
-            <w:noProof/>
-            <w:webHidden/>
-          </w:rPr>
-          <w:fldChar w:fldCharType="end"/>
-        </w:r>
-      </w:hyperlink>
-    </w:p>
-    <w:p>
-      <w:pPr>
-        <w:pStyle w:val="Tabledesillustrations"/>
-        <w:tabs>
-          <w:tab w:val="right" w:leader="dot" w:pos="9062"/>
-        </w:tabs>
-        <w:rPr>
-          <w:rFonts w:asciiTheme="minorHAnsi" w:eastAsiaTheme="minorEastAsia" w:hAnsiTheme="minorHAnsi"/>
-          <w:noProof/>
-          <w:sz w:val="24"/>
-          <w:szCs w:val="24"/>
-          <w:lang w:eastAsia="fr-CH"/>
-        </w:rPr>
-      </w:pPr>
-      <w:hyperlink w:anchor="_Toc167819660" w:history="1">
-        <w:r>
-          <w:rPr>
-            <w:rStyle w:val="Lienhypertexte"/>
-            <w:noProof/>
-          </w:rPr>
-          <w:t>Figure 4 : Fonctionnement du MVC schématisé</w:t>
-        </w:r>
-        <w:r>
-          <w:rPr>
-            <w:noProof/>
-            <w:webHidden/>
-          </w:rPr>
-          <w:tab/>
-        </w:r>
-        <w:r>
-          <w:rPr>
-            <w:noProof/>
-            <w:webHidden/>
-          </w:rPr>
-          <w:fldChar w:fldCharType="begin"/>
-        </w:r>
-        <w:r>
-          <w:rPr>
-            <w:noProof/>
-            <w:webHidden/>
-          </w:rPr>
-          <w:instrText xml:space="preserve"> PAGEREF _Toc167819660 \h </w:instrText>
+          <w:instrText xml:space="preserve"> PAGEREF _Toc167992081 \h </w:instrText>
         </w:r>
         <w:r>
           <w:rPr>
@@ -7454,6 +7595,222 @@
       </w:hyperlink>
     </w:p>
     <w:p>
+      <w:pPr>
+        <w:pStyle w:val="Tabledesillustrations"/>
+        <w:tabs>
+          <w:tab w:val="right" w:leader="dot" w:pos="9062"/>
+        </w:tabs>
+        <w:rPr>
+          <w:rFonts w:asciiTheme="minorHAnsi" w:eastAsiaTheme="minorEastAsia" w:hAnsiTheme="minorHAnsi"/>
+          <w:noProof/>
+          <w:sz w:val="24"/>
+          <w:szCs w:val="24"/>
+          <w:lang w:eastAsia="fr-CH"/>
+        </w:rPr>
+      </w:pPr>
+      <w:hyperlink w:anchor="_Toc167992082" w:history="1">
+        <w:r>
+          <w:rPr>
+            <w:rStyle w:val="Lienhypertexte"/>
+            <w:noProof/>
+          </w:rPr>
+          <w:t>Figure 4 : Post-It</w:t>
+        </w:r>
+        <w:r>
+          <w:rPr>
+            <w:noProof/>
+            <w:webHidden/>
+          </w:rPr>
+          <w:tab/>
+        </w:r>
+        <w:r>
+          <w:rPr>
+            <w:noProof/>
+            <w:webHidden/>
+          </w:rPr>
+          <w:fldChar w:fldCharType="begin"/>
+        </w:r>
+        <w:r>
+          <w:rPr>
+            <w:noProof/>
+            <w:webHidden/>
+          </w:rPr>
+          <w:instrText xml:space="preserve"> PAGEREF _Toc167992082 \h </w:instrText>
+        </w:r>
+        <w:r>
+          <w:rPr>
+            <w:noProof/>
+            <w:webHidden/>
+          </w:rPr>
+        </w:r>
+        <w:r>
+          <w:rPr>
+            <w:noProof/>
+            <w:webHidden/>
+          </w:rPr>
+          <w:fldChar w:fldCharType="separate"/>
+        </w:r>
+        <w:r>
+          <w:rPr>
+            <w:noProof/>
+            <w:webHidden/>
+          </w:rPr>
+          <w:t>20</w:t>
+        </w:r>
+        <w:r>
+          <w:rPr>
+            <w:noProof/>
+            <w:webHidden/>
+          </w:rPr>
+          <w:fldChar w:fldCharType="end"/>
+        </w:r>
+      </w:hyperlink>
+    </w:p>
+    <w:p>
+      <w:pPr>
+        <w:pStyle w:val="Tabledesillustrations"/>
+        <w:tabs>
+          <w:tab w:val="right" w:leader="dot" w:pos="9062"/>
+        </w:tabs>
+        <w:rPr>
+          <w:rFonts w:asciiTheme="minorHAnsi" w:eastAsiaTheme="minorEastAsia" w:hAnsiTheme="minorHAnsi"/>
+          <w:noProof/>
+          <w:sz w:val="24"/>
+          <w:szCs w:val="24"/>
+          <w:lang w:eastAsia="fr-CH"/>
+        </w:rPr>
+      </w:pPr>
+      <w:hyperlink w:anchor="_Toc167992083" w:history="1">
+        <w:r>
+          <w:rPr>
+            <w:rStyle w:val="Lienhypertexte"/>
+            <w:noProof/>
+          </w:rPr>
+          <w:t>Figure 5 : Logo de MyTaskManager</w:t>
+        </w:r>
+        <w:r>
+          <w:rPr>
+            <w:noProof/>
+            <w:webHidden/>
+          </w:rPr>
+          <w:tab/>
+        </w:r>
+        <w:r>
+          <w:rPr>
+            <w:noProof/>
+            <w:webHidden/>
+          </w:rPr>
+          <w:fldChar w:fldCharType="begin"/>
+        </w:r>
+        <w:r>
+          <w:rPr>
+            <w:noProof/>
+            <w:webHidden/>
+          </w:rPr>
+          <w:instrText xml:space="preserve"> PAGEREF _Toc167992083 \h </w:instrText>
+        </w:r>
+        <w:r>
+          <w:rPr>
+            <w:noProof/>
+            <w:webHidden/>
+          </w:rPr>
+        </w:r>
+        <w:r>
+          <w:rPr>
+            <w:noProof/>
+            <w:webHidden/>
+          </w:rPr>
+          <w:fldChar w:fldCharType="separate"/>
+        </w:r>
+        <w:r>
+          <w:rPr>
+            <w:noProof/>
+            <w:webHidden/>
+          </w:rPr>
+          <w:t>21</w:t>
+        </w:r>
+        <w:r>
+          <w:rPr>
+            <w:noProof/>
+            <w:webHidden/>
+          </w:rPr>
+          <w:fldChar w:fldCharType="end"/>
+        </w:r>
+      </w:hyperlink>
+    </w:p>
+    <w:p>
+      <w:pPr>
+        <w:pStyle w:val="Tabledesillustrations"/>
+        <w:tabs>
+          <w:tab w:val="right" w:leader="dot" w:pos="9062"/>
+        </w:tabs>
+        <w:rPr>
+          <w:rFonts w:asciiTheme="minorHAnsi" w:eastAsiaTheme="minorEastAsia" w:hAnsiTheme="minorHAnsi"/>
+          <w:noProof/>
+          <w:sz w:val="24"/>
+          <w:szCs w:val="24"/>
+          <w:lang w:eastAsia="fr-CH"/>
+        </w:rPr>
+      </w:pPr>
+      <w:hyperlink w:anchor="_Toc167992084" w:history="1">
+        <w:r>
+          <w:rPr>
+            <w:rStyle w:val="Lienhypertexte"/>
+            <w:noProof/>
+          </w:rPr>
+          <w:t>Figure 6 : Fonctionnement du MVC schématisé</w:t>
+        </w:r>
+        <w:r>
+          <w:rPr>
+            <w:noProof/>
+            <w:webHidden/>
+          </w:rPr>
+          <w:tab/>
+        </w:r>
+        <w:r>
+          <w:rPr>
+            <w:noProof/>
+            <w:webHidden/>
+          </w:rPr>
+          <w:fldChar w:fldCharType="begin"/>
+        </w:r>
+        <w:r>
+          <w:rPr>
+            <w:noProof/>
+            <w:webHidden/>
+          </w:rPr>
+          <w:instrText xml:space="preserve"> PAGEREF _Toc167992084 \h </w:instrText>
+        </w:r>
+        <w:r>
+          <w:rPr>
+            <w:noProof/>
+            <w:webHidden/>
+          </w:rPr>
+        </w:r>
+        <w:r>
+          <w:rPr>
+            <w:noProof/>
+            <w:webHidden/>
+          </w:rPr>
+          <w:fldChar w:fldCharType="separate"/>
+        </w:r>
+        <w:r>
+          <w:rPr>
+            <w:noProof/>
+            <w:webHidden/>
+          </w:rPr>
+          <w:t>21</w:t>
+        </w:r>
+        <w:r>
+          <w:rPr>
+            <w:noProof/>
+            <w:webHidden/>
+          </w:rPr>
+          <w:fldChar w:fldCharType="end"/>
+        </w:r>
+      </w:hyperlink>
+    </w:p>
+    <w:p>
       <w:r>
         <w:fldChar w:fldCharType="end"/>
       </w:r>
@@ -7469,7 +7826,7 @@
 </file>
 
 <file path=word/endnotes.xml><?xml version="1.0" encoding="utf-8"?>
-<w:endnotes xmlns:wpc="http://schemas.microsoft.com/office/word/2010/wordprocessingCanvas" xmlns:cx="http://schemas.microsoft.com/office/drawing/2014/chartex" xmlns:cx1="http://schemas.microsoft.com/office/drawing/2015/9/8/chartex" xmlns:cx2="http://schemas.microsoft.com/office/drawing/2015/10/21/chartex" xmlns:cx3="http://schemas.microsoft.com/office/drawing/2016/5/9/chartex" xmlns:cx4="http://schemas.microsoft.com/office/drawing/2016/5/10/chartex" xmlns:cx5="http://schemas.microsoft.com/office/drawing/2016/5/11/chartex" xmlns:cx6="http://schemas.microsoft.com/office/drawing/2016/5/12/chartex" xmlns:cx7="http://schemas.microsoft.com/office/drawing/2016/5/13/chartex" xmlns:cx8="http://schemas.microsoft.com/office/drawing/2016/5/14/chartex" xmlns:mc="http://schemas.openxmlformats.org/markup-compatibility/2006" xmlns:aink="http://schemas.microsoft.com/office/drawing/2016/ink" xmlns:am3d="http://schemas.microsoft.com/office/drawing/2017/model3d" xmlns:o="urn:schemas-microsoft-com:office:office" xmlns:oel="http://schemas.microsoft.com/office/2019/extlst" xmlns:r="http://schemas.openxmlformats.org/officeDocument/2006/relationships" xmlns:m="http://schemas.openxmlformats.org/officeDocument/2006/math" xmlns:v="urn:schemas-microsoft-com:vml" xmlns:wp14="http://schemas.microsoft.com/office/word/2010/wordprocessingDrawing" xmlns:wp="http://schemas.openxmlformats.org/drawingml/2006/wordprocessingDrawing" xmlns:w10="urn:schemas-microsoft-com:office:word" xmlns:w="http://schemas.openxmlformats.org/wordprocessingml/2006/main" xmlns:w14="http://schemas.microsoft.com/office/word/2010/wordml" xmlns:w15="http://schemas.microsoft.com/office/word/2012/wordml" xmlns:w16cex="http://schemas.microsoft.com/office/word/2018/wordml/cex" xmlns:w16cid="http://schemas.microsoft.com/office/word/2016/wordml/cid" xmlns:w16="http://schemas.microsoft.com/office/word/2018/wordml" xmlns:w16sdtdh="http://schemas.microsoft.com/office/word/2020/wordml/sdtdatahash" xmlns:w16se="http://schemas.microsoft.com/office/word/2015/wordml/symex" xmlns:wpg="http://schemas.microsoft.com/office/word/2010/wordprocessingGroup" xmlns:wpi="http://schemas.microsoft.com/office/word/2010/wordprocessingInk" xmlns:wne="http://schemas.microsoft.com/office/word/2006/wordml" xmlns:wps="http://schemas.microsoft.com/office/word/2010/wordprocessingShape" mc:Ignorable="w14 w15 w16se w16cid w16 w16cex w16sdtdh wp14">
+<w:endnotes xmlns:wpc="http://schemas.microsoft.com/office/word/2010/wordprocessingCanvas" xmlns:cx="http://schemas.microsoft.com/office/drawing/2014/chartex" xmlns:cx1="http://schemas.microsoft.com/office/drawing/2015/9/8/chartex" xmlns:cx2="http://schemas.microsoft.com/office/drawing/2015/10/21/chartex" xmlns:cx3="http://schemas.microsoft.com/office/drawing/2016/5/9/chartex" xmlns:cx4="http://schemas.microsoft.com/office/drawing/2016/5/10/chartex" xmlns:cx5="http://schemas.microsoft.com/office/drawing/2016/5/11/chartex" xmlns:cx6="http://schemas.microsoft.com/office/drawing/2016/5/12/chartex" xmlns:cx7="http://schemas.microsoft.com/office/drawing/2016/5/13/chartex" xmlns:cx8="http://schemas.microsoft.com/office/drawing/2016/5/14/chartex" xmlns:mc="http://schemas.openxmlformats.org/markup-compatibility/2006" xmlns:aink="http://schemas.microsoft.com/office/drawing/2016/ink" xmlns:am3d="http://schemas.microsoft.com/office/drawing/2017/model3d" xmlns:o="urn:schemas-microsoft-com:office:office" xmlns:oel="http://schemas.microsoft.com/office/2019/extlst" xmlns:r="http://schemas.openxmlformats.org/officeDocument/2006/relationships" xmlns:m="http://schemas.openxmlformats.org/officeDocument/2006/math" xmlns:v="urn:schemas-microsoft-com:vml" xmlns:wp14="http://schemas.microsoft.com/office/word/2010/wordprocessingDrawing" xmlns:wp="http://schemas.openxmlformats.org/drawingml/2006/wordprocessingDrawing" xmlns:w10="urn:schemas-microsoft-com:office:word" xmlns:w="http://schemas.openxmlformats.org/wordprocessingml/2006/main" xmlns:w14="http://schemas.microsoft.com/office/word/2010/wordml" xmlns:w15="http://schemas.microsoft.com/office/word/2012/wordml" xmlns:w16cex="http://schemas.microsoft.com/office/word/2018/wordml/cex" xmlns:w16cid="http://schemas.microsoft.com/office/word/2016/wordml/cid" xmlns:w16="http://schemas.microsoft.com/office/word/2018/wordml" xmlns:w16du="http://schemas.microsoft.com/office/word/2023/wordml/word16du" xmlns:w16sdtdh="http://schemas.microsoft.com/office/word/2020/wordml/sdtdatahash" xmlns:w16se="http://schemas.microsoft.com/office/word/2015/wordml/symex" xmlns:wpg="http://schemas.microsoft.com/office/word/2010/wordprocessingGroup" xmlns:wpi="http://schemas.microsoft.com/office/word/2010/wordprocessingInk" xmlns:wne="http://schemas.microsoft.com/office/word/2006/wordml" xmlns:wps="http://schemas.microsoft.com/office/word/2010/wordprocessingShape" mc:Ignorable="w14 w15 w16se w16cid w16 w16cex w16sdtdh w16du wp14">
   <w:endnote w:type="separator" w:id="-1">
     <w:p>
       <w:pPr>
@@ -7494,7 +7851,7 @@
 </file>
 
 <file path=word/footer1.xml><?xml version="1.0" encoding="utf-8"?>
-<w:ftr xmlns:wpc="http://schemas.microsoft.com/office/word/2010/wordprocessingCanvas" xmlns:cx="http://schemas.microsoft.com/office/drawing/2014/chartex" xmlns:cx1="http://schemas.microsoft.com/office/drawing/2015/9/8/chartex" xmlns:cx2="http://schemas.microsoft.com/office/drawing/2015/10/21/chartex" xmlns:cx3="http://schemas.microsoft.com/office/drawing/2016/5/9/chartex" xmlns:cx4="http://schemas.microsoft.com/office/drawing/2016/5/10/chartex" xmlns:cx5="http://schemas.microsoft.com/office/drawing/2016/5/11/chartex" xmlns:cx6="http://schemas.microsoft.com/office/drawing/2016/5/12/chartex" xmlns:cx7="http://schemas.microsoft.com/office/drawing/2016/5/13/chartex" xmlns:cx8="http://schemas.microsoft.com/office/drawing/2016/5/14/chartex" xmlns:mc="http://schemas.openxmlformats.org/markup-compatibility/2006" xmlns:aink="http://schemas.microsoft.com/office/drawing/2016/ink" xmlns:am3d="http://schemas.microsoft.com/office/drawing/2017/model3d" xmlns:o="urn:schemas-microsoft-com:office:office" xmlns:oel="http://schemas.microsoft.com/office/2019/extlst" xmlns:r="http://schemas.openxmlformats.org/officeDocument/2006/relationships" xmlns:m="http://schemas.openxmlformats.org/officeDocument/2006/math" xmlns:v="urn:schemas-microsoft-com:vml" xmlns:wp14="http://schemas.microsoft.com/office/word/2010/wordprocessingDrawing" xmlns:wp="http://schemas.openxmlformats.org/drawingml/2006/wordprocessingDrawing" xmlns:w10="urn:schemas-microsoft-com:office:word" xmlns:w="http://schemas.openxmlformats.org/wordprocessingml/2006/main" xmlns:w14="http://schemas.microsoft.com/office/word/2010/wordml" xmlns:w15="http://schemas.microsoft.com/office/word/2012/wordml" xmlns:w16cex="http://schemas.microsoft.com/office/word/2018/wordml/cex" xmlns:w16cid="http://schemas.microsoft.com/office/word/2016/wordml/cid" xmlns:w16="http://schemas.microsoft.com/office/word/2018/wordml" xmlns:w16sdtdh="http://schemas.microsoft.com/office/word/2020/wordml/sdtdatahash" xmlns:w16se="http://schemas.microsoft.com/office/word/2015/wordml/symex" xmlns:wpg="http://schemas.microsoft.com/office/word/2010/wordprocessingGroup" xmlns:wpi="http://schemas.microsoft.com/office/word/2010/wordprocessingInk" xmlns:wne="http://schemas.microsoft.com/office/word/2006/wordml" xmlns:wps="http://schemas.microsoft.com/office/word/2010/wordprocessingShape" mc:Ignorable="w14 w15 w16se w16cid w16 w16cex w16sdtdh wp14">
+<w:ftr xmlns:wpc="http://schemas.microsoft.com/office/word/2010/wordprocessingCanvas" xmlns:cx="http://schemas.microsoft.com/office/drawing/2014/chartex" xmlns:cx1="http://schemas.microsoft.com/office/drawing/2015/9/8/chartex" xmlns:cx2="http://schemas.microsoft.com/office/drawing/2015/10/21/chartex" xmlns:cx3="http://schemas.microsoft.com/office/drawing/2016/5/9/chartex" xmlns:cx4="http://schemas.microsoft.com/office/drawing/2016/5/10/chartex" xmlns:cx5="http://schemas.microsoft.com/office/drawing/2016/5/11/chartex" xmlns:cx6="http://schemas.microsoft.com/office/drawing/2016/5/12/chartex" xmlns:cx7="http://schemas.microsoft.com/office/drawing/2016/5/13/chartex" xmlns:cx8="http://schemas.microsoft.com/office/drawing/2016/5/14/chartex" xmlns:mc="http://schemas.openxmlformats.org/markup-compatibility/2006" xmlns:aink="http://schemas.microsoft.com/office/drawing/2016/ink" xmlns:am3d="http://schemas.microsoft.com/office/drawing/2017/model3d" xmlns:o="urn:schemas-microsoft-com:office:office" xmlns:oel="http://schemas.microsoft.com/office/2019/extlst" xmlns:r="http://schemas.openxmlformats.org/officeDocument/2006/relationships" xmlns:m="http://schemas.openxmlformats.org/officeDocument/2006/math" xmlns:v="urn:schemas-microsoft-com:vml" xmlns:wp14="http://schemas.microsoft.com/office/word/2010/wordprocessingDrawing" xmlns:wp="http://schemas.openxmlformats.org/drawingml/2006/wordprocessingDrawing" xmlns:w10="urn:schemas-microsoft-com:office:word" xmlns:w="http://schemas.openxmlformats.org/wordprocessingml/2006/main" xmlns:w14="http://schemas.microsoft.com/office/word/2010/wordml" xmlns:w15="http://schemas.microsoft.com/office/word/2012/wordml" xmlns:w16cex="http://schemas.microsoft.com/office/word/2018/wordml/cex" xmlns:w16cid="http://schemas.microsoft.com/office/word/2016/wordml/cid" xmlns:w16="http://schemas.microsoft.com/office/word/2018/wordml" xmlns:w16du="http://schemas.microsoft.com/office/word/2023/wordml/word16du" xmlns:w16sdtdh="http://schemas.microsoft.com/office/word/2020/wordml/sdtdatahash" xmlns:w16se="http://schemas.microsoft.com/office/word/2015/wordml/symex" xmlns:wpg="http://schemas.microsoft.com/office/word/2010/wordprocessingGroup" xmlns:wpi="http://schemas.microsoft.com/office/word/2010/wordprocessingInk" xmlns:wne="http://schemas.microsoft.com/office/word/2006/wordml" xmlns:wps="http://schemas.microsoft.com/office/word/2010/wordprocessingShape" mc:Ignorable="w14 w15 w16se w16cid w16 w16cex w16sdtdh w16du wp14">
   <w:tbl>
     <w:tblPr>
       <w:tblStyle w:val="Grilledutableau"/>
@@ -7713,7 +8070,7 @@
 </file>
 
 <file path=word/footnotes.xml><?xml version="1.0" encoding="utf-8"?>
-<w:footnotes xmlns:wpc="http://schemas.microsoft.com/office/word/2010/wordprocessingCanvas" xmlns:cx="http://schemas.microsoft.com/office/drawing/2014/chartex" xmlns:cx1="http://schemas.microsoft.com/office/drawing/2015/9/8/chartex" xmlns:cx2="http://schemas.microsoft.com/office/drawing/2015/10/21/chartex" xmlns:cx3="http://schemas.microsoft.com/office/drawing/2016/5/9/chartex" xmlns:cx4="http://schemas.microsoft.com/office/drawing/2016/5/10/chartex" xmlns:cx5="http://schemas.microsoft.com/office/drawing/2016/5/11/chartex" xmlns:cx6="http://schemas.microsoft.com/office/drawing/2016/5/12/chartex" xmlns:cx7="http://schemas.microsoft.com/office/drawing/2016/5/13/chartex" xmlns:cx8="http://schemas.microsoft.com/office/drawing/2016/5/14/chartex" xmlns:mc="http://schemas.openxmlformats.org/markup-compatibility/2006" xmlns:aink="http://schemas.microsoft.com/office/drawing/2016/ink" xmlns:am3d="http://schemas.microsoft.com/office/drawing/2017/model3d" xmlns:o="urn:schemas-microsoft-com:office:office" xmlns:oel="http://schemas.microsoft.com/office/2019/extlst" xmlns:r="http://schemas.openxmlformats.org/officeDocument/2006/relationships" xmlns:m="http://schemas.openxmlformats.org/officeDocument/2006/math" xmlns:v="urn:schemas-microsoft-com:vml" xmlns:wp14="http://schemas.microsoft.com/office/word/2010/wordprocessingDrawing" xmlns:wp="http://schemas.openxmlformats.org/drawingml/2006/wordprocessingDrawing" xmlns:w10="urn:schemas-microsoft-com:office:word" xmlns:w="http://schemas.openxmlformats.org/wordprocessingml/2006/main" xmlns:w14="http://schemas.microsoft.com/office/word/2010/wordml" xmlns:w15="http://schemas.microsoft.com/office/word/2012/wordml" xmlns:w16cex="http://schemas.microsoft.com/office/word/2018/wordml/cex" xmlns:w16cid="http://schemas.microsoft.com/office/word/2016/wordml/cid" xmlns:w16="http://schemas.microsoft.com/office/word/2018/wordml" xmlns:w16sdtdh="http://schemas.microsoft.com/office/word/2020/wordml/sdtdatahash" xmlns:w16se="http://schemas.microsoft.com/office/word/2015/wordml/symex" xmlns:wpg="http://schemas.microsoft.com/office/word/2010/wordprocessingGroup" xmlns:wpi="http://schemas.microsoft.com/office/word/2010/wordprocessingInk" xmlns:wne="http://schemas.microsoft.com/office/word/2006/wordml" xmlns:wps="http://schemas.microsoft.com/office/word/2010/wordprocessingShape" mc:Ignorable="w14 w15 w16se w16cid w16 w16cex w16sdtdh wp14">
+<w:footnotes xmlns:wpc="http://schemas.microsoft.com/office/word/2010/wordprocessingCanvas" xmlns:cx="http://schemas.microsoft.com/office/drawing/2014/chartex" xmlns:cx1="http://schemas.microsoft.com/office/drawing/2015/9/8/chartex" xmlns:cx2="http://schemas.microsoft.com/office/drawing/2015/10/21/chartex" xmlns:cx3="http://schemas.microsoft.com/office/drawing/2016/5/9/chartex" xmlns:cx4="http://schemas.microsoft.com/office/drawing/2016/5/10/chartex" xmlns:cx5="http://schemas.microsoft.com/office/drawing/2016/5/11/chartex" xmlns:cx6="http://schemas.microsoft.com/office/drawing/2016/5/12/chartex" xmlns:cx7="http://schemas.microsoft.com/office/drawing/2016/5/13/chartex" xmlns:cx8="http://schemas.microsoft.com/office/drawing/2016/5/14/chartex" xmlns:mc="http://schemas.openxmlformats.org/markup-compatibility/2006" xmlns:aink="http://schemas.microsoft.com/office/drawing/2016/ink" xmlns:am3d="http://schemas.microsoft.com/office/drawing/2017/model3d" xmlns:o="urn:schemas-microsoft-com:office:office" xmlns:oel="http://schemas.microsoft.com/office/2019/extlst" xmlns:r="http://schemas.openxmlformats.org/officeDocument/2006/relationships" xmlns:m="http://schemas.openxmlformats.org/officeDocument/2006/math" xmlns:v="urn:schemas-microsoft-com:vml" xmlns:wp14="http://schemas.microsoft.com/office/word/2010/wordprocessingDrawing" xmlns:wp="http://schemas.openxmlformats.org/drawingml/2006/wordprocessingDrawing" xmlns:w10="urn:schemas-microsoft-com:office:word" xmlns:w="http://schemas.openxmlformats.org/wordprocessingml/2006/main" xmlns:w14="http://schemas.microsoft.com/office/word/2010/wordml" xmlns:w15="http://schemas.microsoft.com/office/word/2012/wordml" xmlns:w16cex="http://schemas.microsoft.com/office/word/2018/wordml/cex" xmlns:w16cid="http://schemas.microsoft.com/office/word/2016/wordml/cid" xmlns:w16="http://schemas.microsoft.com/office/word/2018/wordml" xmlns:w16du="http://schemas.microsoft.com/office/word/2023/wordml/word16du" xmlns:w16sdtdh="http://schemas.microsoft.com/office/word/2020/wordml/sdtdatahash" xmlns:w16se="http://schemas.microsoft.com/office/word/2015/wordml/symex" xmlns:wpg="http://schemas.microsoft.com/office/word/2010/wordprocessingGroup" xmlns:wpi="http://schemas.microsoft.com/office/word/2010/wordprocessingInk" xmlns:wne="http://schemas.microsoft.com/office/word/2006/wordml" xmlns:wps="http://schemas.microsoft.com/office/word/2010/wordprocessingShape" mc:Ignorable="w14 w15 w16se w16cid w16 w16cex w16sdtdh w16du wp14">
   <w:footnote w:type="separator" w:id="-1">
     <w:p>
       <w:pPr>
@@ -7876,7 +8233,7 @@
 </file>
 
 <file path=word/header1.xml><?xml version="1.0" encoding="utf-8"?>
-<w:hdr xmlns:wpc="http://schemas.microsoft.com/office/word/2010/wordprocessingCanvas" xmlns:cx="http://schemas.microsoft.com/office/drawing/2014/chartex" xmlns:cx1="http://schemas.microsoft.com/office/drawing/2015/9/8/chartex" xmlns:cx2="http://schemas.microsoft.com/office/drawing/2015/10/21/chartex" xmlns:cx3="http://schemas.microsoft.com/office/drawing/2016/5/9/chartex" xmlns:cx4="http://schemas.microsoft.com/office/drawing/2016/5/10/chartex" xmlns:cx5="http://schemas.microsoft.com/office/drawing/2016/5/11/chartex" xmlns:cx6="http://schemas.microsoft.com/office/drawing/2016/5/12/chartex" xmlns:cx7="http://schemas.microsoft.com/office/drawing/2016/5/13/chartex" xmlns:cx8="http://schemas.microsoft.com/office/drawing/2016/5/14/chartex" xmlns:mc="http://schemas.openxmlformats.org/markup-compatibility/2006" xmlns:aink="http://schemas.microsoft.com/office/drawing/2016/ink" xmlns:am3d="http://schemas.microsoft.com/office/drawing/2017/model3d" xmlns:o="urn:schemas-microsoft-com:office:office" xmlns:oel="http://schemas.microsoft.com/office/2019/extlst" xmlns:r="http://schemas.openxmlformats.org/officeDocument/2006/relationships" xmlns:m="http://schemas.openxmlformats.org/officeDocument/2006/math" xmlns:v="urn:schemas-microsoft-com:vml" xmlns:wp14="http://schemas.microsoft.com/office/word/2010/wordprocessingDrawing" xmlns:wp="http://schemas.openxmlformats.org/drawingml/2006/wordprocessingDrawing" xmlns:w10="urn:schemas-microsoft-com:office:word" xmlns:w="http://schemas.openxmlformats.org/wordprocessingml/2006/main" xmlns:w14="http://schemas.microsoft.com/office/word/2010/wordml" xmlns:w15="http://schemas.microsoft.com/office/word/2012/wordml" xmlns:w16cex="http://schemas.microsoft.com/office/word/2018/wordml/cex" xmlns:w16cid="http://schemas.microsoft.com/office/word/2016/wordml/cid" xmlns:w16="http://schemas.microsoft.com/office/word/2018/wordml" xmlns:w16sdtdh="http://schemas.microsoft.com/office/word/2020/wordml/sdtdatahash" xmlns:w16se="http://schemas.microsoft.com/office/word/2015/wordml/symex" xmlns:wpg="http://schemas.microsoft.com/office/word/2010/wordprocessingGroup" xmlns:wpi="http://schemas.microsoft.com/office/word/2010/wordprocessingInk" xmlns:wne="http://schemas.microsoft.com/office/word/2006/wordml" xmlns:wps="http://schemas.microsoft.com/office/word/2010/wordprocessingShape" mc:Ignorable="w14 w15 w16se w16cid w16 w16cex w16sdtdh wp14">
+<w:hdr xmlns:wpc="http://schemas.microsoft.com/office/word/2010/wordprocessingCanvas" xmlns:cx="http://schemas.microsoft.com/office/drawing/2014/chartex" xmlns:cx1="http://schemas.microsoft.com/office/drawing/2015/9/8/chartex" xmlns:cx2="http://schemas.microsoft.com/office/drawing/2015/10/21/chartex" xmlns:cx3="http://schemas.microsoft.com/office/drawing/2016/5/9/chartex" xmlns:cx4="http://schemas.microsoft.com/office/drawing/2016/5/10/chartex" xmlns:cx5="http://schemas.microsoft.com/office/drawing/2016/5/11/chartex" xmlns:cx6="http://schemas.microsoft.com/office/drawing/2016/5/12/chartex" xmlns:cx7="http://schemas.microsoft.com/office/drawing/2016/5/13/chartex" xmlns:cx8="http://schemas.microsoft.com/office/drawing/2016/5/14/chartex" xmlns:mc="http://schemas.openxmlformats.org/markup-compatibility/2006" xmlns:aink="http://schemas.microsoft.com/office/drawing/2016/ink" xmlns:am3d="http://schemas.microsoft.com/office/drawing/2017/model3d" xmlns:o="urn:schemas-microsoft-com:office:office" xmlns:oel="http://schemas.microsoft.com/office/2019/extlst" xmlns:r="http://schemas.openxmlformats.org/officeDocument/2006/relationships" xmlns:m="http://schemas.openxmlformats.org/officeDocument/2006/math" xmlns:v="urn:schemas-microsoft-com:vml" xmlns:wp14="http://schemas.microsoft.com/office/word/2010/wordprocessingDrawing" xmlns:wp="http://schemas.openxmlformats.org/drawingml/2006/wordprocessingDrawing" xmlns:w10="urn:schemas-microsoft-com:office:word" xmlns:w="http://schemas.openxmlformats.org/wordprocessingml/2006/main" xmlns:w14="http://schemas.microsoft.com/office/word/2010/wordml" xmlns:w15="http://schemas.microsoft.com/office/word/2012/wordml" xmlns:w16cex="http://schemas.microsoft.com/office/word/2018/wordml/cex" xmlns:w16cid="http://schemas.microsoft.com/office/word/2016/wordml/cid" xmlns:w16="http://schemas.microsoft.com/office/word/2018/wordml" xmlns:w16du="http://schemas.microsoft.com/office/word/2023/wordml/word16du" xmlns:w16sdtdh="http://schemas.microsoft.com/office/word/2020/wordml/sdtdatahash" xmlns:w16se="http://schemas.microsoft.com/office/word/2015/wordml/symex" xmlns:wpg="http://schemas.microsoft.com/office/word/2010/wordprocessingGroup" xmlns:wpi="http://schemas.microsoft.com/office/word/2010/wordprocessingInk" xmlns:wne="http://schemas.microsoft.com/office/word/2006/wordml" xmlns:wps="http://schemas.microsoft.com/office/word/2010/wordprocessingShape" mc:Ignorable="w14 w15 w16se w16cid w16 w16cex w16sdtdh w16du wp14">
   <w:tbl>
     <w:tblPr>
       <w:tblStyle w:val="Grilledutableau"/>
@@ -8018,7 +8375,7 @@
 </file>
 
 <file path=word/numbering.xml><?xml version="1.0" encoding="utf-8"?>
-<w:numbering xmlns:wpc="http://schemas.microsoft.com/office/word/2010/wordprocessingCanvas" xmlns:cx="http://schemas.microsoft.com/office/drawing/2014/chartex" xmlns:cx1="http://schemas.microsoft.com/office/drawing/2015/9/8/chartex" xmlns:cx2="http://schemas.microsoft.com/office/drawing/2015/10/21/chartex" xmlns:cx3="http://schemas.microsoft.com/office/drawing/2016/5/9/chartex" xmlns:cx4="http://schemas.microsoft.com/office/drawing/2016/5/10/chartex" xmlns:cx5="http://schemas.microsoft.com/office/drawing/2016/5/11/chartex" xmlns:cx6="http://schemas.microsoft.com/office/drawing/2016/5/12/chartex" xmlns:cx7="http://schemas.microsoft.com/office/drawing/2016/5/13/chartex" xmlns:cx8="http://schemas.microsoft.com/office/drawing/2016/5/14/chartex" xmlns:mc="http://schemas.openxmlformats.org/markup-compatibility/2006" xmlns:aink="http://schemas.microsoft.com/office/drawing/2016/ink" xmlns:am3d="http://schemas.microsoft.com/office/drawing/2017/model3d" xmlns:o="urn:schemas-microsoft-com:office:office" xmlns:oel="http://schemas.microsoft.com/office/2019/extlst" xmlns:r="http://schemas.openxmlformats.org/officeDocument/2006/relationships" xmlns:m="http://schemas.openxmlformats.org/officeDocument/2006/math" xmlns:v="urn:schemas-microsoft-com:vml" xmlns:wp14="http://schemas.microsoft.com/office/word/2010/wordprocessingDrawing" xmlns:wp="http://schemas.openxmlformats.org/drawingml/2006/wordprocessingDrawing" xmlns:w10="urn:schemas-microsoft-com:office:word" xmlns:w="http://schemas.openxmlformats.org/wordprocessingml/2006/main" xmlns:w14="http://schemas.microsoft.com/office/word/2010/wordml" xmlns:w15="http://schemas.microsoft.com/office/word/2012/wordml" xmlns:w16cex="http://schemas.microsoft.com/office/word/2018/wordml/cex" xmlns:w16cid="http://schemas.microsoft.com/office/word/2016/wordml/cid" xmlns:w16="http://schemas.microsoft.com/office/word/2018/wordml" xmlns:w16sdtdh="http://schemas.microsoft.com/office/word/2020/wordml/sdtdatahash" xmlns:w16se="http://schemas.microsoft.com/office/word/2015/wordml/symex" xmlns:wpg="http://schemas.microsoft.com/office/word/2010/wordprocessingGroup" xmlns:wpi="http://schemas.microsoft.com/office/word/2010/wordprocessingInk" xmlns:wne="http://schemas.microsoft.com/office/word/2006/wordml" xmlns:wps="http://schemas.microsoft.com/office/word/2010/wordprocessingShape" mc:Ignorable="w14 w15 w16se w16cid w16 w16cex w16sdtdh wp14">
+<w:numbering xmlns:wpc="http://schemas.microsoft.com/office/word/2010/wordprocessingCanvas" xmlns:cx="http://schemas.microsoft.com/office/drawing/2014/chartex" xmlns:cx1="http://schemas.microsoft.com/office/drawing/2015/9/8/chartex" xmlns:cx2="http://schemas.microsoft.com/office/drawing/2015/10/21/chartex" xmlns:cx3="http://schemas.microsoft.com/office/drawing/2016/5/9/chartex" xmlns:cx4="http://schemas.microsoft.com/office/drawing/2016/5/10/chartex" xmlns:cx5="http://schemas.microsoft.com/office/drawing/2016/5/11/chartex" xmlns:cx6="http://schemas.microsoft.com/office/drawing/2016/5/12/chartex" xmlns:cx7="http://schemas.microsoft.com/office/drawing/2016/5/13/chartex" xmlns:cx8="http://schemas.microsoft.com/office/drawing/2016/5/14/chartex" xmlns:mc="http://schemas.openxmlformats.org/markup-compatibility/2006" xmlns:aink="http://schemas.microsoft.com/office/drawing/2016/ink" xmlns:am3d="http://schemas.microsoft.com/office/drawing/2017/model3d" xmlns:o="urn:schemas-microsoft-com:office:office" xmlns:oel="http://schemas.microsoft.com/office/2019/extlst" xmlns:r="http://schemas.openxmlformats.org/officeDocument/2006/relationships" xmlns:m="http://schemas.openxmlformats.org/officeDocument/2006/math" xmlns:v="urn:schemas-microsoft-com:vml" xmlns:wp14="http://schemas.microsoft.com/office/word/2010/wordprocessingDrawing" xmlns:wp="http://schemas.openxmlformats.org/drawingml/2006/wordprocessingDrawing" xmlns:w10="urn:schemas-microsoft-com:office:word" xmlns:w="http://schemas.openxmlformats.org/wordprocessingml/2006/main" xmlns:w14="http://schemas.microsoft.com/office/word/2010/wordml" xmlns:w15="http://schemas.microsoft.com/office/word/2012/wordml" xmlns:w16cex="http://schemas.microsoft.com/office/word/2018/wordml/cex" xmlns:w16cid="http://schemas.microsoft.com/office/word/2016/wordml/cid" xmlns:w16="http://schemas.microsoft.com/office/word/2018/wordml" xmlns:w16du="http://schemas.microsoft.com/office/word/2023/wordml/word16du" xmlns:w16sdtdh="http://schemas.microsoft.com/office/word/2020/wordml/sdtdatahash" xmlns:w16se="http://schemas.microsoft.com/office/word/2015/wordml/symex" xmlns:wpg="http://schemas.microsoft.com/office/word/2010/wordprocessingGroup" xmlns:wpi="http://schemas.microsoft.com/office/word/2010/wordprocessingInk" xmlns:wne="http://schemas.microsoft.com/office/word/2006/wordml" xmlns:wps="http://schemas.microsoft.com/office/word/2010/wordprocessingShape" mc:Ignorable="w14 w15 w16se w16cid w16 w16cex w16sdtdh w16du wp14">
   <w:abstractNum w:abstractNumId="0" w15:restartNumberingAfterBreak="0">
     <w:nsid w:val="21A5741A"/>
     <w:multiLevelType w:val="hybridMultilevel"/>
@@ -8585,7 +8942,7 @@
 </file>
 
 <file path=word/styles.xml><?xml version="1.0" encoding="utf-8"?>
-<w:styles xmlns:mc="http://schemas.openxmlformats.org/markup-compatibility/2006" xmlns:r="http://schemas.openxmlformats.org/officeDocument/2006/relationships" xmlns:w="http://schemas.openxmlformats.org/wordprocessingml/2006/main" xmlns:w14="http://schemas.microsoft.com/office/word/2010/wordml" xmlns:w15="http://schemas.microsoft.com/office/word/2012/wordml" xmlns:w16cex="http://schemas.microsoft.com/office/word/2018/wordml/cex" xmlns:w16cid="http://schemas.microsoft.com/office/word/2016/wordml/cid" xmlns:w16="http://schemas.microsoft.com/office/word/2018/wordml" xmlns:w16sdtdh="http://schemas.microsoft.com/office/word/2020/wordml/sdtdatahash" xmlns:w16se="http://schemas.microsoft.com/office/word/2015/wordml/symex" mc:Ignorable="w14 w15 w16se w16cid w16 w16cex w16sdtdh">
+<w:styles xmlns:mc="http://schemas.openxmlformats.org/markup-compatibility/2006" xmlns:r="http://schemas.openxmlformats.org/officeDocument/2006/relationships" xmlns:w="http://schemas.openxmlformats.org/wordprocessingml/2006/main" xmlns:w14="http://schemas.microsoft.com/office/word/2010/wordml" xmlns:w15="http://schemas.microsoft.com/office/word/2012/wordml" xmlns:w16cex="http://schemas.microsoft.com/office/word/2018/wordml/cex" xmlns:w16cid="http://schemas.microsoft.com/office/word/2016/wordml/cid" xmlns:w16="http://schemas.microsoft.com/office/word/2018/wordml" xmlns:w16du="http://schemas.microsoft.com/office/word/2023/wordml/word16du" xmlns:w16sdtdh="http://schemas.microsoft.com/office/word/2020/wordml/sdtdatahash" xmlns:w16se="http://schemas.microsoft.com/office/word/2015/wordml/symex" mc:Ignorable="w14 w15 w16se w16cid w16 w16cex w16sdtdh w16du">
   <w:docDefaults>
     <w:rPrDefault>
       <w:rPr>
@@ -9733,7 +10090,7 @@
 </file>
 
 <file path=word/glossary/document.xml><?xml version="1.0" encoding="utf-8"?>
-<w:glossaryDocument xmlns:wpc="http://schemas.microsoft.com/office/word/2010/wordprocessingCanvas" xmlns:cx="http://schemas.microsoft.com/office/drawing/2014/chartex" xmlns:cx1="http://schemas.microsoft.com/office/drawing/2015/9/8/chartex" xmlns:cx2="http://schemas.microsoft.com/office/drawing/2015/10/21/chartex" xmlns:cx3="http://schemas.microsoft.com/office/drawing/2016/5/9/chartex" xmlns:cx4="http://schemas.microsoft.com/office/drawing/2016/5/10/chartex" xmlns:cx5="http://schemas.microsoft.com/office/drawing/2016/5/11/chartex" xmlns:cx6="http://schemas.microsoft.com/office/drawing/2016/5/12/chartex" xmlns:cx7="http://schemas.microsoft.com/office/drawing/2016/5/13/chartex" xmlns:cx8="http://schemas.microsoft.com/office/drawing/2016/5/14/chartex" xmlns:mc="http://schemas.openxmlformats.org/markup-compatibility/2006" xmlns:aink="http://schemas.microsoft.com/office/drawing/2016/ink" xmlns:am3d="http://schemas.microsoft.com/office/drawing/2017/model3d" xmlns:o="urn:schemas-microsoft-com:office:office" xmlns:oel="http://schemas.microsoft.com/office/2019/extlst" xmlns:r="http://schemas.openxmlformats.org/officeDocument/2006/relationships" xmlns:m="http://schemas.openxmlformats.org/officeDocument/2006/math" xmlns:v="urn:schemas-microsoft-com:vml" xmlns:wp14="http://schemas.microsoft.com/office/word/2010/wordprocessingDrawing" xmlns:wp="http://schemas.openxmlformats.org/drawingml/2006/wordprocessingDrawing" xmlns:w10="urn:schemas-microsoft-com:office:word" xmlns:w="http://schemas.openxmlformats.org/wordprocessingml/2006/main" xmlns:w14="http://schemas.microsoft.com/office/word/2010/wordml" xmlns:w15="http://schemas.microsoft.com/office/word/2012/wordml" xmlns:w16cex="http://schemas.microsoft.com/office/word/2018/wordml/cex" xmlns:w16cid="http://schemas.microsoft.com/office/word/2016/wordml/cid" xmlns:w16="http://schemas.microsoft.com/office/word/2018/wordml" xmlns:w16sdtdh="http://schemas.microsoft.com/office/word/2020/wordml/sdtdatahash" xmlns:w16se="http://schemas.microsoft.com/office/word/2015/wordml/symex" xmlns:wpg="http://schemas.microsoft.com/office/word/2010/wordprocessingGroup" xmlns:wpi="http://schemas.microsoft.com/office/word/2010/wordprocessingInk" xmlns:wne="http://schemas.microsoft.com/office/word/2006/wordml" xmlns:wps="http://schemas.microsoft.com/office/word/2010/wordprocessingShape" mc:Ignorable="w14 w15 w16se w16cid w16 w16cex w16sdtdh wp14">
+<w:glossaryDocument xmlns:wpc="http://schemas.microsoft.com/office/word/2010/wordprocessingCanvas" xmlns:cx="http://schemas.microsoft.com/office/drawing/2014/chartex" xmlns:cx1="http://schemas.microsoft.com/office/drawing/2015/9/8/chartex" xmlns:cx2="http://schemas.microsoft.com/office/drawing/2015/10/21/chartex" xmlns:cx3="http://schemas.microsoft.com/office/drawing/2016/5/9/chartex" xmlns:cx4="http://schemas.microsoft.com/office/drawing/2016/5/10/chartex" xmlns:cx5="http://schemas.microsoft.com/office/drawing/2016/5/11/chartex" xmlns:cx6="http://schemas.microsoft.com/office/drawing/2016/5/12/chartex" xmlns:cx7="http://schemas.microsoft.com/office/drawing/2016/5/13/chartex" xmlns:cx8="http://schemas.microsoft.com/office/drawing/2016/5/14/chartex" xmlns:mc="http://schemas.openxmlformats.org/markup-compatibility/2006" xmlns:aink="http://schemas.microsoft.com/office/drawing/2016/ink" xmlns:am3d="http://schemas.microsoft.com/office/drawing/2017/model3d" xmlns:o="urn:schemas-microsoft-com:office:office" xmlns:oel="http://schemas.microsoft.com/office/2019/extlst" xmlns:r="http://schemas.openxmlformats.org/officeDocument/2006/relationships" xmlns:m="http://schemas.openxmlformats.org/officeDocument/2006/math" xmlns:v="urn:schemas-microsoft-com:vml" xmlns:wp14="http://schemas.microsoft.com/office/word/2010/wordprocessingDrawing" xmlns:wp="http://schemas.openxmlformats.org/drawingml/2006/wordprocessingDrawing" xmlns:w10="urn:schemas-microsoft-com:office:word" xmlns:w="http://schemas.openxmlformats.org/wordprocessingml/2006/main" xmlns:w14="http://schemas.microsoft.com/office/word/2010/wordml" xmlns:w15="http://schemas.microsoft.com/office/word/2012/wordml" xmlns:w16cex="http://schemas.microsoft.com/office/word/2018/wordml/cex" xmlns:w16cid="http://schemas.microsoft.com/office/word/2016/wordml/cid" xmlns:w16="http://schemas.microsoft.com/office/word/2018/wordml" xmlns:w16du="http://schemas.microsoft.com/office/word/2023/wordml/word16du" xmlns:w16sdtdh="http://schemas.microsoft.com/office/word/2020/wordml/sdtdatahash" xmlns:w16se="http://schemas.microsoft.com/office/word/2015/wordml/symex" xmlns:wpg="http://schemas.microsoft.com/office/word/2010/wordprocessingGroup" xmlns:wpi="http://schemas.microsoft.com/office/word/2010/wordprocessingInk" xmlns:wne="http://schemas.microsoft.com/office/word/2006/wordml" xmlns:wps="http://schemas.microsoft.com/office/word/2010/wordprocessingShape" mc:Ignorable="w14 w15 w16se w16cid w16 w16cex w16sdtdh w16du wp14">
   <w:docParts>
     <w:docPart>
       <w:docPartPr>
@@ -9766,7 +10123,7 @@
 </file>
 
 <file path=word/glossary/fontTable.xml><?xml version="1.0" encoding="utf-8"?>
-<w:fonts xmlns:mc="http://schemas.openxmlformats.org/markup-compatibility/2006" xmlns:r="http://schemas.openxmlformats.org/officeDocument/2006/relationships" xmlns:w="http://schemas.openxmlformats.org/wordprocessingml/2006/main" xmlns:w14="http://schemas.microsoft.com/office/word/2010/wordml" xmlns:w15="http://schemas.microsoft.com/office/word/2012/wordml" xmlns:w16cex="http://schemas.microsoft.com/office/word/2018/wordml/cex" xmlns:w16cid="http://schemas.microsoft.com/office/word/2016/wordml/cid" xmlns:w16="http://schemas.microsoft.com/office/word/2018/wordml" xmlns:w16sdtdh="http://schemas.microsoft.com/office/word/2020/wordml/sdtdatahash" xmlns:w16se="http://schemas.microsoft.com/office/word/2015/wordml/symex" mc:Ignorable="w14 w15 w16se w16cid w16 w16cex w16sdtdh">
+<w:fonts xmlns:mc="http://schemas.openxmlformats.org/markup-compatibility/2006" xmlns:r="http://schemas.openxmlformats.org/officeDocument/2006/relationships" xmlns:w="http://schemas.openxmlformats.org/wordprocessingml/2006/main" xmlns:w14="http://schemas.microsoft.com/office/word/2010/wordml" xmlns:w15="http://schemas.microsoft.com/office/word/2012/wordml" xmlns:w16cex="http://schemas.microsoft.com/office/word/2018/wordml/cex" xmlns:w16cid="http://schemas.microsoft.com/office/word/2016/wordml/cid" xmlns:w16="http://schemas.microsoft.com/office/word/2018/wordml" xmlns:w16du="http://schemas.microsoft.com/office/word/2023/wordml/word16du" xmlns:w16sdtdh="http://schemas.microsoft.com/office/word/2020/wordml/sdtdatahash" xmlns:w16se="http://schemas.microsoft.com/office/word/2015/wordml/symex" mc:Ignorable="w14 w15 w16se w16cid w16 w16cex w16sdtdh w16du">
   <w:font w:name="Symbol">
     <w:panose1 w:val="05050102010706020507"/>
     <w:charset w:val="02"/>
@@ -9824,11 +10181,23 @@
     <w:pitch w:val="variable"/>
     <w:sig w:usb0="00000003" w:usb1="00000000" w:usb2="00000000" w:usb3="00000000" w:csb0="00000001" w:csb1="00000000"/>
   </w:font>
+  <w:font w:name="Aptos">
+    <w:charset w:val="00"/>
+    <w:family w:val="swiss"/>
+    <w:pitch w:val="variable"/>
+    <w:sig w:usb0="20000287" w:usb1="00000003" w:usb2="00000000" w:usb3="00000000" w:csb0="0000019F" w:csb1="00000000"/>
+  </w:font>
+  <w:font w:name="Aptos Display">
+    <w:charset w:val="00"/>
+    <w:family w:val="swiss"/>
+    <w:pitch w:val="variable"/>
+    <w:sig w:usb0="20000287" w:usb1="00000003" w:usb2="00000000" w:usb3="00000000" w:csb0="0000019F" w:csb1="00000000"/>
+  </w:font>
 </w:fonts>
 </file>
 
 <file path=word/glossary/settings.xml><?xml version="1.0" encoding="utf-8"?>
-<w:settings xmlns:mc="http://schemas.openxmlformats.org/markup-compatibility/2006" xmlns:o="urn:schemas-microsoft-com:office:office" xmlns:r="http://schemas.openxmlformats.org/officeDocument/2006/relationships" xmlns:m="http://schemas.openxmlformats.org/officeDocument/2006/math" xmlns:v="urn:schemas-microsoft-com:vml" xmlns:w10="urn:schemas-microsoft-com:office:word" xmlns:w="http://schemas.openxmlformats.org/wordprocessingml/2006/main" xmlns:w14="http://schemas.microsoft.com/office/word/2010/wordml" xmlns:w15="http://schemas.microsoft.com/office/word/2012/wordml" xmlns:w16cex="http://schemas.microsoft.com/office/word/2018/wordml/cex" xmlns:w16cid="http://schemas.microsoft.com/office/word/2016/wordml/cid" xmlns:w16="http://schemas.microsoft.com/office/word/2018/wordml" xmlns:w16sdtdh="http://schemas.microsoft.com/office/word/2020/wordml/sdtdatahash" xmlns:w16se="http://schemas.microsoft.com/office/word/2015/wordml/symex" xmlns:sl="http://schemas.openxmlformats.org/schemaLibrary/2006/main" mc:Ignorable="w14 w15 w16se w16cid w16 w16cex w16sdtdh">
+<w:settings xmlns:mc="http://schemas.openxmlformats.org/markup-compatibility/2006" xmlns:o="urn:schemas-microsoft-com:office:office" xmlns:r="http://schemas.openxmlformats.org/officeDocument/2006/relationships" xmlns:m="http://schemas.openxmlformats.org/officeDocument/2006/math" xmlns:v="urn:schemas-microsoft-com:vml" xmlns:w10="urn:schemas-microsoft-com:office:word" xmlns:w="http://schemas.openxmlformats.org/wordprocessingml/2006/main" xmlns:w14="http://schemas.microsoft.com/office/word/2010/wordml" xmlns:w15="http://schemas.microsoft.com/office/word/2012/wordml" xmlns:w16cex="http://schemas.microsoft.com/office/word/2018/wordml/cex" xmlns:w16cid="http://schemas.microsoft.com/office/word/2016/wordml/cid" xmlns:w16="http://schemas.microsoft.com/office/word/2018/wordml" xmlns:w16du="http://schemas.microsoft.com/office/word/2023/wordml/word16du" xmlns:w16sdtdh="http://schemas.microsoft.com/office/word/2020/wordml/sdtdatahash" xmlns:w16se="http://schemas.microsoft.com/office/word/2015/wordml/symex" xmlns:sl="http://schemas.openxmlformats.org/schemaLibrary/2006/main" mc:Ignorable="w14 w15 w16se w16cid w16 w16cex w16sdtdh w16du">
   <w:view w:val="normal"/>
   <w:defaultTabStop w:val="708"/>
   <w:hyphenationZone w:val="425"/>
@@ -9844,6 +10213,7 @@
   </w:compat>
   <w:rsids>
     <w:rsidRoot w:val="00FF68AE"/>
+    <w:rsid w:val="00035C93"/>
     <w:rsid w:val="00105E6D"/>
     <w:rsid w:val="00143F98"/>
     <w:rsid w:val="00220818"/>
@@ -9855,6 +10225,7 @@
     <w:rsid w:val="00472DCB"/>
     <w:rsid w:val="004A0BB2"/>
     <w:rsid w:val="00581E92"/>
+    <w:rsid w:val="005951DB"/>
     <w:rsid w:val="006C6E05"/>
     <w:rsid w:val="008900CB"/>
     <w:rsid w:val="008B6349"/>
@@ -9888,14 +10259,14 @@
   </m:mathPr>
   <w:themeFontLang w:val="fr-CH"/>
   <w:clrSchemeMapping w:bg1="light1" w:t1="dark1" w:bg2="light2" w:t2="dark2" w:accent1="accent1" w:accent2="accent2" w:accent3="accent3" w:accent4="accent4" w:accent5="accent5" w:accent6="accent6" w:hyperlink="hyperlink" w:followedHyperlink="followedHyperlink"/>
-  <w:decimalSymbol w:val="."/>
+  <w:decimalSymbol w:val=","/>
   <w:listSeparator w:val=";"/>
   <w15:chartTrackingRefBased/>
 </w:settings>
 </file>
 
 <file path=word/glossary/styles.xml><?xml version="1.0" encoding="utf-8"?>
-<w:styles xmlns:mc="http://schemas.openxmlformats.org/markup-compatibility/2006" xmlns:r="http://schemas.openxmlformats.org/officeDocument/2006/relationships" xmlns:w="http://schemas.openxmlformats.org/wordprocessingml/2006/main" xmlns:w14="http://schemas.microsoft.com/office/word/2010/wordml" xmlns:w15="http://schemas.microsoft.com/office/word/2012/wordml" xmlns:w16cex="http://schemas.microsoft.com/office/word/2018/wordml/cex" xmlns:w16cid="http://schemas.microsoft.com/office/word/2016/wordml/cid" xmlns:w16="http://schemas.microsoft.com/office/word/2018/wordml" xmlns:w16sdtdh="http://schemas.microsoft.com/office/word/2020/wordml/sdtdatahash" xmlns:w16se="http://schemas.microsoft.com/office/word/2015/wordml/symex" mc:Ignorable="w14 w15 w16se w16cid w16 w16cex w16sdtdh">
+<w:styles xmlns:mc="http://schemas.openxmlformats.org/markup-compatibility/2006" xmlns:r="http://schemas.openxmlformats.org/officeDocument/2006/relationships" xmlns:w="http://schemas.openxmlformats.org/wordprocessingml/2006/main" xmlns:w14="http://schemas.microsoft.com/office/word/2010/wordml" xmlns:w15="http://schemas.microsoft.com/office/word/2012/wordml" xmlns:w16cex="http://schemas.microsoft.com/office/word/2018/wordml/cex" xmlns:w16cid="http://schemas.microsoft.com/office/word/2016/wordml/cid" xmlns:w16="http://schemas.microsoft.com/office/word/2018/wordml" xmlns:w16du="http://schemas.microsoft.com/office/word/2023/wordml/word16du" xmlns:w16sdtdh="http://schemas.microsoft.com/office/word/2020/wordml/sdtdatahash" xmlns:w16se="http://schemas.microsoft.com/office/word/2015/wordml/symex" mc:Ignorable="w14 w15 w16se w16cid w16 w16cex w16sdtdh w16du">
   <w:docDefaults>
     <w:rPrDefault>
       <w:rPr>
@@ -10342,7 +10713,7 @@
 </file>
 
 <file path=word/glossary/webSettings.xml><?xml version="1.0" encoding="utf-8"?>
-<w:webSettings xmlns:mc="http://schemas.openxmlformats.org/markup-compatibility/2006" xmlns:r="http://schemas.openxmlformats.org/officeDocument/2006/relationships" xmlns:w="http://schemas.openxmlformats.org/wordprocessingml/2006/main" xmlns:w14="http://schemas.microsoft.com/office/word/2010/wordml" xmlns:w15="http://schemas.microsoft.com/office/word/2012/wordml" xmlns:w16cex="http://schemas.microsoft.com/office/word/2018/wordml/cex" xmlns:w16cid="http://schemas.microsoft.com/office/word/2016/wordml/cid" xmlns:w16="http://schemas.microsoft.com/office/word/2018/wordml" xmlns:w16sdtdh="http://schemas.microsoft.com/office/word/2020/wordml/sdtdatahash" xmlns:w16se="http://schemas.microsoft.com/office/word/2015/wordml/symex" mc:Ignorable="w14 w15 w16se w16cid w16 w16cex w16sdtdh">
+<w:webSettings xmlns:mc="http://schemas.openxmlformats.org/markup-compatibility/2006" xmlns:r="http://schemas.openxmlformats.org/officeDocument/2006/relationships" xmlns:w="http://schemas.openxmlformats.org/wordprocessingml/2006/main" xmlns:w14="http://schemas.microsoft.com/office/word/2010/wordml" xmlns:w15="http://schemas.microsoft.com/office/word/2012/wordml" xmlns:w16cex="http://schemas.microsoft.com/office/word/2018/wordml/cex" xmlns:w16cid="http://schemas.microsoft.com/office/word/2016/wordml/cid" xmlns:w16="http://schemas.microsoft.com/office/word/2018/wordml" xmlns:w16du="http://schemas.microsoft.com/office/word/2023/wordml/word16du" xmlns:w16sdtdh="http://schemas.microsoft.com/office/word/2020/wordml/sdtdatahash" xmlns:w16se="http://schemas.microsoft.com/office/word/2015/wordml/symex" mc:Ignorable="w14 w15 w16se w16cid w16 w16cex w16sdtdh w16du">
   <w:optimizeForBrowser/>
   <w:allowPNG/>
 </w:webSettings>

</xml_diff>